<commit_message>
Modification de la doc fonctionnelle avec ajout login/mot de passe oublié les salles et mes reservations
</commit_message>
<xml_diff>
--- a/documentations/Doc fonctionnelle.docx
+++ b/documentations/Doc fonctionnelle.docx
@@ -4,8 +4,7 @@
   <w:body>
     <w:p>
       <w:pPr>
-        <w:pStyle w:val="Titre"/>
-        <w:bidi w:val="0"/>
+        <w:pStyle w:val="Titre B"/>
       </w:pPr>
       <w:r>
         <w:rPr>
@@ -16,8 +15,7 @@
     </w:p>
     <w:p>
       <w:pPr>
-        <w:pStyle w:val="Corps"/>
-        <w:bidi w:val="0"/>
+        <w:pStyle w:val="Corps A"/>
       </w:pPr>
       <w:r>
         <w:rPr>
@@ -55,16 +53,16 @@
             <wp:positionV relativeFrom="page">
               <wp:posOffset>1264835</wp:posOffset>
             </wp:positionV>
-            <wp:extent cx="4976020" cy="4976019"/>
+            <wp:extent cx="4976020" cy="4976020"/>
             <wp:effectExtent l="0" t="0" r="0" b="0"/>
             <wp:wrapTopAndBottom distT="215900" distB="215900"/>
-            <wp:docPr id="1073741827" name="officeArt object"/>
+            <wp:docPr id="1073741827" name="officeArt object" descr="fullsizeoutput_14.jpeg"/>
             <wp:cNvGraphicFramePr/>
             <a:graphic xmlns:a="http://schemas.openxmlformats.org/drawingml/2006/main">
               <a:graphicData uri="http://schemas.openxmlformats.org/drawingml/2006/picture">
                 <pic:pic xmlns:pic="http://schemas.openxmlformats.org/drawingml/2006/picture">
                   <pic:nvPicPr>
-                    <pic:cNvPr id="1073741827" name="fullsizeoutput_14.jpeg"/>
+                    <pic:cNvPr id="1073741827" name="fullsizeoutput_14.jpeg" descr="fullsizeoutput_14.jpeg"/>
                     <pic:cNvPicPr>
                       <a:picLocks noChangeAspect="1"/>
                     </pic:cNvPicPr>
@@ -73,7 +71,6 @@
                     <a:blip r:embed="rId4">
                       <a:extLst/>
                     </a:blip>
-                    <a:srcRect l="0" t="0" r="0" b="0"/>
                     <a:stretch>
                       <a:fillRect/>
                     </a:stretch>
@@ -81,7 +78,7 @@
                   <pic:spPr>
                     <a:xfrm>
                       <a:off x="0" y="0"/>
-                      <a:ext cx="4976020" cy="4976019"/>
+                      <a:ext cx="4976020" cy="4976020"/>
                     </a:xfrm>
                     <a:prstGeom prst="rect">
                       <a:avLst/>
@@ -102,7 +99,7 @@
         <mc:AlternateContent>
           <mc:Choice Requires="wps">
             <w:drawing>
-              <wp:anchor distT="152400" distB="152400" distL="152400" distR="152400" simplePos="0" relativeHeight="251660288" behindDoc="0" locked="0" layoutInCell="1" allowOverlap="1">
+              <wp:anchor distT="0" distB="0" distL="0" distR="0" simplePos="0" relativeHeight="251660288" behindDoc="0" locked="0" layoutInCell="1" allowOverlap="1">
                 <wp:simplePos x="0" y="0"/>
                 <wp:positionH relativeFrom="page">
                   <wp:posOffset>762000</wp:posOffset>
@@ -113,7 +110,7 @@
                 <wp:extent cx="6032500" cy="266700"/>
                 <wp:effectExtent l="0" t="0" r="0" b="0"/>
                 <wp:wrapNone/>
-                <wp:docPr id="1073741828" name="officeArt object"/>
+                <wp:docPr id="1073741828" name="officeArt object" descr="officeArt object"/>
                 <wp:cNvGraphicFramePr/>
                 <a:graphic xmlns:a="http://schemas.openxmlformats.org/drawingml/2006/main">
                   <a:graphicData uri="http://schemas.microsoft.com/office/word/2010/wordprocessingShape">
@@ -139,7 +136,6 @@
                           <w:p>
                             <w:pPr>
                               <w:pStyle w:val="Titre secondaire"/>
-                              <w:bidi w:val="0"/>
                             </w:pPr>
                             <w:r>
                               <w:rPr>
@@ -161,7 +157,7 @@
           </mc:Choice>
           <mc:Fallback>
             <w:pict>
-              <v:shape id="_x0000_s1026" type="#_x0000_t202" style="visibility:visible;position:absolute;margin-left:60.0pt;margin-top:64.1pt;width:475.0pt;height:21.0pt;z-index:251660288;mso-position-horizontal:absolute;mso-position-horizontal-relative:page;mso-position-vertical:absolute;mso-position-vertical-relative:page;mso-wrap-distance-left:12.0pt;mso-wrap-distance-top:12.0pt;mso-wrap-distance-right:12.0pt;mso-wrap-distance-bottom:12.0pt;">
+              <v:shape id="_x0000_s1026" type="#_x0000_t202" style="visibility:visible;position:absolute;margin-left:60.0pt;margin-top:64.1pt;width:475.0pt;height:21.0pt;z-index:251660288;mso-position-horizontal:absolute;mso-position-horizontal-relative:page;mso-position-vertical:absolute;mso-position-vertical-relative:page;mso-wrap-distance-left:0.0pt;mso-wrap-distance-top:0.0pt;mso-wrap-distance-right:0.0pt;mso-wrap-distance-bottom:0.0pt;">
                 <v:fill on="f"/>
                 <v:stroke on="f" weight="1.0pt" dashstyle="solid" endcap="flat" miterlimit="400.0%" joinstyle="miter" linestyle="single" startarrow="none" startarrowwidth="medium" startarrowlength="medium" endarrow="none" endarrowwidth="medium" endarrowlength="medium"/>
                 <v:textbox>
@@ -169,7 +165,6 @@
                     <w:p>
                       <w:pPr>
                         <w:pStyle w:val="Titre secondaire"/>
-                        <w:bidi w:val="0"/>
                       </w:pPr>
                       <w:r>
                         <w:rPr>
@@ -196,25 +191,13 @@
         <w:rPr>
           <w:rtl w:val="0"/>
         </w:rPr>
-        <w:t> </w:t>
-      </w:r>
-      <w:r>
-        <w:rPr>
-          <w:rtl w:val="0"/>
-        </w:rPr>
-        <w:t> </w:t>
-      </w:r>
-      <w:r>
-        <w:rPr>
-          <w:rtl w:val="0"/>
-        </w:rPr>
-        <w:t>:</w:t>
-      </w:r>
-      <w:r>
-        <w:rPr>
-          <w:rtl w:val="0"/>
-        </w:rPr>
-        <w:t xml:space="preserve"> </w:t>
+        <w:t>  </w:t>
+      </w:r>
+      <w:r>
+        <w:rPr>
+          <w:rtl w:val="0"/>
+        </w:rPr>
+        <w:t xml:space="preserve">: </w:t>
       </w:r>
       <w:r>
         <w:rPr>
@@ -226,8 +209,7 @@
     </w:p>
     <w:p>
       <w:pPr>
-        <w:pStyle w:val="Corps"/>
-        <w:bidi w:val="0"/>
+        <w:pStyle w:val="Corps A"/>
       </w:pPr>
       <w:r>
         <w:rPr/>
@@ -248,13 +230,12 @@
       </w:r>
       <w:r>
         <w:rPr/>
-        <w:fldChar w:fldCharType="end" w:fldLock="1"/>
-      </w:r>
-    </w:p>
-    <w:p>
-      <w:pPr>
-        <w:pStyle w:val="Corps"/>
-        <w:bidi w:val="0"/>
+        <w:fldChar w:fldCharType="end" w:fldLock="0"/>
+      </w:r>
+    </w:p>
+    <w:p>
+      <w:pPr>
+        <w:pStyle w:val="Corps A"/>
       </w:pPr>
       <w:r>
         <w:rPr>
@@ -269,8 +250,7 @@
     </w:p>
     <w:p>
       <w:pPr>
-        <w:pStyle w:val="Titre.0"/>
-        <w:bidi w:val="0"/>
+        <w:pStyle w:val="Titre A"/>
       </w:pPr>
       <w:r>
         <w:rPr>
@@ -282,13 +262,11 @@
     <w:p>
       <w:pPr>
         <w:pStyle w:val="Titre 2"/>
-        <w:bidi w:val="0"/>
       </w:pPr>
     </w:p>
     <w:p>
       <w:pPr>
         <w:pStyle w:val="Titre 2"/>
-        <w:bidi w:val="0"/>
       </w:pPr>
       <w:r>
         <w:rPr>
@@ -325,8 +303,11 @@
     </w:p>
     <w:p>
       <w:pPr>
-        <w:pStyle w:val="Corps"/>
+        <w:pStyle w:val="Corps A"/>
         <w:jc w:val="both"/>
+        <w:rPr>
+          <w:lang w:val="fr-FR"/>
+        </w:rPr>
       </w:pPr>
       <w:r>
         <w:rPr>
@@ -548,8 +529,13 @@
     </w:p>
     <w:p>
       <w:pPr>
+        <w:pStyle w:val="Corps A"/>
+        <w:jc w:val="both"/>
+      </w:pPr>
+    </w:p>
+    <w:p>
+      <w:pPr>
         <w:pStyle w:val="Titre 2"/>
-        <w:bidi w:val="0"/>
       </w:pPr>
       <w:r>
         <w:rPr>
@@ -579,7 +565,6 @@
     <w:p>
       <w:pPr>
         <w:pStyle w:val="Corps 2"/>
-        <w:bidi w:val="0"/>
       </w:pPr>
       <w:r>
         <w:rPr>
@@ -639,7 +624,6 @@
     <w:p>
       <w:pPr>
         <w:pStyle w:val="Corps 2"/>
-        <w:bidi w:val="0"/>
       </w:pPr>
       <w:r>
         <w:rPr>
@@ -703,7 +687,6 @@
     <w:p>
       <w:pPr>
         <w:pStyle w:val="Corps 2"/>
-        <w:bidi w:val="0"/>
       </w:pPr>
       <w:r>
         <w:rPr>
@@ -791,7 +774,6 @@
     <w:p>
       <w:pPr>
         <w:pStyle w:val="Corps 2"/>
-        <w:bidi w:val="0"/>
       </w:pPr>
       <w:r>
         <w:rPr>
@@ -813,7 +795,7 @@
         <mc:AlternateContent>
           <mc:Choice Requires="wps">
             <w:drawing>
-              <wp:anchor distT="152400" distB="152400" distL="152400" distR="152400" simplePos="0" relativeHeight="251661312" behindDoc="0" locked="0" layoutInCell="1" allowOverlap="1">
+              <wp:anchor distT="0" distB="0" distL="0" distR="0" simplePos="0" relativeHeight="251661312" behindDoc="0" locked="0" layoutInCell="1" allowOverlap="1">
                 <wp:simplePos x="0" y="0"/>
                 <wp:positionH relativeFrom="page">
                   <wp:posOffset>762000</wp:posOffset>
@@ -824,7 +806,7 @@
                 <wp:extent cx="6032500" cy="266700"/>
                 <wp:effectExtent l="0" t="0" r="0" b="0"/>
                 <wp:wrapNone/>
-                <wp:docPr id="1073741829" name="officeArt object"/>
+                <wp:docPr id="1073741829" name="officeArt object" descr="officeArt object"/>
                 <wp:cNvGraphicFramePr/>
                 <a:graphic xmlns:a="http://schemas.openxmlformats.org/drawingml/2006/main">
                   <a:graphicData uri="http://schemas.microsoft.com/office/word/2010/wordprocessingShape">
@@ -850,7 +832,6 @@
                           <w:p>
                             <w:pPr>
                               <w:pStyle w:val="Titre secondaire"/>
-                              <w:bidi w:val="0"/>
                             </w:pPr>
                             <w:r>
                               <w:rPr>
@@ -872,7 +853,7 @@
           </mc:Choice>
           <mc:Fallback>
             <w:pict>
-              <v:shape id="_x0000_s1027" type="#_x0000_t202" style="visibility:visible;position:absolute;margin-left:60.0pt;margin-top:64.1pt;width:475.0pt;height:21.0pt;z-index:251661312;mso-position-horizontal:absolute;mso-position-horizontal-relative:page;mso-position-vertical:absolute;mso-position-vertical-relative:page;mso-wrap-distance-left:12.0pt;mso-wrap-distance-top:12.0pt;mso-wrap-distance-right:12.0pt;mso-wrap-distance-bottom:12.0pt;">
+              <v:shape id="_x0000_s1027" type="#_x0000_t202" style="visibility:visible;position:absolute;margin-left:60.0pt;margin-top:64.1pt;width:475.0pt;height:21.0pt;z-index:251661312;mso-position-horizontal:absolute;mso-position-horizontal-relative:page;mso-position-vertical:absolute;mso-position-vertical-relative:page;mso-wrap-distance-left:0.0pt;mso-wrap-distance-top:0.0pt;mso-wrap-distance-right:0.0pt;mso-wrap-distance-bottom:0.0pt;">
                 <v:fill on="f"/>
                 <v:stroke on="f" weight="1.0pt" dashstyle="solid" endcap="flat" miterlimit="400.0%" joinstyle="miter" linestyle="single" startarrow="none" startarrowwidth="medium" startarrowlength="medium" endarrow="none" endarrowwidth="medium" endarrowlength="medium"/>
                 <v:textbox>
@@ -880,7 +861,6 @@
                     <w:p>
                       <w:pPr>
                         <w:pStyle w:val="Titre secondaire"/>
-                        <w:bidi w:val="0"/>
                       </w:pPr>
                       <w:r>
                         <w:rPr>
@@ -989,7 +969,6 @@
     <w:p>
       <w:pPr>
         <w:pStyle w:val="Corps 2"/>
-        <w:bidi w:val="0"/>
       </w:pPr>
       <w:r>
         <w:rPr>
@@ -1065,13 +1044,11 @@
     <w:p>
       <w:pPr>
         <w:pStyle w:val="Corps 2"/>
-        <w:bidi w:val="0"/>
       </w:pPr>
     </w:p>
     <w:p>
       <w:pPr>
         <w:pStyle w:val="Titre 2"/>
-        <w:bidi w:val="0"/>
       </w:pPr>
       <w:r>
         <w:rPr>
@@ -1085,7 +1062,6 @@
     <w:p>
       <w:pPr>
         <w:pStyle w:val="Corps 2"/>
-        <w:bidi w:val="0"/>
       </w:pPr>
       <w:r>
         <w:rPr>
@@ -1225,7 +1201,7 @@
         <w:rPr>
           <w:rtl w:val="0"/>
         </w:rPr>
-        <w:t xml:space="preserve">s que cette </w:t>
+        <w:t xml:space="preserve">s que cet </w:t>
       </w:r>
       <w:r>
         <w:rPr>
@@ -1249,7 +1225,7 @@
         <w:rPr>
           <w:rtl w:val="0"/>
         </w:rPr>
-        <w:t xml:space="preserve">tapes du </w:t>
+        <w:t xml:space="preserve">tape du </w:t>
       </w:r>
       <w:r>
         <w:rPr>
@@ -1379,57 +1355,44 @@
     <w:p>
       <w:pPr>
         <w:pStyle w:val="Corps 2"/>
-        <w:bidi w:val="0"/>
       </w:pPr>
     </w:p>
     <w:p>
       <w:pPr>
         <w:pStyle w:val="Corps 2"/>
-        <w:bidi w:val="0"/>
       </w:pPr>
     </w:p>
     <w:p>
       <w:pPr>
         <w:pStyle w:val="Corps 2"/>
-        <w:bidi w:val="0"/>
       </w:pPr>
     </w:p>
     <w:p>
       <w:pPr>
         <w:pStyle w:val="Corps 2"/>
-        <w:bidi w:val="0"/>
       </w:pPr>
     </w:p>
     <w:p>
       <w:pPr>
         <w:pStyle w:val="Corps 2"/>
-        <w:bidi w:val="0"/>
-      </w:pPr>
+      </w:pPr>
+    </w:p>
+    <w:p>
+      <w:pPr>
+        <w:pStyle w:val="Titre 2"/>
+      </w:pPr>
+      <w:r>
+        <w:rPr>
+          <w:rFonts w:cs="Arial Unicode MS" w:eastAsia="Arial Unicode MS"/>
+          <w:rtl w:val="0"/>
+          <w:lang w:val="fr-FR"/>
+        </w:rPr>
+        <w:t>Etats du workflow</w:t>
+      </w:r>
     </w:p>
     <w:p>
       <w:pPr>
         <w:pStyle w:val="Corps 2"/>
-        <w:bidi w:val="0"/>
-      </w:pPr>
-    </w:p>
-    <w:p>
-      <w:pPr>
-        <w:pStyle w:val="Titre 2"/>
-        <w:bidi w:val="0"/>
-      </w:pPr>
-      <w:r>
-        <w:rPr>
-          <w:rFonts w:cs="Arial Unicode MS" w:eastAsia="Arial Unicode MS"/>
-          <w:rtl w:val="0"/>
-          <w:lang w:val="fr-FR"/>
-        </w:rPr>
-        <w:t>Etats du workflow</w:t>
-      </w:r>
-    </w:p>
-    <w:p>
-      <w:pPr>
-        <w:pStyle w:val="Corps 2"/>
-        <w:bidi w:val="0"/>
       </w:pPr>
       <w:r>
         <w:rPr>
@@ -1542,7 +1505,6 @@
     <w:p>
       <w:pPr>
         <w:pStyle w:val="Corps 2"/>
-        <w:bidi w:val="0"/>
       </w:pPr>
       <w:r>
         <w:rPr>
@@ -1559,7 +1521,7 @@
           <w:rtl w:val="0"/>
           <w:lang w:val="fr-FR"/>
         </w:rPr>
-        <w:t>Demand_refused</w:t>
+        <w:t>Refused</w:t>
       </w:r>
       <w:r>
         <w:rPr>
@@ -1667,7 +1629,6 @@
     <w:p>
       <w:pPr>
         <w:pStyle w:val="Corps 2"/>
-        <w:bidi w:val="0"/>
       </w:pPr>
       <w:r>
         <w:rPr>
@@ -1684,7 +1645,7 @@
           <w:rtl w:val="0"/>
           <w:lang w:val="fr-FR"/>
         </w:rPr>
-        <w:t>Demand_accepted</w:t>
+        <w:t>Accepted</w:t>
       </w:r>
       <w:r>
         <w:rPr>
@@ -1768,7 +1729,7 @@
         <mc:AlternateContent>
           <mc:Choice Requires="wps">
             <w:drawing>
-              <wp:anchor distT="152400" distB="152400" distL="152400" distR="152400" simplePos="0" relativeHeight="251662336" behindDoc="0" locked="0" layoutInCell="1" allowOverlap="1">
+              <wp:anchor distT="0" distB="0" distL="0" distR="0" simplePos="0" relativeHeight="251662336" behindDoc="0" locked="0" layoutInCell="1" allowOverlap="1">
                 <wp:simplePos x="0" y="0"/>
                 <wp:positionH relativeFrom="page">
                   <wp:posOffset>762000</wp:posOffset>
@@ -1779,7 +1740,7 @@
                 <wp:extent cx="6032500" cy="266700"/>
                 <wp:effectExtent l="0" t="0" r="0" b="0"/>
                 <wp:wrapNone/>
-                <wp:docPr id="1073741830" name="officeArt object"/>
+                <wp:docPr id="1073741830" name="officeArt object" descr="officeArt object"/>
                 <wp:cNvGraphicFramePr/>
                 <a:graphic xmlns:a="http://schemas.openxmlformats.org/drawingml/2006/main">
                   <a:graphicData uri="http://schemas.microsoft.com/office/word/2010/wordprocessingShape">
@@ -1805,7 +1766,6 @@
                           <w:p>
                             <w:pPr>
                               <w:pStyle w:val="Titre secondaire"/>
-                              <w:bidi w:val="0"/>
                             </w:pPr>
                             <w:r>
                               <w:rPr>
@@ -1827,7 +1787,7 @@
           </mc:Choice>
           <mc:Fallback>
             <w:pict>
-              <v:shape id="_x0000_s1028" type="#_x0000_t202" style="visibility:visible;position:absolute;margin-left:60.0pt;margin-top:64.1pt;width:475.0pt;height:21.0pt;z-index:251662336;mso-position-horizontal:absolute;mso-position-horizontal-relative:page;mso-position-vertical:absolute;mso-position-vertical-relative:page;mso-wrap-distance-left:12.0pt;mso-wrap-distance-top:12.0pt;mso-wrap-distance-right:12.0pt;mso-wrap-distance-bottom:12.0pt;">
+              <v:shape id="_x0000_s1028" type="#_x0000_t202" style="visibility:visible;position:absolute;margin-left:60.0pt;margin-top:64.1pt;width:475.0pt;height:21.0pt;z-index:251662336;mso-position-horizontal:absolute;mso-position-horizontal-relative:page;mso-position-vertical:absolute;mso-position-vertical-relative:page;mso-wrap-distance-left:0.0pt;mso-wrap-distance-top:0.0pt;mso-wrap-distance-right:0.0pt;mso-wrap-distance-bottom:0.0pt;">
                 <v:fill on="f"/>
                 <v:stroke on="f" weight="1.0pt" dashstyle="solid" endcap="flat" miterlimit="400.0%" joinstyle="miter" linestyle="single" startarrow="none" startarrowwidth="medium" startarrowlength="medium" endarrow="none" endarrowwidth="medium" endarrowlength="medium"/>
                 <v:textbox>
@@ -1835,7 +1795,6 @@
                     <w:p>
                       <w:pPr>
                         <w:pStyle w:val="Titre secondaire"/>
-                        <w:bidi w:val="0"/>
                       </w:pPr>
                       <w:r>
                         <w:rPr>
@@ -1886,7 +1845,6 @@
     <w:p>
       <w:pPr>
         <w:pStyle w:val="Corps 2"/>
-        <w:bidi w:val="0"/>
       </w:pPr>
       <w:r>
         <w:rPr>
@@ -1903,7 +1861,7 @@
           <w:rtl w:val="0"/>
           <w:lang w:val="fr-FR"/>
         </w:rPr>
-        <w:t>Validation_refused</w:t>
+        <w:t>Cancelled</w:t>
       </w:r>
       <w:r>
         <w:rPr>
@@ -1921,7 +1879,43 @@
         <w:rPr>
           <w:rtl w:val="0"/>
         </w:rPr>
-        <w:t>utilisateur refuse la validation car il n</w:t>
+        <w:t xml:space="preserve">utilisateur </w:t>
+      </w:r>
+      <w:r>
+        <w:rPr>
+          <w:rtl w:val="0"/>
+        </w:rPr>
+        <w:t>annule la r</w:t>
+      </w:r>
+      <w:r>
+        <w:rPr>
+          <w:rtl w:val="0"/>
+        </w:rPr>
+        <w:t>é</w:t>
+      </w:r>
+      <w:r>
+        <w:rPr>
+          <w:rtl w:val="0"/>
+        </w:rPr>
+        <w:t xml:space="preserve">union </w:t>
+      </w:r>
+      <w:r>
+        <w:rPr>
+          <w:rtl w:val="0"/>
+        </w:rPr>
+        <w:t xml:space="preserve"> pour X raison. La secr</w:t>
+      </w:r>
+      <w:r>
+        <w:rPr>
+          <w:rtl w:val="0"/>
+        </w:rPr>
+        <w:t>é</w:t>
+      </w:r>
+      <w:r>
+        <w:rPr>
+          <w:rtl w:val="0"/>
+        </w:rPr>
+        <w:t>taire recevra donc un email pour l</w:t>
       </w:r>
       <w:r>
         <w:rPr>
@@ -1933,61 +1927,12 @@
         <w:rPr>
           <w:rtl w:val="0"/>
         </w:rPr>
-        <w:t>y a plus lieux d</w:t>
-      </w:r>
-      <w:r>
-        <w:rPr>
-          <w:rtl w:val="0"/>
-        </w:rPr>
-        <w:t>’</w:t>
-      </w:r>
-      <w:r>
-        <w:rPr>
-          <w:rtl w:val="0"/>
-        </w:rPr>
-        <w:t>avoir de r</w:t>
-      </w:r>
-      <w:r>
-        <w:rPr>
-          <w:rtl w:val="0"/>
-        </w:rPr>
-        <w:t>é</w:t>
-      </w:r>
-      <w:r>
-        <w:rPr>
-          <w:rtl w:val="0"/>
-        </w:rPr>
-        <w:t>union pour X raison. La secr</w:t>
-      </w:r>
-      <w:r>
-        <w:rPr>
-          <w:rtl w:val="0"/>
-        </w:rPr>
-        <w:t>é</w:t>
-      </w:r>
-      <w:r>
-        <w:rPr>
-          <w:rtl w:val="0"/>
-        </w:rPr>
-        <w:t>taire recevra donc un email pour l</w:t>
-      </w:r>
-      <w:r>
-        <w:rPr>
-          <w:rtl w:val="0"/>
-        </w:rPr>
-        <w:t>’</w:t>
-      </w:r>
-      <w:r>
-        <w:rPr>
-          <w:rtl w:val="0"/>
-        </w:rPr>
         <w:t>informer.</w:t>
       </w:r>
     </w:p>
     <w:p>
       <w:pPr>
         <w:pStyle w:val="Corps 2"/>
-        <w:bidi w:val="0"/>
       </w:pPr>
       <w:r>
         <w:rPr>
@@ -2004,7 +1949,7 @@
           <w:rtl w:val="0"/>
           <w:lang w:val="fr-FR"/>
         </w:rPr>
-        <w:t>Validation_accepted</w:t>
+        <w:t>Cancelled_ok</w:t>
       </w:r>
       <w:r>
         <w:rPr>
@@ -2022,68 +1967,129 @@
         <w:rPr>
           <w:rtl w:val="0"/>
         </w:rPr>
-        <w:t>utilisateur accepte la validation, le cr</w:t>
-      </w:r>
-      <w:r>
-        <w:rPr>
-          <w:rtl w:val="0"/>
-        </w:rPr>
-        <w:t>é</w:t>
-      </w:r>
-      <w:r>
-        <w:rPr>
-          <w:rtl w:val="0"/>
-        </w:rPr>
-        <w:t>neau est donc bloqu</w:t>
-      </w:r>
-      <w:r>
-        <w:rPr>
-          <w:rtl w:val="0"/>
-        </w:rPr>
-        <w:t xml:space="preserve">é </w:t>
-      </w:r>
-      <w:r>
-        <w:rPr>
-          <w:rtl w:val="0"/>
-        </w:rPr>
-        <w:t>pour celui-ci. Un email r</w:t>
-      </w:r>
-      <w:r>
-        <w:rPr>
-          <w:rtl w:val="0"/>
-        </w:rPr>
-        <w:t>é</w:t>
-      </w:r>
-      <w:r>
-        <w:rPr>
-          <w:rtl w:val="0"/>
-        </w:rPr>
-        <w:t>capitulatif lui sera envoy</w:t>
-      </w:r>
-      <w:r>
-        <w:rPr>
-          <w:rtl w:val="0"/>
-        </w:rPr>
-        <w:t>é</w:t>
-      </w:r>
-      <w:r>
-        <w:rPr>
-          <w:rtl w:val="0"/>
-        </w:rPr>
-        <w:t>.</w:t>
+        <w:t xml:space="preserve">utilisateur dois ensuite valider son annulation, cela enverra un mail </w:t>
+      </w:r>
+      <w:r>
+        <w:rPr>
+          <w:rtl w:val="0"/>
+        </w:rPr>
+        <w:t xml:space="preserve">à </w:t>
+      </w:r>
+      <w:r>
+        <w:rPr>
+          <w:rtl w:val="0"/>
+        </w:rPr>
+        <w:t>lui et la secr</w:t>
+      </w:r>
+      <w:r>
+        <w:rPr>
+          <w:rtl w:val="0"/>
+        </w:rPr>
+        <w:t>é</w:t>
+      </w:r>
+      <w:r>
+        <w:rPr>
+          <w:rtl w:val="0"/>
+        </w:rPr>
+        <w:t>taire.</w:t>
       </w:r>
     </w:p>
     <w:p>
       <w:pPr>
         <w:pStyle w:val="Corps 2"/>
-        <w:bidi w:val="0"/>
-      </w:pPr>
-      <w:r>
-        <w:rPr>
-          <w:rtl w:val="0"/>
-        </w:rPr>
-        <w:tab/>
-        <w:t xml:space="preserve">- </w:t>
+      </w:pPr>
+    </w:p>
+    <w:p>
+      <w:pPr>
+        <w:pStyle w:val="Titre 2"/>
+      </w:pPr>
+      <w:r>
+        <w:rPr>
+          <w:rFonts w:cs="Arial Unicode MS" w:eastAsia="Arial Unicode MS"/>
+          <w:rtl w:val="0"/>
+          <w:lang w:val="fr-FR"/>
+        </w:rPr>
+        <w:t>Page de login</w:t>
+      </w:r>
+      <w:r>
+        <w:drawing>
+          <wp:anchor distT="152400" distB="152400" distL="152400" distR="152400" simplePos="0" relativeHeight="251663360" behindDoc="0" locked="0" layoutInCell="1" allowOverlap="1">
+            <wp:simplePos x="0" y="0"/>
+            <wp:positionH relativeFrom="margin">
+              <wp:posOffset>1335280</wp:posOffset>
+            </wp:positionH>
+            <wp:positionV relativeFrom="line">
+              <wp:posOffset>175260</wp:posOffset>
+            </wp:positionV>
+            <wp:extent cx="3349239" cy="2977102"/>
+            <wp:effectExtent l="0" t="0" r="0" b="0"/>
+            <wp:wrapTopAndBottom distT="152400" distB="152400"/>
+            <wp:docPr id="1073741831" name="officeArt object"/>
+            <wp:cNvGraphicFramePr/>
+            <a:graphic xmlns:a="http://schemas.openxmlformats.org/drawingml/2006/main">
+              <a:graphicData uri="http://schemas.openxmlformats.org/drawingml/2006/picture">
+                <pic:pic xmlns:pic="http://schemas.openxmlformats.org/drawingml/2006/picture">
+                  <pic:nvPicPr>
+                    <pic:cNvPr id="1073741831" name="fullsizeoutput_17.jpeg"/>
+                    <pic:cNvPicPr>
+                      <a:picLocks noChangeAspect="1"/>
+                    </pic:cNvPicPr>
+                  </pic:nvPicPr>
+                  <pic:blipFill>
+                    <a:blip r:embed="rId5">
+                      <a:extLst/>
+                    </a:blip>
+                    <a:stretch>
+                      <a:fillRect/>
+                    </a:stretch>
+                  </pic:blipFill>
+                  <pic:spPr>
+                    <a:xfrm>
+                      <a:off x="0" y="0"/>
+                      <a:ext cx="3349239" cy="2977102"/>
+                    </a:xfrm>
+                    <a:prstGeom prst="rect">
+                      <a:avLst/>
+                    </a:prstGeom>
+                    <a:ln w="12700" cap="flat">
+                      <a:noFill/>
+                      <a:miter lim="400000"/>
+                    </a:ln>
+                    <a:effectLst/>
+                  </pic:spPr>
+                </pic:pic>
+              </a:graphicData>
+            </a:graphic>
+          </wp:anchor>
+        </w:drawing>
+      </w:r>
+    </w:p>
+    <w:p>
+      <w:pPr>
+        <w:pStyle w:val="Corps 2"/>
+      </w:pPr>
+    </w:p>
+    <w:p>
+      <w:pPr>
+        <w:pStyle w:val="Corps 2"/>
+      </w:pPr>
+      <w:r>
+        <w:rPr>
+          <w:rtl w:val="0"/>
+        </w:rPr>
+        <w:t>L</w:t>
+      </w:r>
+      <w:r>
+        <w:rPr>
+          <w:rtl w:val="0"/>
+        </w:rPr>
+        <w:t>’</w:t>
+      </w:r>
+      <w:r>
+        <w:rPr>
+          <w:rtl w:val="0"/>
+        </w:rPr>
+        <w:t xml:space="preserve">utilisateur devra dans la page de login utiliser son </w:t>
       </w:r>
       <w:r>
         <w:rPr>
@@ -2093,13 +2099,29 @@
           <w:rtl w:val="0"/>
           <w:lang w:val="fr-FR"/>
         </w:rPr>
-        <w:t>Annulation</w:t>
-      </w:r>
-      <w:r>
-        <w:rPr>
-          <w:rtl w:val="0"/>
-        </w:rPr>
-        <w:t xml:space="preserve"> : Ayant des probl</w:t>
+        <w:t>email</w:t>
+      </w:r>
+      <w:r>
+        <w:rPr>
+          <w:rtl w:val="0"/>
+        </w:rPr>
+        <w:t xml:space="preserve"> ainsi que son </w:t>
+      </w:r>
+      <w:r>
+        <w:rPr>
+          <w:rFonts w:ascii="Helvetica Neue" w:hAnsi="Helvetica Neue"/>
+          <w:b w:val="1"/>
+          <w:bCs w:val="1"/>
+          <w:rtl w:val="0"/>
+          <w:lang w:val="fr-FR"/>
+        </w:rPr>
+        <w:t>mot de passe</w:t>
+      </w:r>
+      <w:r>
+        <w:rPr>
+          <w:rtl w:val="0"/>
+        </w:rPr>
+        <w:t xml:space="preserve"> pour se connecter. Ainsi il aura acc</w:t>
       </w:r>
       <w:r>
         <w:rPr>
@@ -2111,31 +2133,55 @@
         <w:rPr>
           <w:rtl w:val="0"/>
         </w:rPr>
-        <w:t>mes avec les personnes pr</w:t>
-      </w:r>
-      <w:r>
-        <w:rPr>
-          <w:rtl w:val="0"/>
-        </w:rPr>
-        <w:t>é</w:t>
-      </w:r>
-      <w:r>
-        <w:rPr>
-          <w:rtl w:val="0"/>
-        </w:rPr>
-        <w:t>sentent (manque de monde pour que la r</w:t>
-      </w:r>
-      <w:r>
-        <w:rPr>
-          <w:rtl w:val="0"/>
-        </w:rPr>
-        <w:t>é</w:t>
-      </w:r>
-      <w:r>
-        <w:rPr>
-          <w:rtl w:val="0"/>
-        </w:rPr>
-        <w:t>union soit viable), l</w:t>
+        <w:t xml:space="preserve">s au reste du site. Il a </w:t>
+      </w:r>
+      <w:r>
+        <w:rPr>
+          <w:rtl w:val="0"/>
+        </w:rPr>
+        <w:t>é</w:t>
+      </w:r>
+      <w:r>
+        <w:rPr>
+          <w:rtl w:val="0"/>
+        </w:rPr>
+        <w:t>t</w:t>
+      </w:r>
+      <w:r>
+        <w:rPr>
+          <w:rtl w:val="0"/>
+        </w:rPr>
+        <w:t xml:space="preserve">é </w:t>
+      </w:r>
+      <w:r>
+        <w:rPr>
+          <w:rtl w:val="0"/>
+        </w:rPr>
+        <w:t>d</w:t>
+      </w:r>
+      <w:r>
+        <w:rPr>
+          <w:rtl w:val="0"/>
+        </w:rPr>
+        <w:t>é</w:t>
+      </w:r>
+      <w:r>
+        <w:rPr>
+          <w:rtl w:val="0"/>
+        </w:rPr>
+        <w:t>cid</w:t>
+      </w:r>
+      <w:r>
+        <w:rPr>
+          <w:rtl w:val="0"/>
+        </w:rPr>
+        <w:t xml:space="preserve">é </w:t>
+      </w:r>
+      <w:r>
+        <w:rPr>
+          <w:rtl w:val="0"/>
+        </w:rPr>
+        <w:t>que les utilisateur ne pourront pas s</w:t>
       </w:r>
       <w:r>
         <w:rPr>
@@ -2147,46 +2193,1687 @@
         <w:rPr>
           <w:rtl w:val="0"/>
         </w:rPr>
-        <w:t>utilisateur annule la r</w:t>
-      </w:r>
-      <w:r>
-        <w:rPr>
-          <w:rtl w:val="0"/>
-        </w:rPr>
-        <w:t>é</w:t>
-      </w:r>
-      <w:r>
-        <w:rPr>
-          <w:rtl w:val="0"/>
-        </w:rPr>
-        <w:t>servation et rend donc disponible le cr</w:t>
-      </w:r>
-      <w:r>
-        <w:rPr>
-          <w:rtl w:val="0"/>
-        </w:rPr>
-        <w:t>é</w:t>
-      </w:r>
-      <w:r>
-        <w:rPr>
-          <w:rtl w:val="0"/>
-        </w:rPr>
-        <w:t>neau</w:t>
-      </w:r>
-      <w:r>
+        <w:t>inscrire car il s</w:t>
+      </w:r>
+      <w:r>
+        <w:rPr>
+          <w:rtl w:val="0"/>
+        </w:rPr>
+        <w:t>’</w:t>
+      </w:r>
+      <w:r>
+        <w:rPr>
+          <w:rtl w:val="0"/>
+        </w:rPr>
+        <w:t>agit d</w:t>
+      </w:r>
+      <w:r>
+        <w:rPr>
+          <w:rtl w:val="0"/>
+        </w:rPr>
+        <w:t>’</w:t>
+      </w:r>
+      <w:r>
+        <w:rPr>
+          <w:rtl w:val="0"/>
+        </w:rPr>
+        <w:t xml:space="preserve">une application interne </w:t>
+      </w:r>
+      <w:r>
+        <w:rPr>
+          <w:rtl w:val="0"/>
+        </w:rPr>
+        <w:t xml:space="preserve">à </w:t>
+      </w:r>
+      <w:r>
+        <w:rPr>
+          <w:rtl w:val="0"/>
+        </w:rPr>
+        <w:t>une entreprise, cela facilitera grandement la gestion des utilisateurs par ailleurs. Un indicateur s</w:t>
+      </w:r>
+      <w:r>
+        <w:rPr>
+          <w:rtl w:val="0"/>
+        </w:rPr>
+        <w:t>’</w:t>
+      </w:r>
+      <w:r>
+        <w:rPr>
+          <w:rtl w:val="0"/>
+        </w:rPr>
+        <w:t>affichera au dessus du formulaire si l</w:t>
+      </w:r>
+      <w:r>
+        <w:rPr>
+          <w:rtl w:val="0"/>
+        </w:rPr>
+        <w:t>’</w:t>
+      </w:r>
+      <w:r>
+        <w:rPr>
+          <w:rtl w:val="0"/>
+        </w:rPr>
+        <w:t>utilisateur se trompe de mot de passe/login ou bien que sont compte est d</w:t>
+      </w:r>
+      <w:r>
+        <w:rPr>
+          <w:rtl w:val="0"/>
+        </w:rPr>
+        <w:t>é</w:t>
+      </w:r>
+      <w:r>
+        <w:rPr>
+          <w:rtl w:val="0"/>
+        </w:rPr>
+        <w:t>sactiv</w:t>
+      </w:r>
+      <w:r>
+        <w:rPr>
+          <w:rtl w:val="0"/>
+        </w:rPr>
+        <w:t xml:space="preserve">é </w:t>
+      </w:r>
+      <w:r>
+        <w:rPr>
+          <w:rtl w:val="0"/>
+        </w:rPr>
+        <w:t>par l</w:t>
+      </w:r>
+      <w:r>
+        <w:rPr>
+          <w:rtl w:val="0"/>
+        </w:rPr>
+        <w:t>’</w:t>
+      </w:r>
+      <w:r>
+        <w:rPr>
+          <w:rtl w:val="0"/>
+        </w:rPr>
+        <w:t>administrateur. Sur cette page l</w:t>
+      </w:r>
+      <w:r>
+        <w:rPr>
+          <w:rtl w:val="0"/>
+        </w:rPr>
+        <w:t>’</w:t>
+      </w:r>
+      <w:r>
+        <w:rPr>
+          <w:rtl w:val="0"/>
+        </w:rPr>
+        <w:t>utilisateur aura la possibilit</w:t>
+      </w:r>
+      <w:r>
+        <w:rPr>
+          <w:rtl w:val="0"/>
+        </w:rPr>
+        <w:t xml:space="preserve">é </w:t>
+      </w:r>
+      <w:r>
+        <w:rPr>
+          <w:rtl w:val="0"/>
+        </w:rPr>
+        <w:t>de demander un nouveau mot de passe</w:t>
+      </w:r>
+    </w:p>
+    <w:p>
+      <w:pPr>
+        <w:pStyle w:val="Titre 2"/>
+      </w:pPr>
+      <w:r>
+        <w:rPr>
+          <w:rFonts w:cs="Arial Unicode MS" w:eastAsia="Arial Unicode MS"/>
+          <w:rtl w:val="0"/>
+          <w:lang w:val="fr-FR"/>
+        </w:rPr>
+        <w:t>Redirection apr</w:t>
+      </w:r>
+      <w:r>
+        <w:rPr>
+          <w:rFonts w:cs="Arial Unicode MS" w:eastAsia="Arial Unicode MS" w:hint="default"/>
+          <w:rtl w:val="0"/>
+          <w:lang w:val="fr-FR"/>
+        </w:rPr>
+        <w:t>è</w:t>
+      </w:r>
+      <w:r>
+        <w:rPr>
+          <w:rFonts w:cs="Arial Unicode MS" w:eastAsia="Arial Unicode MS"/>
+          <w:rtl w:val="0"/>
+          <w:lang w:val="fr-FR"/>
+        </w:rPr>
+        <w:t>s login</w:t>
+      </w:r>
+      <w:r>
+        <w:drawing>
+          <wp:anchor distT="152400" distB="152400" distL="152400" distR="152400" simplePos="0" relativeHeight="251664384" behindDoc="0" locked="0" layoutInCell="1" allowOverlap="1">
+            <wp:simplePos x="0" y="0"/>
+            <wp:positionH relativeFrom="margin">
+              <wp:posOffset>-6350</wp:posOffset>
+            </wp:positionH>
+            <wp:positionV relativeFrom="line">
+              <wp:posOffset>296443</wp:posOffset>
+            </wp:positionV>
+            <wp:extent cx="6032500" cy="1787716"/>
+            <wp:effectExtent l="0" t="0" r="0" b="0"/>
+            <wp:wrapTopAndBottom distT="152400" distB="152400"/>
+            <wp:docPr id="1073741832" name="officeArt object"/>
+            <wp:cNvGraphicFramePr/>
+            <a:graphic xmlns:a="http://schemas.openxmlformats.org/drawingml/2006/main">
+              <a:graphicData uri="http://schemas.openxmlformats.org/drawingml/2006/picture">
+                <pic:pic xmlns:pic="http://schemas.openxmlformats.org/drawingml/2006/picture">
+                  <pic:nvPicPr>
+                    <pic:cNvPr id="1073741832" name="fullsizeoutput_18.jpeg"/>
+                    <pic:cNvPicPr>
+                      <a:picLocks noChangeAspect="1"/>
+                    </pic:cNvPicPr>
+                  </pic:nvPicPr>
+                  <pic:blipFill>
+                    <a:blip r:embed="rId6">
+                      <a:extLst/>
+                    </a:blip>
+                    <a:stretch>
+                      <a:fillRect/>
+                    </a:stretch>
+                  </pic:blipFill>
+                  <pic:spPr>
+                    <a:xfrm>
+                      <a:off x="0" y="0"/>
+                      <a:ext cx="6032500" cy="1787716"/>
+                    </a:xfrm>
+                    <a:prstGeom prst="rect">
+                      <a:avLst/>
+                    </a:prstGeom>
+                    <a:ln w="12700" cap="flat">
+                      <a:noFill/>
+                      <a:miter lim="400000"/>
+                    </a:ln>
+                    <a:effectLst/>
+                  </pic:spPr>
+                </pic:pic>
+              </a:graphicData>
+            </a:graphic>
+          </wp:anchor>
+        </w:drawing>
+      </w:r>
+    </w:p>
+    <w:p>
+      <w:pPr>
+        <w:pStyle w:val="Corps 2"/>
+      </w:pPr>
+      <w:r>
+        <w:rPr>
+          <w:rtl w:val="0"/>
+        </w:rPr>
+        <w:t>Apr</w:t>
+      </w:r>
+      <w:r>
+        <w:rPr>
+          <w:rtl w:val="0"/>
+        </w:rPr>
+        <w:t>è</w:t>
+      </w:r>
+      <w:r>
+        <w:rPr>
+          <w:rtl w:val="0"/>
+        </w:rPr>
+        <w:t xml:space="preserve">s avoir </w:t>
+      </w:r>
+      <w:r>
+        <w:rPr>
+          <w:rtl w:val="0"/>
+        </w:rPr>
+        <w:t>é</w:t>
+      </w:r>
+      <w:r>
+        <w:rPr>
+          <w:rtl w:val="0"/>
+        </w:rPr>
+        <w:t>t</w:t>
+      </w:r>
+      <w:r>
+        <w:rPr>
+          <w:rtl w:val="0"/>
+        </w:rPr>
+        <w:t xml:space="preserve">é </w:t>
+      </w:r>
+      <w:r>
+        <w:rPr>
+          <w:rtl w:val="0"/>
+        </w:rPr>
+        <w:t>loger, l</w:t>
+      </w:r>
+      <w:r>
+        <w:rPr>
+          <w:rtl w:val="0"/>
+        </w:rPr>
+        <w:t>’</w:t>
+      </w:r>
+      <w:r>
+        <w:rPr>
+          <w:rtl w:val="0"/>
+        </w:rPr>
+        <w:t>utilisateur est redirig</w:t>
+      </w:r>
+      <w:r>
+        <w:rPr>
+          <w:rtl w:val="0"/>
+        </w:rPr>
+        <w:t xml:space="preserve">é </w:t>
+      </w:r>
+      <w:r>
+        <w:rPr>
+          <w:rtl w:val="0"/>
+        </w:rPr>
+        <w:t>sur un Dashboard qui lui permet de voir diff</w:t>
+      </w:r>
+      <w:r>
+        <w:rPr>
+          <w:rtl w:val="0"/>
+        </w:rPr>
+        <w:t>é</w:t>
+      </w:r>
+      <w:r>
+        <w:rPr>
+          <w:rtl w:val="0"/>
+        </w:rPr>
+        <w:t>rentes informations en fonction du r</w:t>
+      </w:r>
+      <w:r>
+        <w:rPr>
+          <w:rtl w:val="0"/>
+        </w:rPr>
+        <w:t>ô</w:t>
+      </w:r>
+      <w:r>
+        <w:rPr>
+          <w:rtl w:val="0"/>
+        </w:rPr>
+        <w:t>le qui lui est associ</w:t>
+      </w:r>
+      <w:r>
+        <w:rPr>
+          <w:rtl w:val="0"/>
+        </w:rPr>
+        <w:t>é</w:t>
+      </w:r>
+      <w:r>
+        <w:rPr>
+          <w:rtl w:val="0"/>
+        </w:rPr>
+        <w:t>.</w:t>
+      </w:r>
+    </w:p>
+    <w:p>
+      <w:pPr>
+        <w:pStyle w:val="Corps 2"/>
+        <w:numPr>
+          <w:ilvl w:val="1"/>
+          <w:numId w:val="2"/>
+        </w:numPr>
+        <w:spacing w:line="120" w:lineRule="auto"/>
+        <w:rPr>
+          <w:lang w:val="fr-FR"/>
+        </w:rPr>
+      </w:pPr>
+      <w:r>
+        <w:rPr>
+          <w:rtl w:val="0"/>
+          <w:lang w:val="fr-FR"/>
+        </w:rPr>
+        <w:t>Employer :</w:t>
+      </w:r>
+    </w:p>
+    <w:p>
+      <w:pPr>
+        <w:pStyle w:val="Corps 2"/>
+        <w:numPr>
+          <w:ilvl w:val="2"/>
+          <w:numId w:val="2"/>
+        </w:numPr>
+        <w:spacing w:line="120" w:lineRule="auto"/>
+        <w:rPr>
+          <w:lang w:val="fr-FR"/>
+        </w:rPr>
+      </w:pPr>
+      <w:r>
+        <w:rPr>
+          <w:rtl w:val="0"/>
+          <w:lang w:val="fr-FR"/>
+        </w:rPr>
+        <w:t xml:space="preserve"> Liste des salles : La liste des salles (disponible ou pas)</w:t>
+      </w:r>
+    </w:p>
+    <w:p>
+      <w:pPr>
+        <w:pStyle w:val="Corps 2"/>
+        <w:numPr>
+          <w:ilvl w:val="2"/>
+          <w:numId w:val="2"/>
+        </w:numPr>
+        <w:spacing w:line="120" w:lineRule="auto"/>
+        <w:rPr>
+          <w:lang w:val="fr-FR"/>
+        </w:rPr>
+      </w:pPr>
+      <w:r>
+        <w:rPr>
+          <w:rtl w:val="0"/>
+          <w:lang w:val="fr-FR"/>
+        </w:rPr>
+        <w:t xml:space="preserve"> Liste des r</w:t>
+      </w:r>
+      <w:r>
+        <w:rPr>
+          <w:rtl w:val="0"/>
+          <w:lang w:val="fr-FR"/>
+        </w:rPr>
+        <w:t>é</w:t>
+      </w:r>
+      <w:r>
+        <w:rPr>
+          <w:rtl w:val="0"/>
+          <w:lang w:val="fr-FR"/>
+        </w:rPr>
+        <w:t>servations : La liste des r</w:t>
+      </w:r>
+      <w:r>
+        <w:rPr>
+          <w:rtl w:val="0"/>
+          <w:lang w:val="fr-FR"/>
+        </w:rPr>
+        <w:t>é</w:t>
+      </w:r>
+      <w:r>
+        <w:rPr>
+          <w:rtl w:val="0"/>
+          <w:lang w:val="fr-FR"/>
+        </w:rPr>
+        <w:t>servations de l</w:t>
+      </w:r>
+      <w:r>
+        <w:rPr>
+          <w:rtl w:val="0"/>
+          <w:lang w:val="fr-FR"/>
+        </w:rPr>
+        <w:t>’</w:t>
+      </w:r>
+      <w:r>
+        <w:rPr>
+          <w:rtl w:val="0"/>
+          <w:lang w:val="fr-FR"/>
+        </w:rPr>
+        <w:t>utilisateur connect</w:t>
+      </w:r>
+      <w:r>
+        <w:rPr>
+          <w:rtl w:val="0"/>
+          <w:lang w:val="fr-FR"/>
+        </w:rPr>
+        <w:t>é</w:t>
+      </w:r>
+    </w:p>
+    <w:p>
+      <w:pPr>
+        <w:pStyle w:val="Corps 2"/>
+        <w:numPr>
+          <w:ilvl w:val="2"/>
+          <w:numId w:val="2"/>
+        </w:numPr>
+        <w:spacing w:line="120" w:lineRule="auto"/>
+        <w:rPr>
+          <w:lang w:val="fr-FR"/>
+        </w:rPr>
+      </w:pPr>
+      <w:r>
+        <w:rPr>
+          <w:rtl w:val="0"/>
+          <w:lang w:val="fr-FR"/>
+        </w:rPr>
+        <w:t xml:space="preserve"> Se d</w:t>
+      </w:r>
+      <w:r>
+        <w:rPr>
+          <w:rtl w:val="0"/>
+          <w:lang w:val="fr-FR"/>
+        </w:rPr>
+        <w:t>é</w:t>
+      </w:r>
+      <w:r>
+        <w:rPr>
+          <w:rtl w:val="0"/>
+          <w:lang w:val="fr-FR"/>
+        </w:rPr>
+        <w:t xml:space="preserve">connecter : Bouton permettant </w:t>
+      </w:r>
+      <w:r>
+        <w:rPr>
+          <w:rtl w:val="0"/>
+          <w:lang w:val="fr-FR"/>
+        </w:rPr>
+        <w:t xml:space="preserve">à </w:t>
+      </w:r>
+      <w:r>
+        <w:rPr>
+          <w:rtl w:val="0"/>
+          <w:lang w:val="fr-FR"/>
+        </w:rPr>
+        <w:t>l</w:t>
+      </w:r>
+      <w:r>
+        <w:rPr>
+          <w:rtl w:val="0"/>
+          <w:lang w:val="fr-FR"/>
+        </w:rPr>
+        <w:t>’</w:t>
+      </w:r>
+      <w:r>
+        <w:rPr>
+          <w:rtl w:val="0"/>
+          <w:lang w:val="fr-FR"/>
+        </w:rPr>
+        <w:t>utilisateur de se d</w:t>
+      </w:r>
+      <w:r>
+        <w:rPr>
+          <w:rtl w:val="0"/>
+          <w:lang w:val="fr-FR"/>
+        </w:rPr>
+        <w:t>é</w:t>
+      </w:r>
+      <w:r>
+        <w:rPr>
+          <w:rtl w:val="0"/>
+          <w:lang w:val="fr-FR"/>
+        </w:rPr>
+        <w:t>connecter</w:t>
+      </w:r>
+    </w:p>
+    <w:p>
+      <w:pPr>
+        <w:pStyle w:val="Corps 2"/>
+        <w:numPr>
+          <w:ilvl w:val="1"/>
+          <w:numId w:val="3"/>
+        </w:numPr>
+        <w:spacing w:line="120" w:lineRule="auto"/>
+        <w:rPr>
+          <w:lang w:val="fr-FR"/>
+        </w:rPr>
+      </w:pPr>
+      <w:r>
+        <w:rPr>
+          <w:rtl w:val="0"/>
+          <w:lang w:val="fr-FR"/>
+        </w:rPr>
+        <w:t>Secr</w:t>
+      </w:r>
+      <w:r>
+        <w:rPr>
+          <w:rtl w:val="0"/>
+          <w:lang w:val="fr-FR"/>
+        </w:rPr>
+        <w:t>é</w:t>
+      </w:r>
+      <w:r>
+        <w:rPr>
+          <w:rtl w:val="0"/>
+          <w:lang w:val="fr-FR"/>
+        </w:rPr>
+        <w:t>taire :</w:t>
+      </w:r>
+    </w:p>
+    <w:p>
+      <w:pPr>
+        <w:pStyle w:val="Corps 2"/>
+        <w:numPr>
+          <w:ilvl w:val="2"/>
+          <w:numId w:val="3"/>
+        </w:numPr>
+        <w:spacing w:line="120" w:lineRule="auto"/>
+        <w:rPr>
+          <w:lang w:val="fr-FR"/>
+        </w:rPr>
+      </w:pPr>
+      <w:r>
+        <w:rPr>
+          <w:rtl w:val="0"/>
+          <w:lang w:val="fr-FR"/>
+        </w:rPr>
+        <w:t xml:space="preserve"> Demande de r</w:t>
+      </w:r>
+      <w:r>
+        <w:rPr>
+          <w:rtl w:val="0"/>
+          <w:lang w:val="fr-FR"/>
+        </w:rPr>
+        <w:t>é</w:t>
+      </w:r>
+      <w:r>
+        <w:rPr>
+          <w:rtl w:val="0"/>
+          <w:lang w:val="fr-FR"/>
+        </w:rPr>
+        <w:t>servation : Les 5 derni</w:t>
+      </w:r>
+      <w:r>
+        <w:rPr>
+          <w:rtl w:val="0"/>
+          <w:lang w:val="fr-FR"/>
+        </w:rPr>
+        <w:t>è</w:t>
+      </w:r>
+      <w:r>
+        <w:rPr>
+          <w:rtl w:val="0"/>
+          <w:lang w:val="fr-FR"/>
+        </w:rPr>
+        <w:t>res r</w:t>
+      </w:r>
+      <w:r>
+        <w:rPr>
+          <w:rtl w:val="0"/>
+          <w:lang w:val="fr-FR"/>
+        </w:rPr>
+        <w:t>é</w:t>
+      </w:r>
+      <w:r>
+        <w:rPr>
+          <w:rtl w:val="0"/>
+          <w:lang w:val="fr-FR"/>
+        </w:rPr>
+        <w:t>servation</w:t>
+      </w:r>
+    </w:p>
+    <w:p>
+      <w:pPr>
+        <w:pStyle w:val="Corps 2"/>
+        <w:numPr>
+          <w:ilvl w:val="2"/>
+          <w:numId w:val="3"/>
+        </w:numPr>
+        <w:spacing w:line="120" w:lineRule="auto"/>
+        <w:rPr>
+          <w:lang w:val="fr-FR"/>
+        </w:rPr>
+      </w:pPr>
+      <w:r>
+        <w:rPr>
+          <w:rtl w:val="0"/>
+          <w:lang w:val="fr-FR"/>
+        </w:rPr>
+        <w:t xml:space="preserve"> Salle hors d</w:t>
+      </w:r>
+      <w:r>
+        <w:rPr>
+          <w:rtl w:val="0"/>
+          <w:lang w:val="fr-FR"/>
+        </w:rPr>
+        <w:t>’</w:t>
+      </w:r>
+      <w:r>
+        <w:rPr>
+          <w:rtl w:val="0"/>
+          <w:lang w:val="fr-FR"/>
+        </w:rPr>
+        <w:t>usage : Les 5 derni</w:t>
+      </w:r>
+      <w:r>
+        <w:rPr>
+          <w:rtl w:val="0"/>
+          <w:lang w:val="fr-FR"/>
+        </w:rPr>
+        <w:t>è</w:t>
+      </w:r>
+      <w:r>
+        <w:rPr>
+          <w:rtl w:val="0"/>
+          <w:lang w:val="fr-FR"/>
+        </w:rPr>
+        <w:t>res salles hors d</w:t>
+      </w:r>
+      <w:r>
+        <w:rPr>
+          <w:rtl w:val="0"/>
+          <w:lang w:val="fr-FR"/>
+        </w:rPr>
+        <w:t>’</w:t>
+      </w:r>
+      <w:r>
+        <w:rPr>
+          <w:rtl w:val="0"/>
+          <w:lang w:val="fr-FR"/>
+        </w:rPr>
+        <w:t>usage</w:t>
+      </w:r>
+    </w:p>
+    <w:p>
+      <w:pPr>
+        <w:pStyle w:val="Corps 2"/>
+        <w:numPr>
+          <w:ilvl w:val="2"/>
+          <w:numId w:val="3"/>
+        </w:numPr>
+        <w:spacing w:line="120" w:lineRule="auto"/>
+      </w:pPr>
+      <w:r>
+        <w:rPr>
+          <w:rtl w:val="0"/>
+        </w:rPr>
+        <w:tab/>
+        <w:t>Se d</w:t>
+      </w:r>
+      <w:r>
+        <w:rPr>
+          <w:rtl w:val="0"/>
+          <w:lang w:val="fr-FR"/>
+        </w:rPr>
+        <w:t>é</w:t>
+      </w:r>
+      <w:r>
+        <w:rPr>
+          <w:rtl w:val="0"/>
+          <w:lang w:val="fr-FR"/>
+        </w:rPr>
+        <w:t xml:space="preserve">connecter: Bouton permettant </w:t>
+      </w:r>
+      <w:r>
+        <w:rPr>
+          <w:rtl w:val="0"/>
+          <w:lang w:val="fr-FR"/>
+        </w:rPr>
+        <w:t xml:space="preserve">à </w:t>
+      </w:r>
+      <w:r>
+        <w:rPr>
+          <w:rtl w:val="0"/>
+          <w:lang w:val="fr-FR"/>
+        </w:rPr>
+        <w:t>la secr</w:t>
+      </w:r>
+      <w:r>
+        <w:rPr>
+          <w:rtl w:val="0"/>
+          <w:lang w:val="fr-FR"/>
+        </w:rPr>
+        <w:t>é</w:t>
+      </w:r>
+      <w:r>
+        <w:rPr>
+          <w:rtl w:val="0"/>
+          <w:lang w:val="fr-FR"/>
+        </w:rPr>
+        <w:t>taire de se d</w:t>
+      </w:r>
+      <w:r>
+        <w:rPr>
+          <w:rtl w:val="0"/>
+          <w:lang w:val="fr-FR"/>
+        </w:rPr>
+        <w:t>é</w:t>
+      </w:r>
+      <w:r>
+        <w:rPr>
+          <w:rtl w:val="0"/>
+          <w:lang w:val="fr-FR"/>
+        </w:rPr>
+        <w:t>connecter</w:t>
+      </w:r>
+    </w:p>
+    <w:p>
+      <w:pPr>
+        <w:pStyle w:val="Corps 2"/>
+        <w:numPr>
+          <w:ilvl w:val="1"/>
+          <w:numId w:val="3"/>
+        </w:numPr>
+        <w:spacing w:line="120" w:lineRule="auto"/>
+        <w:rPr>
+          <w:lang w:val="fr-FR"/>
+        </w:rPr>
+      </w:pPr>
+      <w:r>
+        <w:rPr>
+          <w:rtl w:val="0"/>
+          <w:lang w:val="fr-FR"/>
+        </w:rPr>
+        <w:t>Administrateur :</w:t>
+      </w:r>
+    </w:p>
+    <w:p>
+      <w:pPr>
+        <w:pStyle w:val="Corps 2"/>
+        <w:numPr>
+          <w:ilvl w:val="2"/>
+          <w:numId w:val="3"/>
+        </w:numPr>
+        <w:spacing w:line="120" w:lineRule="auto"/>
+        <w:rPr>
+          <w:lang w:val="fr-FR"/>
+        </w:rPr>
+      </w:pPr>
+      <w:r>
+        <w:rPr>
+          <w:rtl w:val="0"/>
+          <w:lang w:val="fr-FR"/>
+        </w:rPr>
+        <w:t xml:space="preserve"> Utilisateurs : Les 5 derniers utilisateurs inscrits (voir m</w:t>
+      </w:r>
+      <w:r>
+        <w:rPr>
+          <w:rtl w:val="0"/>
+          <w:lang w:val="fr-FR"/>
+        </w:rPr>
+        <w:t>ê</w:t>
+      </w:r>
+      <w:r>
+        <w:rPr>
+          <w:rtl w:val="0"/>
+          <w:lang w:val="fr-FR"/>
+        </w:rPr>
+        <w:t>me connect</w:t>
+      </w:r>
+      <w:r>
+        <w:rPr>
+          <w:rtl w:val="0"/>
+          <w:lang w:val="fr-FR"/>
+        </w:rPr>
+        <w:t>é</w:t>
+      </w:r>
+      <w:r>
+        <w:rPr>
+          <w:rtl w:val="0"/>
+          <w:lang w:val="fr-FR"/>
+        </w:rPr>
+        <w:t>)</w:t>
+      </w:r>
+    </w:p>
+    <w:p>
+      <w:pPr>
+        <w:pStyle w:val="Corps 2"/>
+        <w:numPr>
+          <w:ilvl w:val="2"/>
+          <w:numId w:val="3"/>
+        </w:numPr>
+        <w:spacing w:line="120" w:lineRule="auto"/>
+        <w:rPr>
+          <w:lang w:val="fr-FR"/>
+        </w:rPr>
+      </w:pPr>
+      <w:r>
+        <w:rPr>
+          <w:rtl w:val="0"/>
+          <w:lang w:val="fr-FR"/>
+        </w:rPr>
+        <w:t xml:space="preserve"> Se d</w:t>
+      </w:r>
+      <w:r>
+        <w:rPr>
+          <w:rtl w:val="0"/>
+          <w:lang w:val="fr-FR"/>
+        </w:rPr>
+        <w:t>é</w:t>
+      </w:r>
+      <w:r>
+        <w:rPr>
+          <w:rtl w:val="0"/>
+          <w:lang w:val="fr-FR"/>
+        </w:rPr>
+        <w:t xml:space="preserve">connecter : Bouton permettant </w:t>
+      </w:r>
+      <w:r>
+        <w:rPr>
+          <w:rtl w:val="0"/>
+          <w:lang w:val="fr-FR"/>
+        </w:rPr>
+        <w:t xml:space="preserve">à </w:t>
+      </w:r>
+      <w:r>
+        <w:rPr>
+          <w:rtl w:val="0"/>
+          <w:lang w:val="fr-FR"/>
+        </w:rPr>
+        <w:t>l</w:t>
+      </w:r>
+      <w:r>
+        <w:rPr>
+          <w:rtl w:val="0"/>
+          <w:lang w:val="fr-FR"/>
+        </w:rPr>
+        <w:t>’</w:t>
+      </w:r>
+      <w:r>
+        <w:rPr>
+          <w:rtl w:val="0"/>
+          <w:lang w:val="fr-FR"/>
+        </w:rPr>
+        <w:t>administrateur de se d</w:t>
+      </w:r>
+      <w:r>
+        <w:rPr>
+          <w:rtl w:val="0"/>
+          <w:lang w:val="fr-FR"/>
+        </w:rPr>
+        <w:t>é</w:t>
+      </w:r>
+      <w:r>
+        <w:rPr>
+          <w:rtl w:val="0"/>
+          <w:lang w:val="fr-FR"/>
+        </w:rPr>
+        <w:t>connecter</w:t>
+      </w:r>
+    </w:p>
+    <w:p>
+      <w:pPr>
+        <w:pStyle w:val="Corps 2"/>
+        <w:spacing w:line="120" w:lineRule="auto"/>
+      </w:pPr>
+    </w:p>
+    <w:p>
+      <w:pPr>
+        <w:pStyle w:val="Titre 2"/>
+      </w:pPr>
+    </w:p>
+    <w:p>
+      <w:pPr>
+        <w:pStyle w:val="Titre 2"/>
+      </w:pPr>
+    </w:p>
+    <w:p>
+      <w:pPr>
+        <w:pStyle w:val="Titre 2"/>
+      </w:pPr>
+    </w:p>
+    <w:p>
+      <w:pPr>
+        <w:pStyle w:val="Titre 2"/>
+      </w:pPr>
+    </w:p>
+    <w:p>
+      <w:pPr>
+        <w:pStyle w:val="Titre 2"/>
+      </w:pPr>
+    </w:p>
+    <w:p>
+      <w:pPr>
+        <w:pStyle w:val="Titre 2"/>
+      </w:pPr>
+    </w:p>
+    <w:p>
+      <w:pPr>
+        <w:pStyle w:val="Titre 2"/>
+      </w:pPr>
+    </w:p>
+    <w:p>
+      <w:pPr>
+        <w:pStyle w:val="Titre 2"/>
+      </w:pPr>
+    </w:p>
+    <w:p>
+      <w:pPr>
+        <w:pStyle w:val="Titre 2"/>
+      </w:pPr>
+    </w:p>
+    <w:p>
+      <w:pPr>
+        <w:pStyle w:val="Titre 2"/>
+      </w:pPr>
+      <w:r>
+        <w:rPr>
+          <w:rFonts w:cs="Arial Unicode MS" w:eastAsia="Arial Unicode MS"/>
+          <w:rtl w:val="0"/>
+          <w:lang w:val="fr-FR"/>
+        </w:rPr>
+        <w:t>Mot de passe oubli</w:t>
+      </w:r>
+      <w:r>
+        <w:rPr>
+          <w:rFonts w:cs="Arial Unicode MS" w:eastAsia="Arial Unicode MS" w:hint="default"/>
+          <w:rtl w:val="0"/>
+          <w:lang w:val="fr-FR"/>
+        </w:rPr>
+        <w:t>é</w:t>
+      </w:r>
+    </w:p>
+    <w:p>
+      <w:pPr>
+        <w:pStyle w:val="Corps 2"/>
+      </w:pPr>
+      <w:r>
+        <w:rPr>
+          <w:rtl w:val="0"/>
+        </w:rPr>
+        <w:t>Il et possible que l</w:t>
+      </w:r>
+      <w:r>
+        <w:rPr>
+          <w:rtl w:val="0"/>
+        </w:rPr>
+        <w:t>’</w:t>
+      </w:r>
+      <w:r>
+        <w:rPr>
+          <w:rtl w:val="0"/>
+        </w:rPr>
+        <w:t>utilisateur ne se souvienne pas de son mot de passe, pour pouvoir le r</w:t>
+      </w:r>
+      <w:r>
+        <w:rPr>
+          <w:rtl w:val="0"/>
+        </w:rPr>
+        <w:t>é</w:t>
+      </w:r>
+      <w:r>
+        <w:rPr>
+          <w:rtl w:val="0"/>
+        </w:rPr>
+        <w:t>cup</w:t>
+      </w:r>
+      <w:r>
+        <w:rPr>
+          <w:rtl w:val="0"/>
+        </w:rPr>
+        <w:t>é</w:t>
+      </w:r>
+      <w:r>
+        <w:rPr>
+          <w:rtl w:val="0"/>
+        </w:rPr>
+        <w:t>rer il devra entrer son email de connexion. Une fois que l</w:t>
+      </w:r>
+      <w:r>
+        <w:rPr>
+          <w:rtl w:val="0"/>
+        </w:rPr>
+        <w:t>’</w:t>
+      </w:r>
+      <w:r>
+        <w:rPr>
+          <w:rtl w:val="0"/>
+        </w:rPr>
+        <w:t xml:space="preserve">utilisateur a soumit </w:t>
+      </w:r>
+      <w:r>
+        <w:rPr>
+          <w:rtl w:val="0"/>
+        </w:rPr>
+        <w:t>ç</w:t>
+      </w:r>
+      <w:r>
+        <w:rPr>
+          <w:rtl w:val="0"/>
+        </w:rPr>
+        <w:t>a demande de nouveau mot de passe, un message apparait sur l</w:t>
+      </w:r>
+      <w:r>
+        <w:rPr>
+          <w:rtl w:val="0"/>
+        </w:rPr>
+        <w:t>’é</w:t>
+      </w:r>
+      <w:r>
+        <w:rPr>
+          <w:rtl w:val="0"/>
+        </w:rPr>
+        <w:t>cran lui indiquant qu</w:t>
+      </w:r>
+      <w:r>
+        <w:rPr>
+          <w:rtl w:val="0"/>
+        </w:rPr>
+        <w:t>’</w:t>
+      </w:r>
+      <w:r>
+        <w:rPr>
+          <w:rtl w:val="0"/>
+        </w:rPr>
+        <w:t xml:space="preserve">un email lui </w:t>
+      </w:r>
+      <w:r>
+        <w:rPr>
+          <w:rtl w:val="0"/>
+        </w:rPr>
+        <w:t>à é</w:t>
+      </w:r>
+      <w:r>
+        <w:rPr>
+          <w:rtl w:val="0"/>
+        </w:rPr>
+        <w:t>t</w:t>
+      </w:r>
+      <w:r>
+        <w:rPr>
+          <w:rtl w:val="0"/>
+        </w:rPr>
+        <w:t xml:space="preserve">é </w:t>
+      </w:r>
+      <w:r>
+        <w:rPr>
+          <w:rtl w:val="0"/>
+        </w:rPr>
+        <w:t>envoy</w:t>
+      </w:r>
+      <w:r>
+        <w:rPr>
+          <w:rtl w:val="0"/>
+        </w:rPr>
+        <w:t>é</w:t>
+      </w:r>
+      <w:r>
+        <w:rPr>
+          <w:rtl w:val="0"/>
+        </w:rPr>
+        <w:t>.</w:t>
+      </w:r>
+      <w:r>
+        <w:drawing>
+          <wp:anchor distT="152400" distB="152400" distL="152400" distR="152400" simplePos="0" relativeHeight="251665408" behindDoc="0" locked="0" layoutInCell="1" allowOverlap="1">
+            <wp:simplePos x="0" y="0"/>
+            <wp:positionH relativeFrom="margin">
+              <wp:posOffset>-6350</wp:posOffset>
+            </wp:positionH>
+            <wp:positionV relativeFrom="line">
+              <wp:posOffset>269240</wp:posOffset>
+            </wp:positionV>
+            <wp:extent cx="2520001" cy="2240000"/>
+            <wp:effectExtent l="0" t="0" r="0" b="0"/>
+            <wp:wrapThrough wrapText="bothSides" distL="152400" distR="152400">
+              <wp:wrapPolygon edited="1">
+                <wp:start x="0" y="0"/>
+                <wp:lineTo x="21600" y="0"/>
+                <wp:lineTo x="21600" y="21600"/>
+                <wp:lineTo x="0" y="21600"/>
+                <wp:lineTo x="0" y="0"/>
+              </wp:wrapPolygon>
+            </wp:wrapThrough>
+            <wp:docPr id="1073741833" name="officeArt object"/>
+            <wp:cNvGraphicFramePr/>
+            <a:graphic xmlns:a="http://schemas.openxmlformats.org/drawingml/2006/main">
+              <a:graphicData uri="http://schemas.openxmlformats.org/drawingml/2006/picture">
+                <pic:pic xmlns:pic="http://schemas.openxmlformats.org/drawingml/2006/picture">
+                  <pic:nvPicPr>
+                    <pic:cNvPr id="1073741833" name="fullsizeoutput_21.jpeg"/>
+                    <pic:cNvPicPr>
+                      <a:picLocks noChangeAspect="1"/>
+                    </pic:cNvPicPr>
+                  </pic:nvPicPr>
+                  <pic:blipFill>
+                    <a:blip r:embed="rId7">
+                      <a:extLst/>
+                    </a:blip>
+                    <a:stretch>
+                      <a:fillRect/>
+                    </a:stretch>
+                  </pic:blipFill>
+                  <pic:spPr>
+                    <a:xfrm>
+                      <a:off x="0" y="0"/>
+                      <a:ext cx="2520001" cy="2240000"/>
+                    </a:xfrm>
+                    <a:prstGeom prst="rect">
+                      <a:avLst/>
+                    </a:prstGeom>
+                    <a:ln w="12700" cap="flat">
+                      <a:noFill/>
+                      <a:miter lim="400000"/>
+                    </a:ln>
+                    <a:effectLst/>
+                  </pic:spPr>
+                </pic:pic>
+              </a:graphicData>
+            </a:graphic>
+          </wp:anchor>
+        </w:drawing>
+      </w:r>
+      <w:r>
+        <w:drawing>
+          <wp:anchor distT="152400" distB="152400" distL="152400" distR="152400" simplePos="0" relativeHeight="251666432" behindDoc="0" locked="0" layoutInCell="1" allowOverlap="1">
+            <wp:simplePos x="0" y="0"/>
+            <wp:positionH relativeFrom="margin">
+              <wp:posOffset>3424915</wp:posOffset>
+            </wp:positionH>
+            <wp:positionV relativeFrom="line">
+              <wp:posOffset>269240</wp:posOffset>
+            </wp:positionV>
+            <wp:extent cx="2598401" cy="2240000"/>
+            <wp:effectExtent l="0" t="0" r="0" b="0"/>
+            <wp:wrapThrough wrapText="bothSides" distL="152400" distR="152400">
+              <wp:wrapPolygon edited="1">
+                <wp:start x="0" y="0"/>
+                <wp:lineTo x="21600" y="0"/>
+                <wp:lineTo x="21600" y="21600"/>
+                <wp:lineTo x="0" y="21600"/>
+                <wp:lineTo x="0" y="0"/>
+              </wp:wrapPolygon>
+            </wp:wrapThrough>
+            <wp:docPr id="1073741834" name="officeArt object"/>
+            <wp:cNvGraphicFramePr/>
+            <a:graphic xmlns:a="http://schemas.openxmlformats.org/drawingml/2006/main">
+              <a:graphicData uri="http://schemas.openxmlformats.org/drawingml/2006/picture">
+                <pic:pic xmlns:pic="http://schemas.openxmlformats.org/drawingml/2006/picture">
+                  <pic:nvPicPr>
+                    <pic:cNvPr id="1073741834" name="fullsizeoutput_1f.jpeg"/>
+                    <pic:cNvPicPr>
+                      <a:picLocks noChangeAspect="1"/>
+                    </pic:cNvPicPr>
+                  </pic:nvPicPr>
+                  <pic:blipFill>
+                    <a:blip r:embed="rId8">
+                      <a:extLst/>
+                    </a:blip>
+                    <a:stretch>
+                      <a:fillRect/>
+                    </a:stretch>
+                  </pic:blipFill>
+                  <pic:spPr>
+                    <a:xfrm>
+                      <a:off x="0" y="0"/>
+                      <a:ext cx="2598401" cy="2240000"/>
+                    </a:xfrm>
+                    <a:prstGeom prst="rect">
+                      <a:avLst/>
+                    </a:prstGeom>
+                    <a:ln w="12700" cap="flat">
+                      <a:noFill/>
+                      <a:miter lim="400000"/>
+                    </a:ln>
+                    <a:effectLst/>
+                  </pic:spPr>
+                </pic:pic>
+              </a:graphicData>
+            </a:graphic>
+          </wp:anchor>
+        </w:drawing>
+      </w:r>
+    </w:p>
+    <w:p>
+      <w:pPr>
+        <w:pStyle w:val="Corps 2"/>
+      </w:pPr>
+    </w:p>
+    <w:p>
+      <w:pPr>
+        <w:pStyle w:val="Corps 2"/>
         <w:rPr>
           <w:rFonts w:ascii="Arial Unicode MS" w:cs="Arial Unicode MS" w:hAnsi="Arial Unicode MS" w:eastAsia="Arial Unicode MS"/>
-          <w:b w:val="0"/>
-          <w:bCs w:val="0"/>
-          <w:i w:val="0"/>
-          <w:iCs w:val="0"/>
-        </w:rPr>
-        <w:br w:type="page"/>
-      </w:r>
+        </w:rPr>
+      </w:pPr>
+    </w:p>
+    <w:p>
+      <w:pPr>
+        <w:pStyle w:val="Corps 2"/>
+        <w:rPr>
+          <w:rFonts w:ascii="Arial Unicode MS" w:cs="Arial Unicode MS" w:hAnsi="Arial Unicode MS" w:eastAsia="Arial Unicode MS"/>
+        </w:rPr>
+      </w:pPr>
+    </w:p>
+    <w:p>
+      <w:pPr>
+        <w:pStyle w:val="Corps 2"/>
+        <w:rPr>
+          <w:rFonts w:ascii="Arial Unicode MS" w:cs="Arial Unicode MS" w:hAnsi="Arial Unicode MS" w:eastAsia="Arial Unicode MS"/>
+        </w:rPr>
+      </w:pPr>
+    </w:p>
+    <w:p>
+      <w:pPr>
+        <w:pStyle w:val="Corps 2"/>
+        <w:rPr>
+          <w:rFonts w:ascii="Arial Unicode MS" w:cs="Arial Unicode MS" w:hAnsi="Arial Unicode MS" w:eastAsia="Arial Unicode MS"/>
+        </w:rPr>
+      </w:pPr>
+    </w:p>
+    <w:p>
+      <w:pPr>
+        <w:pStyle w:val="Corps 2"/>
+        <w:rPr>
+          <w:rFonts w:ascii="Arial Unicode MS" w:cs="Arial Unicode MS" w:hAnsi="Arial Unicode MS" w:eastAsia="Arial Unicode MS"/>
+        </w:rPr>
+      </w:pPr>
+    </w:p>
+    <w:p>
+      <w:pPr>
+        <w:pStyle w:val="Corps 2"/>
+        <w:rPr>
+          <w:rFonts w:ascii="Arial Unicode MS" w:cs="Arial Unicode MS" w:hAnsi="Arial Unicode MS" w:eastAsia="Arial Unicode MS"/>
+        </w:rPr>
+      </w:pPr>
+    </w:p>
+    <w:p>
+      <w:pPr>
+        <w:pStyle w:val="Corps 2"/>
+        <w:rPr>
+          <w:rFonts w:ascii="Arial Unicode MS" w:cs="Arial Unicode MS" w:hAnsi="Arial Unicode MS" w:eastAsia="Arial Unicode MS"/>
+        </w:rPr>
+      </w:pPr>
+    </w:p>
+    <w:p>
+      <w:pPr>
+        <w:pStyle w:val="Corps 2"/>
+        <w:rPr>
+          <w:rFonts w:ascii="Arial Unicode MS" w:cs="Arial Unicode MS" w:hAnsi="Arial Unicode MS" w:eastAsia="Arial Unicode MS"/>
+        </w:rPr>
+      </w:pPr>
+    </w:p>
+    <w:p>
+      <w:pPr>
+        <w:pStyle w:val="Titre 2"/>
+      </w:pPr>
+      <w:r>
+        <w:rPr>
+          <w:rFonts w:cs="Arial Unicode MS" w:eastAsia="Arial Unicode MS"/>
+          <w:rtl w:val="0"/>
+          <w:lang w:val="fr-FR"/>
+        </w:rPr>
+        <w:t>Les salles</w:t>
+      </w:r>
+    </w:p>
+    <w:p>
+      <w:pPr>
+        <w:pStyle w:val="Corps 2"/>
+        <w:spacing w:line="264" w:lineRule="auto"/>
+      </w:pPr>
+      <w:r>
+        <w:rPr>
+          <w:rtl w:val="0"/>
+          <w:lang w:val="fr-FR"/>
+        </w:rPr>
+        <w:t>La pr</w:t>
+      </w:r>
+      <w:r>
+        <w:rPr>
+          <w:rtl w:val="0"/>
+          <w:lang w:val="fr-FR"/>
+        </w:rPr>
+        <w:t>é</w:t>
+      </w:r>
+      <w:r>
+        <w:rPr>
+          <w:rtl w:val="0"/>
+          <w:lang w:val="fr-FR"/>
+        </w:rPr>
+        <w:t>sentation des salles se fera comme sur le sch</w:t>
+      </w:r>
+      <w:r>
+        <w:rPr>
+          <w:rtl w:val="0"/>
+          <w:lang w:val="fr-FR"/>
+        </w:rPr>
+        <w:t>é</w:t>
+      </w:r>
+      <w:r>
+        <w:rPr>
+          <w:rtl w:val="0"/>
+          <w:lang w:val="fr-FR"/>
+        </w:rPr>
+        <w:t>ma ci-dessous. L</w:t>
+      </w:r>
+      <w:r>
+        <w:rPr>
+          <w:rtl w:val="0"/>
+          <w:lang w:val="fr-FR"/>
+        </w:rPr>
+        <w:t>’</w:t>
+      </w:r>
+      <w:r>
+        <w:rPr>
+          <w:rtl w:val="0"/>
+          <w:lang w:val="fr-FR"/>
+        </w:rPr>
+        <w:t>utilisateur devra cliqu</w:t>
+      </w:r>
+      <w:r>
+        <w:rPr>
+          <w:rtl w:val="0"/>
+          <w:lang w:val="fr-FR"/>
+        </w:rPr>
+        <w:t xml:space="preserve">é </w:t>
+      </w:r>
+      <w:r>
+        <w:rPr>
+          <w:rtl w:val="0"/>
+          <w:lang w:val="fr-FR"/>
+        </w:rPr>
+        <w:t xml:space="preserve">sur une salle pour pouvoir </w:t>
+      </w:r>
+      <w:r>
+        <w:rPr>
+          <w:rtl w:val="0"/>
+          <w:lang w:val="fr-FR"/>
+        </w:rPr>
+        <w:t>ê</w:t>
+      </w:r>
+      <w:r>
+        <w:rPr>
+          <w:rtl w:val="0"/>
+          <w:lang w:val="fr-FR"/>
+        </w:rPr>
+        <w:t>tre rediriger vers le planning de cette salle. Chaque pr</w:t>
+      </w:r>
+      <w:r>
+        <w:rPr>
+          <w:rtl w:val="0"/>
+          <w:lang w:val="fr-FR"/>
+        </w:rPr>
+        <w:t>é</w:t>
+      </w:r>
+      <w:r>
+        <w:rPr>
+          <w:rtl w:val="0"/>
+          <w:lang w:val="fr-FR"/>
+        </w:rPr>
+        <w:t>sentation de salle se fera comme ceci, nom de la salle + indication permettant de savoir si la salle n</w:t>
+      </w:r>
+      <w:r>
+        <w:rPr>
+          <w:rtl w:val="0"/>
+          <w:lang w:val="fr-FR"/>
+        </w:rPr>
+        <w:t>’</w:t>
+      </w:r>
+      <w:r>
+        <w:rPr>
+          <w:rtl w:val="0"/>
+          <w:lang w:val="fr-FR"/>
+        </w:rPr>
+        <w:t>a pas de probl</w:t>
+      </w:r>
+      <w:r>
+        <w:rPr>
+          <w:rtl w:val="0"/>
+          <w:lang w:val="fr-FR"/>
+        </w:rPr>
+        <w:t>è</w:t>
+      </w:r>
+      <w:r>
+        <w:rPr>
+          <w:rtl w:val="0"/>
+          <w:lang w:val="fr-FR"/>
+        </w:rPr>
+        <w:t>me .</w:t>
+      </w:r>
+      <w:r>
+        <w:drawing>
+          <wp:anchor distT="152400" distB="152400" distL="152400" distR="152400" simplePos="0" relativeHeight="251667456" behindDoc="0" locked="0" layoutInCell="1" allowOverlap="1">
+            <wp:simplePos x="0" y="0"/>
+            <wp:positionH relativeFrom="margin">
+              <wp:posOffset>1695024</wp:posOffset>
+            </wp:positionH>
+            <wp:positionV relativeFrom="line">
+              <wp:posOffset>197790</wp:posOffset>
+            </wp:positionV>
+            <wp:extent cx="2629752" cy="2057029"/>
+            <wp:effectExtent l="0" t="0" r="0" b="0"/>
+            <wp:wrapTopAndBottom distT="152400" distB="152400"/>
+            <wp:docPr id="1073741835" name="officeArt object"/>
+            <wp:cNvGraphicFramePr/>
+            <a:graphic xmlns:a="http://schemas.openxmlformats.org/drawingml/2006/main">
+              <a:graphicData uri="http://schemas.openxmlformats.org/drawingml/2006/picture">
+                <pic:pic xmlns:pic="http://schemas.openxmlformats.org/drawingml/2006/picture">
+                  <pic:nvPicPr>
+                    <pic:cNvPr id="1073741835" name="fullsizeoutput_1b.jpeg"/>
+                    <pic:cNvPicPr>
+                      <a:picLocks noChangeAspect="1"/>
+                    </pic:cNvPicPr>
+                  </pic:nvPicPr>
+                  <pic:blipFill>
+                    <a:blip r:embed="rId9">
+                      <a:extLst/>
+                    </a:blip>
+                    <a:stretch>
+                      <a:fillRect/>
+                    </a:stretch>
+                  </pic:blipFill>
+                  <pic:spPr>
+                    <a:xfrm>
+                      <a:off x="0" y="0"/>
+                      <a:ext cx="2629752" cy="2057029"/>
+                    </a:xfrm>
+                    <a:prstGeom prst="rect">
+                      <a:avLst/>
+                    </a:prstGeom>
+                    <a:ln w="12700" cap="flat">
+                      <a:noFill/>
+                      <a:miter lim="400000"/>
+                    </a:ln>
+                    <a:effectLst/>
+                  </pic:spPr>
+                </pic:pic>
+              </a:graphicData>
+            </a:graphic>
+          </wp:anchor>
+        </w:drawing>
+      </w:r>
+    </w:p>
+    <w:p>
+      <w:pPr>
+        <w:pStyle w:val="Corps 2"/>
+        <w:spacing w:line="264" w:lineRule="auto"/>
+      </w:pPr>
+    </w:p>
+    <w:p>
+      <w:pPr>
+        <w:pStyle w:val="Corps 2"/>
+        <w:spacing w:line="264" w:lineRule="auto"/>
+      </w:pPr>
+    </w:p>
+    <w:p>
+      <w:pPr>
+        <w:pStyle w:val="Corps 2"/>
+        <w:spacing w:line="264" w:lineRule="auto"/>
+      </w:pPr>
+    </w:p>
+    <w:p>
+      <w:pPr>
+        <w:pStyle w:val="Titre 2"/>
+      </w:pPr>
+      <w:r>
+        <w:rPr>
+          <w:rFonts w:cs="Arial Unicode MS" w:eastAsia="Arial Unicode MS"/>
+          <w:rtl w:val="0"/>
+          <w:lang w:val="fr-FR"/>
+        </w:rPr>
+        <w:t>Mes r</w:t>
+      </w:r>
+      <w:r>
+        <w:rPr>
+          <w:rFonts w:cs="Arial Unicode MS" w:eastAsia="Arial Unicode MS" w:hint="default"/>
+          <w:rtl w:val="0"/>
+          <w:lang w:val="fr-FR"/>
+        </w:rPr>
+        <w:t>é</w:t>
+      </w:r>
+      <w:r>
+        <w:rPr>
+          <w:rFonts w:cs="Arial Unicode MS" w:eastAsia="Arial Unicode MS"/>
+          <w:rtl w:val="0"/>
+          <w:lang w:val="fr-FR"/>
+        </w:rPr>
+        <w:t xml:space="preserve">servations </w:t>
+      </w:r>
+    </w:p>
+    <w:p>
+      <w:pPr>
+        <w:pStyle w:val="Corps 2"/>
+        <w:spacing w:line="264" w:lineRule="auto"/>
+      </w:pPr>
+      <w:r>
+        <w:rPr>
+          <w:rtl w:val="0"/>
+          <w:lang w:val="fr-FR"/>
+        </w:rPr>
+        <w:t>L</w:t>
+      </w:r>
+      <w:r>
+        <w:rPr>
+          <w:rtl w:val="0"/>
+          <w:lang w:val="fr-FR"/>
+        </w:rPr>
+        <w:t>’</w:t>
+      </w:r>
+      <w:r>
+        <w:rPr>
+          <w:rtl w:val="0"/>
+          <w:lang w:val="fr-FR"/>
+        </w:rPr>
+        <w:t>utilisateur aura une interface lui permettant de savoir toutes les r</w:t>
+      </w:r>
+      <w:r>
+        <w:rPr>
+          <w:rtl w:val="0"/>
+          <w:lang w:val="fr-FR"/>
+        </w:rPr>
+        <w:t>é</w:t>
+      </w:r>
+      <w:r>
+        <w:rPr>
+          <w:rtl w:val="0"/>
+          <w:lang w:val="fr-FR"/>
+        </w:rPr>
+        <w:t>servations qu</w:t>
+      </w:r>
+      <w:r>
+        <w:rPr>
+          <w:rtl w:val="0"/>
+          <w:lang w:val="fr-FR"/>
+        </w:rPr>
+        <w:t>’</w:t>
+      </w:r>
+      <w:r>
+        <w:rPr>
+          <w:rtl w:val="0"/>
+          <w:lang w:val="fr-FR"/>
+        </w:rPr>
+        <w:t>il a pass</w:t>
+      </w:r>
+      <w:r>
+        <w:rPr>
+          <w:rtl w:val="0"/>
+          <w:lang w:val="fr-FR"/>
+        </w:rPr>
+        <w:t xml:space="preserve">é </w:t>
+      </w:r>
+      <w:r>
+        <w:rPr>
+          <w:rtl w:val="0"/>
+          <w:lang w:val="fr-FR"/>
+        </w:rPr>
+        <w:t>ainsi que l</w:t>
+      </w:r>
+      <w:r>
+        <w:rPr>
+          <w:rtl w:val="0"/>
+          <w:lang w:val="fr-FR"/>
+        </w:rPr>
+        <w:t>’é</w:t>
+      </w:r>
+      <w:r>
+        <w:rPr>
+          <w:rtl w:val="0"/>
+          <w:lang w:val="fr-FR"/>
+        </w:rPr>
+        <w:t>tat de cette r</w:t>
+      </w:r>
+      <w:r>
+        <w:rPr>
+          <w:rtl w:val="0"/>
+          <w:lang w:val="fr-FR"/>
+        </w:rPr>
+        <w:t>é</w:t>
+      </w:r>
+      <w:r>
+        <w:rPr>
+          <w:rtl w:val="0"/>
+          <w:lang w:val="fr-FR"/>
+        </w:rPr>
+        <w:t>servation, cette liste se fera par ordre d</w:t>
+      </w:r>
+      <w:r>
+        <w:rPr>
+          <w:rtl w:val="0"/>
+          <w:lang w:val="fr-FR"/>
+        </w:rPr>
+        <w:t>é</w:t>
+      </w:r>
+      <w:r>
+        <w:rPr>
+          <w:rtl w:val="0"/>
+          <w:lang w:val="fr-FR"/>
+        </w:rPr>
+        <w:t>croissant de date de r</w:t>
+      </w:r>
+      <w:r>
+        <w:rPr>
+          <w:rtl w:val="0"/>
+          <w:lang w:val="fr-FR"/>
+        </w:rPr>
+        <w:t>é</w:t>
+      </w:r>
+      <w:r>
+        <w:rPr>
+          <w:rtl w:val="0"/>
+          <w:lang w:val="fr-FR"/>
+        </w:rPr>
+        <w:t xml:space="preserve">servation. </w:t>
+      </w:r>
+      <w:r>
+        <w:drawing>
+          <wp:anchor distT="152400" distB="152400" distL="152400" distR="152400" simplePos="0" relativeHeight="251668480" behindDoc="0" locked="0" layoutInCell="1" allowOverlap="1">
+            <wp:simplePos x="0" y="0"/>
+            <wp:positionH relativeFrom="margin">
+              <wp:posOffset>-6350</wp:posOffset>
+            </wp:positionH>
+            <wp:positionV relativeFrom="line">
+              <wp:posOffset>277228</wp:posOffset>
+            </wp:positionV>
+            <wp:extent cx="6032500" cy="3417731"/>
+            <wp:effectExtent l="0" t="0" r="0" b="0"/>
+            <wp:wrapTopAndBottom distT="152400" distB="152400"/>
+            <wp:docPr id="1073741836" name="officeArt object"/>
+            <wp:cNvGraphicFramePr/>
+            <a:graphic xmlns:a="http://schemas.openxmlformats.org/drawingml/2006/main">
+              <a:graphicData uri="http://schemas.openxmlformats.org/drawingml/2006/picture">
+                <pic:pic xmlns:pic="http://schemas.openxmlformats.org/drawingml/2006/picture">
+                  <pic:nvPicPr>
+                    <pic:cNvPr id="1073741836" name="fullsizeoutput_19.jpeg"/>
+                    <pic:cNvPicPr>
+                      <a:picLocks noChangeAspect="1"/>
+                    </pic:cNvPicPr>
+                  </pic:nvPicPr>
+                  <pic:blipFill>
+                    <a:blip r:embed="rId10">
+                      <a:extLst/>
+                    </a:blip>
+                    <a:stretch>
+                      <a:fillRect/>
+                    </a:stretch>
+                  </pic:blipFill>
+                  <pic:spPr>
+                    <a:xfrm>
+                      <a:off x="0" y="0"/>
+                      <a:ext cx="6032500" cy="3417731"/>
+                    </a:xfrm>
+                    <a:prstGeom prst="rect">
+                      <a:avLst/>
+                    </a:prstGeom>
+                    <a:ln w="12700" cap="flat">
+                      <a:noFill/>
+                      <a:miter lim="400000"/>
+                    </a:ln>
+                    <a:effectLst/>
+                  </pic:spPr>
+                </pic:pic>
+              </a:graphicData>
+            </a:graphic>
+          </wp:anchor>
+        </w:drawing>
+      </w:r>
+      <w:r/>
     </w:p>
     <w:sectPr>
-      <w:headerReference w:type="default" r:id="rId5"/>
-      <w:footerReference w:type="default" r:id="rId6"/>
+      <w:headerReference w:type="default" r:id="rId11"/>
+      <w:footerReference w:type="default" r:id="rId12"/>
       <w:pgSz w:w="11900" w:h="16840" w:orient="portrait"/>
       <w:pgMar w:top="2520" w:right="1200" w:bottom="1800" w:left="1200" w:header="720" w:footer="1040"/>
       <w:bidi w:val="0"/>
@@ -2198,6 +3885,10 @@
 <file path=word/footer1.xml><?xml version="1.0" encoding="utf-8"?>
 <w:ftr xmlns:r="http://schemas.openxmlformats.org/officeDocument/2006/relationships" xmlns:wp="http://schemas.openxmlformats.org/drawingml/2006/wordprocessingDrawing" xmlns:w="http://schemas.openxmlformats.org/wordprocessingml/2006/main" xmlns:w10="urn:schemas-microsoft-com:office:word" xmlns:w14="http://schemas.microsoft.com/office/word/2010/wordml" xmlns:wps="http://schemas.microsoft.com/office/word/2010/wordprocessingShape" xmlns:wpg="http://schemas.microsoft.com/office/word/2010/wordprocessingGroup" xmlns:mc="http://schemas.openxmlformats.org/markup-compatibility/2006" xmlns:v="urn:schemas-microsoft-com:vml" xmlns:o="urn:schemas-microsoft-com:office:office" xmlns:m="http://schemas.openxmlformats.org/officeDocument/2006/math" mc:Ignorable="w14">
   <w:p>
+    <w:pPr>
+      <w:pStyle w:val="En-tête, bas de page"/>
+      <w:bidi w:val="0"/>
+    </w:pPr>
     <w:r/>
   </w:p>
 </w:ftr>
@@ -2206,6 +3897,9 @@
 <file path=word/header1.xml><?xml version="1.0" encoding="utf-8"?>
 <w:hdr xmlns:r="http://schemas.openxmlformats.org/officeDocument/2006/relationships" xmlns:wp="http://schemas.openxmlformats.org/drawingml/2006/wordprocessingDrawing" xmlns:w="http://schemas.openxmlformats.org/wordprocessingml/2006/main" xmlns:w10="urn:schemas-microsoft-com:office:word" xmlns:w14="http://schemas.microsoft.com/office/word/2010/wordml" xmlns:wps="http://schemas.microsoft.com/office/word/2010/wordprocessingShape" xmlns:wpg="http://schemas.microsoft.com/office/word/2010/wordprocessingGroup" xmlns:mc="http://schemas.openxmlformats.org/markup-compatibility/2006" xmlns:v="urn:schemas-microsoft-com:vml" xmlns:o="urn:schemas-microsoft-com:office:office" xmlns:m="http://schemas.openxmlformats.org/officeDocument/2006/math" mc:Ignorable="w14">
   <w:p>
+    <w:pPr>
+      <w:pStyle w:val="Corps"/>
+    </w:pPr>
     <w:r>
       <mc:AlternateContent>
         <mc:Choice Requires="wps">
@@ -2216,12 +3910,12 @@
                 <wp:posOffset>762000</wp:posOffset>
               </wp:positionH>
               <wp:positionV relativeFrom="page">
-                <wp:posOffset>723881</wp:posOffset>
+                <wp:posOffset>723890</wp:posOffset>
               </wp:positionV>
-              <wp:extent cx="6029665" cy="19"/>
+              <wp:extent cx="6029666" cy="20"/>
               <wp:effectExtent l="0" t="0" r="0" b="0"/>
               <wp:wrapNone/>
-              <wp:docPr id="1073741825" name="officeArt object"/>
+              <wp:docPr id="1073741825" name="officeArt object" descr="officeArt object"/>
               <wp:cNvGraphicFramePr/>
               <a:graphic xmlns:a="http://schemas.openxmlformats.org/drawingml/2006/main">
                 <a:graphicData uri="http://schemas.microsoft.com/office/word/2010/wordprocessingShape">
@@ -2230,7 +3924,7 @@
                     <wps:spPr>
                       <a:xfrm flipV="1">
                         <a:off x="0" y="0"/>
-                        <a:ext cx="6029665" cy="19"/>
+                        <a:ext cx="6029666" cy="20"/>
                       </a:xfrm>
                       <a:prstGeom prst="line">
                         <a:avLst/>
@@ -2238,11 +3932,7 @@
                       <a:noFill/>
                       <a:ln w="38100" cap="flat">
                         <a:solidFill>
-                          <a:schemeClr val="accent1">
-                            <a:hueOff val="366345"/>
-                            <a:satOff val="11385"/>
-                            <a:lumOff val="-23239"/>
-                          </a:schemeClr>
+                          <a:srgbClr val="367DA2"/>
                         </a:solidFill>
                         <a:prstDash val="solid"/>
                         <a:miter lim="400000"/>
@@ -2282,7 +3972,7 @@
               <wp:extent cx="6030791" cy="3"/>
               <wp:effectExtent l="0" t="0" r="0" b="0"/>
               <wp:wrapNone/>
-              <wp:docPr id="1073741826" name="officeArt object"/>
+              <wp:docPr id="1073741826" name="officeArt object" descr="officeArt object"/>
               <wp:cNvGraphicFramePr/>
               <a:graphic xmlns:a="http://schemas.openxmlformats.org/drawingml/2006/main">
                 <a:graphicData uri="http://schemas.microsoft.com/office/word/2010/wordprocessingShape">
@@ -2299,11 +3989,7 @@
                       <a:noFill/>
                       <a:ln w="12700" cap="flat">
                         <a:solidFill>
-                          <a:schemeClr val="accent1">
-                            <a:hueOff val="366345"/>
-                            <a:satOff val="11385"/>
-                            <a:lumOff val="-23239"/>
-                          </a:schemeClr>
+                          <a:srgbClr val="367DA2"/>
                         </a:solidFill>
                         <a:prstDash val="solid"/>
                         <a:miter lim="400000"/>
@@ -2331,6 +4017,514 @@
     <w:r/>
   </w:p>
 </w:hdr>
+</file>
+
+<file path=word/numbering.xml><?xml version="1.0" encoding="utf-8"?>
+<w:numbering xmlns:w="http://schemas.openxmlformats.org/wordprocessingml/2006/main" xmlns:wp="http://schemas.openxmlformats.org/drawingml/2006/wordprocessingDrawing" xmlns:w14="http://schemas.microsoft.com/office/word/2010/wordml" xmlns:r="http://schemas.openxmlformats.org/officeDocument/2006/relationships" xmlns:v="urn:schemas-microsoft-com:vml" xmlns:o="urn:schemas-microsoft-com:office:office">
+  <w:abstractNum w:abstractNumId="0">
+    <w:multiLevelType w:val="hybridMultilevel"/>
+    <w:numStyleLink w:val="Puces"/>
+  </w:abstractNum>
+  <w:abstractNum w:abstractNumId="1">
+    <w:multiLevelType w:val="hybridMultilevel"/>
+    <w:styleLink w:val="Puces"/>
+    <w:lvl w:ilvl="0">
+      <w:start w:val="1"/>
+      <w:numFmt w:val="bullet"/>
+      <w:suff w:val="tab"/>
+      <w:lvlText w:val="•"/>
+      <w:lvlJc w:val="left"/>
+      <w:pPr>
+        <w:ind w:left="158" w:hanging="158"/>
+      </w:pPr>
+      <w:rPr>
+        <w:rFonts w:hAnsi="Arial Unicode MS"/>
+        <w:caps w:val="0"/>
+        <w:smallCaps w:val="0"/>
+        <w:strike w:val="0"/>
+        <w:dstrike w:val="0"/>
+        <w:outline w:val="0"/>
+        <w:emboss w:val="0"/>
+        <w:imprint w:val="0"/>
+        <w:spacing w:val="0"/>
+        <w:w w:val="100"/>
+        <w:kern w:val="0"/>
+        <w:position w:val="0"/>
+        <w:highlight w:val="none"/>
+        <w:vertAlign w:val="baseline"/>
+      </w:rPr>
+    </w:lvl>
+    <w:lvl w:ilvl="1">
+      <w:start w:val="1"/>
+      <w:numFmt w:val="bullet"/>
+      <w:suff w:val="tab"/>
+      <w:lvlText w:val="•"/>
+      <w:lvlJc w:val="left"/>
+      <w:pPr>
+        <w:ind w:left="758" w:hanging="158"/>
+      </w:pPr>
+      <w:rPr>
+        <w:rFonts w:hAnsi="Arial Unicode MS"/>
+        <w:caps w:val="0"/>
+        <w:smallCaps w:val="0"/>
+        <w:strike w:val="0"/>
+        <w:dstrike w:val="0"/>
+        <w:outline w:val="0"/>
+        <w:emboss w:val="0"/>
+        <w:imprint w:val="0"/>
+        <w:spacing w:val="0"/>
+        <w:w w:val="100"/>
+        <w:kern w:val="0"/>
+        <w:position w:val="0"/>
+        <w:highlight w:val="none"/>
+        <w:vertAlign w:val="baseline"/>
+      </w:rPr>
+    </w:lvl>
+    <w:lvl w:ilvl="2">
+      <w:start w:val="1"/>
+      <w:numFmt w:val="bullet"/>
+      <w:suff w:val="tab"/>
+      <w:lvlText w:val="✴"/>
+      <w:lvlJc w:val="left"/>
+      <w:pPr>
+        <w:ind w:left="1358" w:hanging="158"/>
+      </w:pPr>
+      <w:rPr>
+        <w:rFonts w:hAnsi="Arial Unicode MS"/>
+        <w:caps w:val="0"/>
+        <w:smallCaps w:val="0"/>
+        <w:strike w:val="0"/>
+        <w:dstrike w:val="0"/>
+        <w:outline w:val="0"/>
+        <w:emboss w:val="0"/>
+        <w:imprint w:val="0"/>
+        <w:spacing w:val="0"/>
+        <w:w w:val="100"/>
+        <w:kern w:val="0"/>
+        <w:position w:val="0"/>
+        <w:highlight w:val="none"/>
+        <w:vertAlign w:val="baseline"/>
+      </w:rPr>
+    </w:lvl>
+    <w:lvl w:ilvl="3">
+      <w:start w:val="1"/>
+      <w:numFmt w:val="bullet"/>
+      <w:suff w:val="tab"/>
+      <w:lvlText w:val="•"/>
+      <w:lvlJc w:val="left"/>
+      <w:pPr>
+        <w:ind w:left="1958" w:hanging="158"/>
+      </w:pPr>
+      <w:rPr>
+        <w:rFonts w:hAnsi="Arial Unicode MS"/>
+        <w:caps w:val="0"/>
+        <w:smallCaps w:val="0"/>
+        <w:strike w:val="0"/>
+        <w:dstrike w:val="0"/>
+        <w:outline w:val="0"/>
+        <w:emboss w:val="0"/>
+        <w:imprint w:val="0"/>
+        <w:spacing w:val="0"/>
+        <w:w w:val="100"/>
+        <w:kern w:val="0"/>
+        <w:position w:val="0"/>
+        <w:highlight w:val="none"/>
+        <w:vertAlign w:val="baseline"/>
+      </w:rPr>
+    </w:lvl>
+    <w:lvl w:ilvl="4">
+      <w:start w:val="1"/>
+      <w:numFmt w:val="bullet"/>
+      <w:suff w:val="tab"/>
+      <w:lvlText w:val="•"/>
+      <w:lvlJc w:val="left"/>
+      <w:pPr>
+        <w:ind w:left="2558" w:hanging="158"/>
+      </w:pPr>
+      <w:rPr>
+        <w:rFonts w:hAnsi="Arial Unicode MS"/>
+        <w:caps w:val="0"/>
+        <w:smallCaps w:val="0"/>
+        <w:strike w:val="0"/>
+        <w:dstrike w:val="0"/>
+        <w:outline w:val="0"/>
+        <w:emboss w:val="0"/>
+        <w:imprint w:val="0"/>
+        <w:spacing w:val="0"/>
+        <w:w w:val="100"/>
+        <w:kern w:val="0"/>
+        <w:position w:val="0"/>
+        <w:highlight w:val="none"/>
+        <w:vertAlign w:val="baseline"/>
+      </w:rPr>
+    </w:lvl>
+    <w:lvl w:ilvl="5">
+      <w:start w:val="1"/>
+      <w:numFmt w:val="bullet"/>
+      <w:suff w:val="tab"/>
+      <w:lvlText w:val="•"/>
+      <w:lvlJc w:val="left"/>
+      <w:pPr>
+        <w:ind w:left="3158" w:hanging="158"/>
+      </w:pPr>
+      <w:rPr>
+        <w:rFonts w:hAnsi="Arial Unicode MS"/>
+        <w:caps w:val="0"/>
+        <w:smallCaps w:val="0"/>
+        <w:strike w:val="0"/>
+        <w:dstrike w:val="0"/>
+        <w:outline w:val="0"/>
+        <w:emboss w:val="0"/>
+        <w:imprint w:val="0"/>
+        <w:spacing w:val="0"/>
+        <w:w w:val="100"/>
+        <w:kern w:val="0"/>
+        <w:position w:val="0"/>
+        <w:highlight w:val="none"/>
+        <w:vertAlign w:val="baseline"/>
+      </w:rPr>
+    </w:lvl>
+    <w:lvl w:ilvl="6">
+      <w:start w:val="1"/>
+      <w:numFmt w:val="bullet"/>
+      <w:suff w:val="tab"/>
+      <w:lvlText w:val="•"/>
+      <w:lvlJc w:val="left"/>
+      <w:pPr>
+        <w:ind w:left="3758" w:hanging="158"/>
+      </w:pPr>
+      <w:rPr>
+        <w:rFonts w:hAnsi="Arial Unicode MS"/>
+        <w:caps w:val="0"/>
+        <w:smallCaps w:val="0"/>
+        <w:strike w:val="0"/>
+        <w:dstrike w:val="0"/>
+        <w:outline w:val="0"/>
+        <w:emboss w:val="0"/>
+        <w:imprint w:val="0"/>
+        <w:spacing w:val="0"/>
+        <w:w w:val="100"/>
+        <w:kern w:val="0"/>
+        <w:position w:val="0"/>
+        <w:highlight w:val="none"/>
+        <w:vertAlign w:val="baseline"/>
+      </w:rPr>
+    </w:lvl>
+    <w:lvl w:ilvl="7">
+      <w:start w:val="1"/>
+      <w:numFmt w:val="bullet"/>
+      <w:suff w:val="tab"/>
+      <w:lvlText w:val="•"/>
+      <w:lvlJc w:val="left"/>
+      <w:pPr>
+        <w:ind w:left="4358" w:hanging="158"/>
+      </w:pPr>
+      <w:rPr>
+        <w:rFonts w:hAnsi="Arial Unicode MS"/>
+        <w:caps w:val="0"/>
+        <w:smallCaps w:val="0"/>
+        <w:strike w:val="0"/>
+        <w:dstrike w:val="0"/>
+        <w:outline w:val="0"/>
+        <w:emboss w:val="0"/>
+        <w:imprint w:val="0"/>
+        <w:spacing w:val="0"/>
+        <w:w w:val="100"/>
+        <w:kern w:val="0"/>
+        <w:position w:val="0"/>
+        <w:highlight w:val="none"/>
+        <w:vertAlign w:val="baseline"/>
+      </w:rPr>
+    </w:lvl>
+    <w:lvl w:ilvl="8">
+      <w:start w:val="1"/>
+      <w:numFmt w:val="bullet"/>
+      <w:suff w:val="tab"/>
+      <w:lvlText w:val="•"/>
+      <w:lvlJc w:val="left"/>
+      <w:pPr>
+        <w:ind w:left="4958" w:hanging="158"/>
+      </w:pPr>
+      <w:rPr>
+        <w:rFonts w:hAnsi="Arial Unicode MS"/>
+        <w:caps w:val="0"/>
+        <w:smallCaps w:val="0"/>
+        <w:strike w:val="0"/>
+        <w:dstrike w:val="0"/>
+        <w:outline w:val="0"/>
+        <w:emboss w:val="0"/>
+        <w:imprint w:val="0"/>
+        <w:spacing w:val="0"/>
+        <w:w w:val="100"/>
+        <w:kern w:val="0"/>
+        <w:position w:val="0"/>
+        <w:highlight w:val="none"/>
+        <w:vertAlign w:val="baseline"/>
+      </w:rPr>
+    </w:lvl>
+  </w:abstractNum>
+  <w:num w:numId="1">
+    <w:abstractNumId w:val="1"/>
+  </w:num>
+  <w:num w:numId="2">
+    <w:abstractNumId w:val="0"/>
+  </w:num>
+  <w:num w:numId="3">
+    <w:abstractNumId w:val="0"/>
+    <w:lvlOverride w:ilvl="0">
+      <w:lvl w:ilvl="0">
+        <w:start w:val="1"/>
+        <w:numFmt w:val="bullet"/>
+        <w:suff w:val="tab"/>
+        <w:lvlText w:val="•"/>
+        <w:lvlJc w:val="left"/>
+        <w:pPr>
+          <w:ind w:left="158" w:hanging="158"/>
+        </w:pPr>
+        <w:rPr>
+          <w:rFonts w:hAnsi="Arial Unicode MS"/>
+          <w:caps w:val="0"/>
+          <w:smallCaps w:val="0"/>
+          <w:strike w:val="0"/>
+          <w:dstrike w:val="0"/>
+          <w:outline w:val="0"/>
+          <w:emboss w:val="0"/>
+          <w:imprint w:val="0"/>
+          <w:spacing w:val="0"/>
+          <w:w w:val="100"/>
+          <w:kern w:val="0"/>
+          <w:position w:val="0"/>
+          <w:highlight w:val="none"/>
+          <w:vertAlign w:val="baseline"/>
+        </w:rPr>
+      </w:lvl>
+    </w:lvlOverride>
+    <w:lvlOverride w:ilvl="1">
+      <w:lvl w:ilvl="1">
+        <w:start w:val="1"/>
+        <w:numFmt w:val="bullet"/>
+        <w:suff w:val="tab"/>
+        <w:lvlText w:val="•"/>
+        <w:lvlJc w:val="left"/>
+        <w:pPr>
+          <w:ind w:left="758" w:hanging="158"/>
+        </w:pPr>
+        <w:rPr>
+          <w:rFonts w:hAnsi="Arial Unicode MS"/>
+          <w:caps w:val="0"/>
+          <w:smallCaps w:val="0"/>
+          <w:strike w:val="0"/>
+          <w:dstrike w:val="0"/>
+          <w:outline w:val="0"/>
+          <w:emboss w:val="0"/>
+          <w:imprint w:val="0"/>
+          <w:spacing w:val="0"/>
+          <w:w w:val="100"/>
+          <w:kern w:val="0"/>
+          <w:position w:val="0"/>
+          <w:highlight w:val="none"/>
+          <w:vertAlign w:val="baseline"/>
+        </w:rPr>
+      </w:lvl>
+    </w:lvlOverride>
+    <w:lvlOverride w:ilvl="2">
+      <w:lvl w:ilvl="2">
+        <w:start w:val="1"/>
+        <w:numFmt w:val="bullet"/>
+        <w:suff w:val="tab"/>
+        <w:lvlText w:val="✴"/>
+        <w:lvlJc w:val="left"/>
+        <w:pPr>
+          <w:ind w:left="1358" w:hanging="158"/>
+        </w:pPr>
+        <w:rPr>
+          <w:rFonts w:hAnsi="Arial Unicode MS"/>
+          <w:caps w:val="0"/>
+          <w:smallCaps w:val="0"/>
+          <w:strike w:val="0"/>
+          <w:dstrike w:val="0"/>
+          <w:outline w:val="0"/>
+          <w:emboss w:val="0"/>
+          <w:imprint w:val="0"/>
+          <w:spacing w:val="0"/>
+          <w:w w:val="100"/>
+          <w:kern w:val="0"/>
+          <w:position w:val="0"/>
+          <w:highlight w:val="none"/>
+          <w:vertAlign w:val="baseline"/>
+        </w:rPr>
+      </w:lvl>
+    </w:lvlOverride>
+    <w:lvlOverride w:ilvl="3">
+      <w:lvl w:ilvl="3">
+        <w:start w:val="1"/>
+        <w:numFmt w:val="bullet"/>
+        <w:suff w:val="tab"/>
+        <w:lvlText w:val="•"/>
+        <w:lvlJc w:val="left"/>
+        <w:pPr>
+          <w:ind w:left="1958" w:hanging="158"/>
+        </w:pPr>
+        <w:rPr>
+          <w:rFonts w:hAnsi="Arial Unicode MS"/>
+          <w:caps w:val="0"/>
+          <w:smallCaps w:val="0"/>
+          <w:strike w:val="0"/>
+          <w:dstrike w:val="0"/>
+          <w:outline w:val="0"/>
+          <w:emboss w:val="0"/>
+          <w:imprint w:val="0"/>
+          <w:spacing w:val="0"/>
+          <w:w w:val="100"/>
+          <w:kern w:val="0"/>
+          <w:position w:val="0"/>
+          <w:highlight w:val="none"/>
+          <w:vertAlign w:val="baseline"/>
+        </w:rPr>
+      </w:lvl>
+    </w:lvlOverride>
+    <w:lvlOverride w:ilvl="4">
+      <w:lvl w:ilvl="4">
+        <w:start w:val="1"/>
+        <w:numFmt w:val="bullet"/>
+        <w:suff w:val="tab"/>
+        <w:lvlText w:val="•"/>
+        <w:lvlJc w:val="left"/>
+        <w:pPr>
+          <w:ind w:left="2558" w:hanging="158"/>
+        </w:pPr>
+        <w:rPr>
+          <w:rFonts w:hAnsi="Arial Unicode MS"/>
+          <w:caps w:val="0"/>
+          <w:smallCaps w:val="0"/>
+          <w:strike w:val="0"/>
+          <w:dstrike w:val="0"/>
+          <w:outline w:val="0"/>
+          <w:emboss w:val="0"/>
+          <w:imprint w:val="0"/>
+          <w:spacing w:val="0"/>
+          <w:w w:val="100"/>
+          <w:kern w:val="0"/>
+          <w:position w:val="0"/>
+          <w:highlight w:val="none"/>
+          <w:vertAlign w:val="baseline"/>
+        </w:rPr>
+      </w:lvl>
+    </w:lvlOverride>
+    <w:lvlOverride w:ilvl="5">
+      <w:lvl w:ilvl="5">
+        <w:start w:val="1"/>
+        <w:numFmt w:val="bullet"/>
+        <w:suff w:val="tab"/>
+        <w:lvlText w:val="•"/>
+        <w:lvlJc w:val="left"/>
+        <w:pPr>
+          <w:ind w:left="3158" w:hanging="158"/>
+        </w:pPr>
+        <w:rPr>
+          <w:rFonts w:hAnsi="Arial Unicode MS"/>
+          <w:caps w:val="0"/>
+          <w:smallCaps w:val="0"/>
+          <w:strike w:val="0"/>
+          <w:dstrike w:val="0"/>
+          <w:outline w:val="0"/>
+          <w:emboss w:val="0"/>
+          <w:imprint w:val="0"/>
+          <w:spacing w:val="0"/>
+          <w:w w:val="100"/>
+          <w:kern w:val="0"/>
+          <w:position w:val="0"/>
+          <w:highlight w:val="none"/>
+          <w:vertAlign w:val="baseline"/>
+        </w:rPr>
+      </w:lvl>
+    </w:lvlOverride>
+    <w:lvlOverride w:ilvl="6">
+      <w:lvl w:ilvl="6">
+        <w:start w:val="1"/>
+        <w:numFmt w:val="bullet"/>
+        <w:suff w:val="tab"/>
+        <w:lvlText w:val="•"/>
+        <w:lvlJc w:val="left"/>
+        <w:pPr>
+          <w:ind w:left="3758" w:hanging="158"/>
+        </w:pPr>
+        <w:rPr>
+          <w:rFonts w:hAnsi="Arial Unicode MS"/>
+          <w:caps w:val="0"/>
+          <w:smallCaps w:val="0"/>
+          <w:strike w:val="0"/>
+          <w:dstrike w:val="0"/>
+          <w:outline w:val="0"/>
+          <w:emboss w:val="0"/>
+          <w:imprint w:val="0"/>
+          <w:spacing w:val="0"/>
+          <w:w w:val="100"/>
+          <w:kern w:val="0"/>
+          <w:position w:val="0"/>
+          <w:highlight w:val="none"/>
+          <w:vertAlign w:val="baseline"/>
+        </w:rPr>
+      </w:lvl>
+    </w:lvlOverride>
+    <w:lvlOverride w:ilvl="7">
+      <w:lvl w:ilvl="7">
+        <w:start w:val="1"/>
+        <w:numFmt w:val="bullet"/>
+        <w:suff w:val="tab"/>
+        <w:lvlText w:val="•"/>
+        <w:lvlJc w:val="left"/>
+        <w:pPr>
+          <w:ind w:left="4358" w:hanging="158"/>
+        </w:pPr>
+        <w:rPr>
+          <w:rFonts w:hAnsi="Arial Unicode MS"/>
+          <w:caps w:val="0"/>
+          <w:smallCaps w:val="0"/>
+          <w:strike w:val="0"/>
+          <w:dstrike w:val="0"/>
+          <w:outline w:val="0"/>
+          <w:emboss w:val="0"/>
+          <w:imprint w:val="0"/>
+          <w:spacing w:val="0"/>
+          <w:w w:val="100"/>
+          <w:kern w:val="0"/>
+          <w:position w:val="0"/>
+          <w:highlight w:val="none"/>
+          <w:vertAlign w:val="baseline"/>
+        </w:rPr>
+      </w:lvl>
+    </w:lvlOverride>
+    <w:lvlOverride w:ilvl="8">
+      <w:lvl w:ilvl="8">
+        <w:start w:val="1"/>
+        <w:numFmt w:val="bullet"/>
+        <w:suff w:val="tab"/>
+        <w:lvlText w:val="•"/>
+        <w:lvlJc w:val="left"/>
+        <w:pPr>
+          <w:ind w:left="4958" w:hanging="158"/>
+        </w:pPr>
+        <w:rPr>
+          <w:rFonts w:hAnsi="Arial Unicode MS"/>
+          <w:caps w:val="0"/>
+          <w:smallCaps w:val="0"/>
+          <w:strike w:val="0"/>
+          <w:dstrike w:val="0"/>
+          <w:outline w:val="0"/>
+          <w:emboss w:val="0"/>
+          <w:imprint w:val="0"/>
+          <w:spacing w:val="0"/>
+          <w:w w:val="100"/>
+          <w:kern w:val="0"/>
+          <w:position w:val="0"/>
+          <w:highlight w:val="none"/>
+          <w:vertAlign w:val="baseline"/>
+        </w:rPr>
+      </w:lvl>
+    </w:lvlOverride>
+  </w:num>
+</w:numbering>
 </file>
 
 <file path=word/styles.xml><?xml version="1.0" encoding="utf-8"?>
@@ -2440,8 +4634,85 @@
     <w:next w:val="No List"/>
     <w:pPr/>
   </w:style>
-  <w:style w:type="paragraph" w:styleId="Titre">
-    <w:name w:val="Titre"/>
+  <w:style w:type="paragraph" w:styleId="Corps">
+    <w:name w:val="Corps"/>
+    <w:next w:val="Corps"/>
+    <w:pPr>
+      <w:keepNext w:val="0"/>
+      <w:keepLines w:val="0"/>
+      <w:pageBreakBefore w:val="0"/>
+      <w:widowControl w:val="1"/>
+      <w:shd w:val="clear" w:color="auto" w:fill="auto"/>
+      <w:suppressAutoHyphens w:val="0"/>
+      <w:bidi w:val="0"/>
+      <w:spacing w:before="0" w:after="0" w:line="240" w:lineRule="auto"/>
+      <w:ind w:left="0" w:right="0" w:firstLine="0"/>
+      <w:jc w:val="left"/>
+      <w:outlineLvl w:val="9"/>
+    </w:pPr>
+    <w:rPr>
+      <w:rFonts w:ascii="Times New Roman" w:cs="Arial Unicode MS" w:hAnsi="Times New Roman" w:eastAsia="Arial Unicode MS"/>
+      <w:b w:val="0"/>
+      <w:bCs w:val="0"/>
+      <w:i w:val="0"/>
+      <w:iCs w:val="0"/>
+      <w:caps w:val="0"/>
+      <w:smallCaps w:val="0"/>
+      <w:strike w:val="0"/>
+      <w:dstrike w:val="0"/>
+      <w:outline w:val="0"/>
+      <w:color w:val="000000"/>
+      <w:spacing w:val="0"/>
+      <w:kern w:val="0"/>
+      <w:position w:val="0"/>
+      <w:sz w:val="24"/>
+      <w:szCs w:val="24"/>
+      <w:u w:val="none" w:color="000000"/>
+      <w:vertAlign w:val="baseline"/>
+    </w:rPr>
+  </w:style>
+  <w:style w:type="paragraph" w:styleId="En-tête, bas de page">
+    <w:name w:val="En-tête"/>
+    <w:next w:val="En-tête, bas de page"/>
+    <w:pPr>
+      <w:keepNext w:val="0"/>
+      <w:keepLines w:val="0"/>
+      <w:pageBreakBefore w:val="0"/>
+      <w:widowControl w:val="1"/>
+      <w:shd w:val="clear" w:color="auto" w:fill="auto"/>
+      <w:tabs>
+        <w:tab w:val="right" w:pos="9020"/>
+      </w:tabs>
+      <w:suppressAutoHyphens w:val="0"/>
+      <w:bidi w:val="0"/>
+      <w:spacing w:before="0" w:after="0" w:line="240" w:lineRule="auto"/>
+      <w:ind w:left="0" w:right="0" w:firstLine="0"/>
+      <w:jc w:val="left"/>
+      <w:outlineLvl w:val="9"/>
+    </w:pPr>
+    <w:rPr>
+      <w:rFonts w:ascii="Helvetica Neue" w:cs="Arial Unicode MS" w:hAnsi="Helvetica Neue" w:eastAsia="Arial Unicode MS"/>
+      <w:b w:val="0"/>
+      <w:bCs w:val="0"/>
+      <w:i w:val="0"/>
+      <w:iCs w:val="0"/>
+      <w:caps w:val="0"/>
+      <w:smallCaps w:val="0"/>
+      <w:strike w:val="0"/>
+      <w:dstrike w:val="0"/>
+      <w:outline w:val="0"/>
+      <w:color w:val="000000"/>
+      <w:spacing w:val="0"/>
+      <w:kern w:val="0"/>
+      <w:position w:val="0"/>
+      <w:sz w:val="24"/>
+      <w:szCs w:val="24"/>
+      <w:u w:val="none"/>
+      <w:vertAlign w:val="baseline"/>
+    </w:rPr>
+  </w:style>
+  <w:style w:type="paragraph" w:styleId="Titre B">
+    <w:name w:val="Titre B"/>
     <w:next w:val="Corps 2"/>
     <w:pPr>
       <w:keepNext w:val="1"/>
@@ -2473,7 +4744,7 @@
       <w:position w:val="0"/>
       <w:sz w:val="56"/>
       <w:szCs w:val="56"/>
-      <w:u w:val="none"/>
+      <w:u w:val="none" w:color="000000"/>
       <w:vertAlign w:val="baseline"/>
       <w:lang w:val="fr-FR"/>
     </w:rPr>
@@ -2491,7 +4762,7 @@
       <w:bidi w:val="0"/>
       <w:spacing w:before="0" w:after="180" w:line="288" w:lineRule="auto"/>
       <w:ind w:left="0" w:right="0" w:firstLine="0"/>
-      <w:jc w:val="left"/>
+      <w:jc w:val="both"/>
       <w:outlineLvl w:val="9"/>
     </w:pPr>
     <w:rPr>
@@ -2511,14 +4782,14 @@
       <w:position w:val="0"/>
       <w:sz w:val="20"/>
       <w:szCs w:val="20"/>
-      <w:u w:val="none"/>
+      <w:u w:val="none" w:color="000000"/>
       <w:vertAlign w:val="baseline"/>
       <w:lang w:val="fr-FR"/>
     </w:rPr>
   </w:style>
-  <w:style w:type="paragraph" w:styleId="Corps">
-    <w:name w:val="Corps"/>
-    <w:next w:val="Corps"/>
+  <w:style w:type="paragraph" w:styleId="Corps A">
+    <w:name w:val="Corps A"/>
+    <w:next w:val="Corps A"/>
     <w:pPr>
       <w:keepNext w:val="0"/>
       <w:keepLines w:val="0"/>
@@ -2549,7 +4820,7 @@
       <w:position w:val="0"/>
       <w:sz w:val="20"/>
       <w:szCs w:val="20"/>
-      <w:u w:val="none"/>
+      <w:u w:val="none" w:color="000000"/>
       <w:vertAlign w:val="baseline"/>
     </w:rPr>
   </w:style>
@@ -2580,18 +4851,18 @@
       <w:dstrike w:val="0"/>
       <w:outline w:val="0"/>
       <w:color w:val="357ca2"/>
-      <w:spacing w:val="4"/>
+      <w:spacing w:val="3"/>
       <w:kern w:val="0"/>
       <w:position w:val="0"/>
       <w:sz w:val="22"/>
       <w:szCs w:val="22"/>
-      <w:u w:val="none"/>
+      <w:u w:val="none" w:color="357ca2"/>
       <w:vertAlign w:val="baseline"/>
       <w:lang w:val="fr-FR"/>
     </w:rPr>
   </w:style>
-  <w:style w:type="paragraph" w:styleId="Titre.0">
-    <w:name w:val="Titre"/>
+  <w:style w:type="paragraph" w:styleId="Titre A">
+    <w:name w:val="Titre A"/>
     <w:next w:val="Corps 2"/>
     <w:pPr>
       <w:keepNext w:val="0"/>
@@ -2622,7 +4893,7 @@
       <w:position w:val="0"/>
       <w:sz w:val="36"/>
       <w:szCs w:val="36"/>
-      <w:u w:val="none"/>
+      <w:u w:val="none" w:color="434343"/>
       <w:vertAlign w:val="baseline"/>
       <w:lang w:val="pt-PT"/>
     </w:rPr>
@@ -2660,9 +4931,17 @@
       <w:position w:val="0"/>
       <w:sz w:val="22"/>
       <w:szCs w:val="22"/>
-      <w:u w:val="none"/>
+      <w:u w:val="none" w:color="357ca2"/>
       <w:vertAlign w:val="baseline"/>
     </w:rPr>
+  </w:style>
+  <w:style w:type="numbering" w:styleId="Puces">
+    <w:name w:val="Puces"/>
+    <w:pPr>
+      <w:numPr>
+        <w:numId w:val="1"/>
+      </w:numPr>
+    </w:pPr>
   </w:style>
 </w:styles>
 </file>
@@ -2678,10 +4957,10 @@
         <a:srgbClr val="FFFFFF"/>
       </a:lt1>
       <a:dk2>
-        <a:srgbClr val="535F65"/>
+        <a:srgbClr val="A7A7A7"/>
       </a:dk2>
       <a:lt2>
-        <a:srgbClr val="F4F2EF"/>
+        <a:srgbClr val="535353"/>
       </a:lt2>
       <a:accent1>
         <a:srgbClr val="85B9C9"/>
@@ -2715,9 +4994,9 @@
         <a:cs typeface="Helvetica Neue UltraLight"/>
       </a:majorFont>
       <a:minorFont>
-        <a:latin typeface="Helvetica Neue UltraLight"/>
-        <a:ea typeface="Helvetica Neue UltraLight"/>
-        <a:cs typeface="Helvetica Neue UltraLight"/>
+        <a:latin typeface="Helvetica Neue"/>
+        <a:ea typeface="Helvetica Neue"/>
+        <a:cs typeface="Helvetica Neue"/>
       </a:minorFont>
     </a:fontScheme>
     <a:fmtScheme name="02_Modern_Business_Project_Proposal">
@@ -2799,13 +5078,7 @@
           <a:effectLst/>
         </a:effectStyle>
         <a:effectStyle>
-          <a:effectLst>
-            <a:outerShdw sx="100000" sy="100000" kx="0" ky="0" algn="b" rotWithShape="0" blurRad="25400" dist="12700" dir="5400000">
-              <a:srgbClr val="000000">
-                <a:alpha val="60000"/>
-              </a:srgbClr>
-            </a:outerShdw>
-          </a:effectLst>
+          <a:effectLst/>
         </a:effectStyle>
       </a:effectStyleLst>
       <a:bgFillStyleLst>
@@ -2864,15 +5137,14 @@
     <a:spDef>
       <a:spPr>
         <a:solidFill>
-          <a:schemeClr val="accent1">
-            <a:hueOff val="366345"/>
-            <a:satOff val="11385"/>
-            <a:lumOff val="-23239"/>
-          </a:schemeClr>
+          <a:srgbClr val="FFFFFF"/>
         </a:solidFill>
-        <a:ln w="12700" cap="flat">
-          <a:noFill/>
-          <a:miter lim="400000"/>
+        <a:ln w="25400" cap="flat">
+          <a:solidFill>
+            <a:schemeClr val="accent1"/>
+          </a:solidFill>
+          <a:prstDash val="solid"/>
+          <a:round/>
         </a:ln>
         <a:effectLst/>
         <a:sp3d/>
@@ -2881,12 +5153,12 @@
         <a:spAutoFit/>
       </a:bodyPr>
       <a:lstStyle>
-        <a:defPPr marL="0" marR="0" indent="0" algn="ctr" defTabSz="457200" rtl="0" fontAlgn="auto" latinLnBrk="0" hangingPunct="0">
+        <a:defPPr marL="0" marR="0" indent="0" algn="l" defTabSz="914400" rtl="0" fontAlgn="auto" latinLnBrk="0" hangingPunct="0">
           <a:lnSpc>
-            <a:spcPct val="120000"/>
+            <a:spcPct val="100000"/>
           </a:lnSpc>
           <a:spcBef>
-            <a:spcPts val="900"/>
+            <a:spcPts val="0"/>
           </a:spcBef>
           <a:spcAft>
             <a:spcPts val="0"/>
@@ -2896,19 +5168,19 @@
           <a:buFontTx/>
           <a:buNone/>
           <a:tabLst/>
-          <a:defRPr b="0" baseline="0" cap="none" i="0" spc="0" strike="noStrike" sz="1200" u="none" kumimoji="0" normalizeH="0">
+          <a:defRPr b="0" baseline="0" cap="none" i="0" spc="0" strike="noStrike" sz="1800" u="none" kumimoji="0" normalizeH="0">
             <a:ln>
               <a:noFill/>
             </a:ln>
             <a:solidFill>
-              <a:srgbClr val="FFFFFF"/>
+              <a:srgbClr val="000000"/>
             </a:solidFill>
             <a:effectLst/>
             <a:uFillTx/>
-            <a:latin typeface="Helvetica Neue"/>
-            <a:ea typeface="Helvetica Neue"/>
-            <a:cs typeface="Helvetica Neue"/>
-            <a:sym typeface="Helvetica Neue"/>
+            <a:latin typeface="+mj-lt"/>
+            <a:ea typeface="+mj-ea"/>
+            <a:cs typeface="+mj-cs"/>
+            <a:sym typeface="Helvetica Neue UltraLight"/>
           </a:defRPr>
         </a:defPPr>
         <a:lvl1pPr marL="0" marR="0" indent="0" algn="l" defTabSz="914400" rtl="0" fontAlgn="auto" latinLnBrk="1" hangingPunct="0">
@@ -3156,16 +5428,12 @@
     <a:lnDef>
       <a:spPr>
         <a:noFill/>
-        <a:ln w="12700" cap="flat">
+        <a:ln w="25400" cap="flat">
           <a:solidFill>
-            <a:schemeClr val="accent1">
-              <a:hueOff val="366345"/>
-              <a:satOff val="11385"/>
-              <a:lumOff val="-23239"/>
-            </a:schemeClr>
+            <a:schemeClr val="accent1"/>
           </a:solidFill>
           <a:prstDash val="solid"/>
-          <a:miter lim="400000"/>
+          <a:round/>
         </a:ln>
         <a:effectLst/>
         <a:sp3d/>
@@ -3456,12 +5724,12 @@
         <a:spAutoFit/>
       </a:bodyPr>
       <a:lstStyle>
-        <a:defPPr marL="0" marR="0" indent="0" algn="l" defTabSz="457200" rtl="0" fontAlgn="auto" latinLnBrk="0" hangingPunct="0">
+        <a:defPPr marL="0" marR="0" indent="0" algn="l" defTabSz="914400" rtl="0" fontAlgn="auto" latinLnBrk="0" hangingPunct="0">
           <a:lnSpc>
-            <a:spcPct val="120000"/>
+            <a:spcPct val="100000"/>
           </a:lnSpc>
           <a:spcBef>
-            <a:spcPts val="900"/>
+            <a:spcPts val="0"/>
           </a:spcBef>
           <a:spcAft>
             <a:spcPts val="0"/>
@@ -3471,7 +5739,7 @@
           <a:buFontTx/>
           <a:buNone/>
           <a:tabLst/>
-          <a:defRPr b="0" baseline="0" cap="none" i="0" spc="0" strike="noStrike" sz="1000" u="none" kumimoji="0" normalizeH="0">
+          <a:defRPr b="0" baseline="0" cap="none" i="0" spc="0" strike="noStrike" sz="1800" u="none" kumimoji="0" normalizeH="0">
             <a:ln>
               <a:noFill/>
             </a:ln>
@@ -3480,10 +5748,10 @@
             </a:solidFill>
             <a:effectLst/>
             <a:uFillTx/>
-            <a:latin typeface="Helvetica Neue Light"/>
-            <a:ea typeface="Helvetica Neue Light"/>
-            <a:cs typeface="Helvetica Neue Light"/>
-            <a:sym typeface="Helvetica Neue Light"/>
+            <a:latin typeface="+mj-lt"/>
+            <a:ea typeface="+mj-ea"/>
+            <a:cs typeface="+mj-cs"/>
+            <a:sym typeface="Helvetica Neue UltraLight"/>
           </a:defRPr>
         </a:defPPr>
         <a:lvl1pPr marL="0" marR="0" indent="0" algn="l" defTabSz="914400" rtl="0" fontAlgn="auto" latinLnBrk="1" hangingPunct="0">

</xml_diff>

<commit_message>
Mise a jour de la documentation fonctionnelle
</commit_message>
<xml_diff>
--- a/documentations/Doc fonctionnelle.docx
+++ b/documentations/Doc fonctionnelle.docx
@@ -305,9 +305,6 @@
       <w:pPr>
         <w:pStyle w:val="Corps A"/>
         <w:jc w:val="both"/>
-        <w:rPr>
-          <w:lang w:val="fr-FR"/>
-        </w:rPr>
       </w:pPr>
       <w:r>
         <w:rPr>
@@ -1879,31 +1876,19 @@
         <w:rPr>
           <w:rtl w:val="0"/>
         </w:rPr>
-        <w:t xml:space="preserve">utilisateur </w:t>
-      </w:r>
-      <w:r>
-        <w:rPr>
-          <w:rtl w:val="0"/>
-        </w:rPr>
-        <w:t>annule la r</w:t>
-      </w:r>
-      <w:r>
-        <w:rPr>
-          <w:rtl w:val="0"/>
-        </w:rPr>
-        <w:t>é</w:t>
-      </w:r>
-      <w:r>
-        <w:rPr>
-          <w:rtl w:val="0"/>
-        </w:rPr>
-        <w:t xml:space="preserve">union </w:t>
-      </w:r>
-      <w:r>
-        <w:rPr>
-          <w:rtl w:val="0"/>
-        </w:rPr>
-        <w:t xml:space="preserve"> pour X raison. La secr</w:t>
+        <w:t>utilisateur annule la r</w:t>
+      </w:r>
+      <w:r>
+        <w:rPr>
+          <w:rtl w:val="0"/>
+        </w:rPr>
+        <w:t>é</w:t>
+      </w:r>
+      <w:r>
+        <w:rPr>
+          <w:rtl w:val="0"/>
+        </w:rPr>
+        <w:t>union  pour X raison. La secr</w:t>
       </w:r>
       <w:r>
         <w:rPr>
@@ -2012,25 +1997,29 @@
         <w:t>Page de login</w:t>
       </w:r>
       <w:r>
+        <w:rPr>
+          <w:color w:val="000000"/>
+          <w:u w:color="000000"/>
+        </w:rPr>
         <w:drawing>
           <wp:anchor distT="152400" distB="152400" distL="152400" distR="152400" simplePos="0" relativeHeight="251663360" behindDoc="0" locked="0" layoutInCell="1" allowOverlap="1">
             <wp:simplePos x="0" y="0"/>
-            <wp:positionH relativeFrom="margin">
-              <wp:posOffset>1335280</wp:posOffset>
+            <wp:positionH relativeFrom="page">
+              <wp:posOffset>2097279</wp:posOffset>
             </wp:positionH>
             <wp:positionV relativeFrom="line">
               <wp:posOffset>175260</wp:posOffset>
             </wp:positionV>
-            <wp:extent cx="3349239" cy="2977102"/>
+            <wp:extent cx="3349239" cy="2977103"/>
             <wp:effectExtent l="0" t="0" r="0" b="0"/>
             <wp:wrapTopAndBottom distT="152400" distB="152400"/>
-            <wp:docPr id="1073741831" name="officeArt object"/>
+            <wp:docPr id="1073741831" name="officeArt object" descr="fullsizeoutput_17.jpeg"/>
             <wp:cNvGraphicFramePr/>
             <a:graphic xmlns:a="http://schemas.openxmlformats.org/drawingml/2006/main">
               <a:graphicData uri="http://schemas.openxmlformats.org/drawingml/2006/picture">
                 <pic:pic xmlns:pic="http://schemas.openxmlformats.org/drawingml/2006/picture">
                   <pic:nvPicPr>
-                    <pic:cNvPr id="1073741831" name="fullsizeoutput_17.jpeg"/>
+                    <pic:cNvPr id="1073741831" name="fullsizeoutput_17.jpeg" descr="fullsizeoutput_17.jpeg"/>
                     <pic:cNvPicPr>
                       <a:picLocks noChangeAspect="1"/>
                     </pic:cNvPicPr>
@@ -2046,7 +2035,7 @@
                   <pic:spPr>
                     <a:xfrm>
                       <a:off x="0" y="0"/>
-                      <a:ext cx="3349239" cy="2977102"/>
+                      <a:ext cx="3349239" cy="2977103"/>
                     </a:xfrm>
                     <a:prstGeom prst="rect">
                       <a:avLst/>
@@ -2181,7 +2170,19 @@
         <w:rPr>
           <w:rtl w:val="0"/>
         </w:rPr>
-        <w:t>que les utilisateur ne pourront pas s</w:t>
+        <w:t>que les utilisateur</w:t>
+      </w:r>
+      <w:r>
+        <w:rPr>
+          <w:rtl w:val="0"/>
+        </w:rPr>
+        <w:t>s</w:t>
+      </w:r>
+      <w:r>
+        <w:rPr>
+          <w:rtl w:val="0"/>
+        </w:rPr>
+        <w:t xml:space="preserve"> ne pourront pas s</w:t>
       </w:r>
       <w:r>
         <w:rPr>
@@ -2345,11 +2346,15 @@
         <w:t>s login</w:t>
       </w:r>
       <w:r>
+        <w:rPr>
+          <w:color w:val="000000"/>
+          <w:u w:color="000000"/>
+        </w:rPr>
         <w:drawing>
           <wp:anchor distT="152400" distB="152400" distL="152400" distR="152400" simplePos="0" relativeHeight="251664384" behindDoc="0" locked="0" layoutInCell="1" allowOverlap="1">
             <wp:simplePos x="0" y="0"/>
-            <wp:positionH relativeFrom="margin">
-              <wp:posOffset>-6350</wp:posOffset>
+            <wp:positionH relativeFrom="page">
+              <wp:posOffset>755650</wp:posOffset>
             </wp:positionH>
             <wp:positionV relativeFrom="line">
               <wp:posOffset>296443</wp:posOffset>
@@ -2357,13 +2362,13 @@
             <wp:extent cx="6032500" cy="1787716"/>
             <wp:effectExtent l="0" t="0" r="0" b="0"/>
             <wp:wrapTopAndBottom distT="152400" distB="152400"/>
-            <wp:docPr id="1073741832" name="officeArt object"/>
+            <wp:docPr id="1073741832" name="officeArt object" descr="fullsizeoutput_18.jpeg"/>
             <wp:cNvGraphicFramePr/>
             <a:graphic xmlns:a="http://schemas.openxmlformats.org/drawingml/2006/main">
               <a:graphicData uri="http://schemas.openxmlformats.org/drawingml/2006/picture">
                 <pic:pic xmlns:pic="http://schemas.openxmlformats.org/drawingml/2006/picture">
                   <pic:nvPicPr>
-                    <pic:cNvPr id="1073741832" name="fullsizeoutput_18.jpeg"/>
+                    <pic:cNvPr id="1073741832" name="fullsizeoutput_18.jpeg" descr="fullsizeoutput_18.jpeg"/>
                     <pic:cNvPicPr>
                       <a:picLocks noChangeAspect="1"/>
                     </pic:cNvPicPr>
@@ -2441,7 +2446,19 @@
         <w:rPr>
           <w:rtl w:val="0"/>
         </w:rPr>
-        <w:t>loger, l</w:t>
+        <w:t>log</w:t>
+      </w:r>
+      <w:r>
+        <w:rPr>
+          <w:rtl w:val="0"/>
+        </w:rPr>
+        <w:t>é</w:t>
+      </w:r>
+      <w:r>
+        <w:rPr>
+          <w:rtl w:val="0"/>
+        </w:rPr>
+        <w:t>, l</w:t>
       </w:r>
       <w:r>
         <w:rPr>
@@ -2521,7 +2538,14 @@
           <w:rtl w:val="0"/>
           <w:lang w:val="fr-FR"/>
         </w:rPr>
-        <w:t>Employer :</w:t>
+        <w:t>Utilisateur</w:t>
+      </w:r>
+      <w:r>
+        <w:rPr>
+          <w:rtl w:val="0"/>
+          <w:lang w:val="fr-FR"/>
+        </w:rPr>
+        <w:t xml:space="preserve"> :</w:t>
       </w:r>
     </w:p>
     <w:p>
@@ -2541,7 +2565,119 @@
           <w:rtl w:val="0"/>
           <w:lang w:val="fr-FR"/>
         </w:rPr>
-        <w:t xml:space="preserve"> Liste des salles : La liste des salles (disponible ou pas)</w:t>
+        <w:t xml:space="preserve"> Liste des</w:t>
+      </w:r>
+      <w:r>
+        <w:rPr>
+          <w:rtl w:val="0"/>
+          <w:lang w:val="fr-FR"/>
+        </w:rPr>
+        <w:t xml:space="preserve"> derni</w:t>
+      </w:r>
+      <w:r>
+        <w:rPr>
+          <w:rtl w:val="0"/>
+          <w:lang w:val="fr-FR"/>
+        </w:rPr>
+        <w:t>è</w:t>
+      </w:r>
+      <w:r>
+        <w:rPr>
+          <w:rtl w:val="0"/>
+          <w:lang w:val="fr-FR"/>
+        </w:rPr>
+        <w:t>res</w:t>
+      </w:r>
+      <w:r>
+        <w:rPr>
+          <w:rtl w:val="0"/>
+          <w:lang w:val="fr-FR"/>
+        </w:rPr>
+        <w:t xml:space="preserve"> r</w:t>
+      </w:r>
+      <w:r>
+        <w:rPr>
+          <w:rtl w:val="0"/>
+          <w:lang w:val="fr-FR"/>
+        </w:rPr>
+        <w:t>é</w:t>
+      </w:r>
+      <w:r>
+        <w:rPr>
+          <w:rtl w:val="0"/>
+          <w:lang w:val="fr-FR"/>
+        </w:rPr>
+        <w:t>servations : La liste des</w:t>
+      </w:r>
+      <w:r>
+        <w:rPr>
+          <w:rtl w:val="0"/>
+          <w:lang w:val="fr-FR"/>
+        </w:rPr>
+        <w:t xml:space="preserve"> derni</w:t>
+      </w:r>
+      <w:r>
+        <w:rPr>
+          <w:rtl w:val="0"/>
+          <w:lang w:val="fr-FR"/>
+        </w:rPr>
+        <w:t>è</w:t>
+      </w:r>
+      <w:r>
+        <w:rPr>
+          <w:rtl w:val="0"/>
+          <w:lang w:val="fr-FR"/>
+        </w:rPr>
+        <w:t>res</w:t>
+      </w:r>
+      <w:r>
+        <w:rPr>
+          <w:rtl w:val="0"/>
+          <w:lang w:val="fr-FR"/>
+        </w:rPr>
+        <w:t xml:space="preserve"> r</w:t>
+      </w:r>
+      <w:r>
+        <w:rPr>
+          <w:rtl w:val="0"/>
+          <w:lang w:val="fr-FR"/>
+        </w:rPr>
+        <w:t>é</w:t>
+      </w:r>
+      <w:r>
+        <w:rPr>
+          <w:rtl w:val="0"/>
+          <w:lang w:val="fr-FR"/>
+        </w:rPr>
+        <w:t>servations de l</w:t>
+      </w:r>
+      <w:r>
+        <w:rPr>
+          <w:rtl w:val="0"/>
+          <w:lang w:val="fr-FR"/>
+        </w:rPr>
+        <w:t>’</w:t>
+      </w:r>
+      <w:r>
+        <w:rPr>
+          <w:rtl w:val="0"/>
+          <w:lang w:val="fr-FR"/>
+        </w:rPr>
+        <w:t>utilisateur connect</w:t>
+      </w:r>
+      <w:r>
+        <w:rPr>
+          <w:rtl w:val="0"/>
+          <w:lang w:val="fr-FR"/>
+        </w:rPr>
+        <w:t>é</w:t>
+      </w:r>
+      <w:r>
+        <w:rPr>
+          <w:rtl w:val="0"/>
+          <w:lang w:val="fr-FR"/>
+        </w:rPr>
+        <w:t>.</w:t>
       </w:r>
     </w:p>
     <w:p>
@@ -2575,42 +2711,49 @@
           <w:rtl w:val="0"/>
           <w:lang w:val="fr-FR"/>
         </w:rPr>
-        <w:t>servations : La liste des r</w:t>
-      </w:r>
-      <w:r>
-        <w:rPr>
-          <w:rtl w:val="0"/>
-          <w:lang w:val="fr-FR"/>
-        </w:rPr>
-        <w:t>é</w:t>
-      </w:r>
-      <w:r>
-        <w:rPr>
-          <w:rtl w:val="0"/>
-          <w:lang w:val="fr-FR"/>
-        </w:rPr>
-        <w:t>servations de l</w:t>
-      </w:r>
-      <w:r>
-        <w:rPr>
-          <w:rtl w:val="0"/>
-          <w:lang w:val="fr-FR"/>
-        </w:rPr>
-        <w:t>’</w:t>
-      </w:r>
-      <w:r>
-        <w:rPr>
-          <w:rtl w:val="0"/>
-          <w:lang w:val="fr-FR"/>
-        </w:rPr>
-        <w:t>utilisateur connect</w:t>
-      </w:r>
-      <w:r>
-        <w:rPr>
-          <w:rtl w:val="0"/>
-          <w:lang w:val="fr-FR"/>
-        </w:rPr>
-        <w:t>é</w:t>
+        <w:t>servations confirm</w:t>
+      </w:r>
+      <w:r>
+        <w:rPr>
+          <w:rtl w:val="0"/>
+          <w:lang w:val="fr-FR"/>
+        </w:rPr>
+        <w:t>é</w:t>
+      </w:r>
+      <w:r>
+        <w:rPr>
+          <w:rtl w:val="0"/>
+          <w:lang w:val="fr-FR"/>
+        </w:rPr>
+        <w:t>s : Liste de 5 r</w:t>
+      </w:r>
+      <w:r>
+        <w:rPr>
+          <w:rtl w:val="0"/>
+          <w:lang w:val="fr-FR"/>
+        </w:rPr>
+        <w:t>é</w:t>
+      </w:r>
+      <w:r>
+        <w:rPr>
+          <w:rtl w:val="0"/>
+          <w:lang w:val="fr-FR"/>
+        </w:rPr>
+        <w:t>servations confirm</w:t>
+      </w:r>
+      <w:r>
+        <w:rPr>
+          <w:rtl w:val="0"/>
+          <w:lang w:val="fr-FR"/>
+        </w:rPr>
+        <w:t>é</w:t>
+      </w:r>
+      <w:r>
+        <w:rPr>
+          <w:rtl w:val="0"/>
+          <w:lang w:val="fr-FR"/>
+        </w:rPr>
+        <w:t>s pour cet utilisateur.</w:t>
       </w:r>
     </w:p>
     <w:p>
@@ -2630,6 +2773,116 @@
           <w:rtl w:val="0"/>
           <w:lang w:val="fr-FR"/>
         </w:rPr>
+        <w:t xml:space="preserve"> Pouvoir ajouter une r</w:t>
+      </w:r>
+      <w:r>
+        <w:rPr>
+          <w:rtl w:val="0"/>
+          <w:lang w:val="fr-FR"/>
+        </w:rPr>
+        <w:t>é</w:t>
+      </w:r>
+      <w:r>
+        <w:rPr>
+          <w:rtl w:val="0"/>
+          <w:lang w:val="fr-FR"/>
+        </w:rPr>
+        <w:t xml:space="preserve">servation : Dans le menu en haut </w:t>
+      </w:r>
+      <w:r>
+        <w:rPr>
+          <w:rtl w:val="0"/>
+          <w:lang w:val="fr-FR"/>
+        </w:rPr>
+        <w:t xml:space="preserve">à </w:t>
+      </w:r>
+      <w:r>
+        <w:rPr>
+          <w:rtl w:val="0"/>
+          <w:lang w:val="fr-FR"/>
+        </w:rPr>
+        <w:t>gauche.</w:t>
+      </w:r>
+    </w:p>
+    <w:p>
+      <w:pPr>
+        <w:pStyle w:val="Corps 2"/>
+        <w:numPr>
+          <w:ilvl w:val="2"/>
+          <w:numId w:val="2"/>
+        </w:numPr>
+        <w:spacing w:line="120" w:lineRule="auto"/>
+        <w:rPr>
+          <w:lang w:val="fr-FR"/>
+        </w:rPr>
+      </w:pPr>
+      <w:r>
+        <w:rPr>
+          <w:rtl w:val="0"/>
+          <w:lang w:val="fr-FR"/>
+        </w:rPr>
+        <w:t xml:space="preserve"> La liste compl</w:t>
+      </w:r>
+      <w:r>
+        <w:rPr>
+          <w:rtl w:val="0"/>
+          <w:lang w:val="fr-FR"/>
+        </w:rPr>
+        <w:t>è</w:t>
+      </w:r>
+      <w:r>
+        <w:rPr>
+          <w:rtl w:val="0"/>
+          <w:lang w:val="fr-FR"/>
+        </w:rPr>
+        <w:t>te de ses demandes de r</w:t>
+      </w:r>
+      <w:r>
+        <w:rPr>
+          <w:rtl w:val="0"/>
+          <w:lang w:val="fr-FR"/>
+        </w:rPr>
+        <w:t>é</w:t>
+      </w:r>
+      <w:r>
+        <w:rPr>
+          <w:rtl w:val="0"/>
+          <w:lang w:val="fr-FR"/>
+        </w:rPr>
+        <w:t xml:space="preserve">servation : Dans le menu en haut </w:t>
+      </w:r>
+      <w:r>
+        <w:rPr>
+          <w:rtl w:val="0"/>
+          <w:lang w:val="fr-FR"/>
+        </w:rPr>
+        <w:t xml:space="preserve">à </w:t>
+      </w:r>
+      <w:r>
+        <w:rPr>
+          <w:rtl w:val="0"/>
+          <w:lang w:val="fr-FR"/>
+        </w:rPr>
+        <w:t>gauche.</w:t>
+      </w:r>
+    </w:p>
+    <w:p>
+      <w:pPr>
+        <w:pStyle w:val="Corps 2"/>
+        <w:numPr>
+          <w:ilvl w:val="2"/>
+          <w:numId w:val="2"/>
+        </w:numPr>
+        <w:spacing w:line="120" w:lineRule="auto"/>
+        <w:rPr>
+          <w:lang w:val="fr-FR"/>
+        </w:rPr>
+      </w:pPr>
+      <w:r>
+        <w:rPr>
+          <w:rtl w:val="0"/>
+          <w:lang w:val="fr-FR"/>
+        </w:rPr>
         <w:t xml:space="preserve"> Se d</w:t>
       </w:r>
       <w:r>
@@ -2687,6 +2940,13 @@
           <w:lang w:val="fr-FR"/>
         </w:rPr>
         <w:t>connecter</w:t>
+      </w:r>
+      <w:r>
+        <w:rPr>
+          <w:rtl w:val="0"/>
+          <w:lang w:val="fr-FR"/>
+        </w:rPr>
+        <w:t>.</w:t>
       </w:r>
     </w:p>
     <w:p>
@@ -2694,7 +2954,7 @@
         <w:pStyle w:val="Corps 2"/>
         <w:numPr>
           <w:ilvl w:val="1"/>
-          <w:numId w:val="3"/>
+          <w:numId w:val="2"/>
         </w:numPr>
         <w:spacing w:line="120" w:lineRule="auto"/>
         <w:rPr>
@@ -2728,7 +2988,7 @@
         <w:pStyle w:val="Corps 2"/>
         <w:numPr>
           <w:ilvl w:val="2"/>
-          <w:numId w:val="3"/>
+          <w:numId w:val="2"/>
         </w:numPr>
         <w:spacing w:line="120" w:lineRule="auto"/>
         <w:rPr>
@@ -2754,7 +3014,7 @@
           <w:rtl w:val="0"/>
           <w:lang w:val="fr-FR"/>
         </w:rPr>
-        <w:t>servation : Les 5 derni</w:t>
+        <w:t>servation : Les derni</w:t>
       </w:r>
       <w:r>
         <w:rPr>
@@ -2783,6 +3043,27 @@
           <w:lang w:val="fr-FR"/>
         </w:rPr>
         <w:t>servation</w:t>
+      </w:r>
+      <w:r>
+        <w:rPr>
+          <w:rtl w:val="0"/>
+          <w:lang w:val="fr-FR"/>
+        </w:rPr>
+        <w:t>s pass</w:t>
+      </w:r>
+      <w:r>
+        <w:rPr>
+          <w:rtl w:val="0"/>
+          <w:lang w:val="fr-FR"/>
+        </w:rPr>
+        <w:t>é</w:t>
+      </w:r>
+      <w:r>
+        <w:rPr>
+          <w:rtl w:val="0"/>
+          <w:lang w:val="fr-FR"/>
+        </w:rPr>
+        <w:t>.</w:t>
       </w:r>
     </w:p>
     <w:p>
@@ -2790,7 +3071,7 @@
         <w:pStyle w:val="Corps 2"/>
         <w:numPr>
           <w:ilvl w:val="2"/>
-          <w:numId w:val="3"/>
+          <w:numId w:val="2"/>
         </w:numPr>
         <w:spacing w:line="120" w:lineRule="auto"/>
         <w:rPr>
@@ -2802,49 +3083,7 @@
           <w:rtl w:val="0"/>
           <w:lang w:val="fr-FR"/>
         </w:rPr>
-        <w:t xml:space="preserve"> Salle hors d</w:t>
-      </w:r>
-      <w:r>
-        <w:rPr>
-          <w:rtl w:val="0"/>
-          <w:lang w:val="fr-FR"/>
-        </w:rPr>
-        <w:t>’</w:t>
-      </w:r>
-      <w:r>
-        <w:rPr>
-          <w:rtl w:val="0"/>
-          <w:lang w:val="fr-FR"/>
-        </w:rPr>
-        <w:t>usage : Les 5 derni</w:t>
-      </w:r>
-      <w:r>
-        <w:rPr>
-          <w:rtl w:val="0"/>
-          <w:lang w:val="fr-FR"/>
-        </w:rPr>
-        <w:t>è</w:t>
-      </w:r>
-      <w:r>
-        <w:rPr>
-          <w:rtl w:val="0"/>
-          <w:lang w:val="fr-FR"/>
-        </w:rPr>
-        <w:t>res salles hors d</w:t>
-      </w:r>
-      <w:r>
-        <w:rPr>
-          <w:rtl w:val="0"/>
-          <w:lang w:val="fr-FR"/>
-        </w:rPr>
-        <w:t>’</w:t>
-      </w:r>
-      <w:r>
-        <w:rPr>
-          <w:rtl w:val="0"/>
-          <w:lang w:val="fr-FR"/>
-        </w:rPr>
-        <w:t>usage</w:t>
+        <w:t xml:space="preserve"> Salle disponible : Liste de toutes les salles disponible.</w:t>
       </w:r>
     </w:p>
     <w:p>
@@ -2852,9 +3091,180 @@
         <w:pStyle w:val="Corps 2"/>
         <w:numPr>
           <w:ilvl w:val="2"/>
-          <w:numId w:val="3"/>
+          <w:numId w:val="2"/>
         </w:numPr>
         <w:spacing w:line="120" w:lineRule="auto"/>
+        <w:rPr>
+          <w:lang w:val="fr-FR"/>
+        </w:rPr>
+      </w:pPr>
+      <w:r>
+        <w:rPr>
+          <w:rtl w:val="0"/>
+          <w:lang w:val="fr-FR"/>
+        </w:rPr>
+        <w:t xml:space="preserve"> Salle hors d</w:t>
+      </w:r>
+      <w:r>
+        <w:rPr>
+          <w:rtl w:val="0"/>
+          <w:lang w:val="fr-FR"/>
+        </w:rPr>
+        <w:t>’</w:t>
+      </w:r>
+      <w:r>
+        <w:rPr>
+          <w:rtl w:val="0"/>
+          <w:lang w:val="fr-FR"/>
+        </w:rPr>
+        <w:t>usage : Les 5 derni</w:t>
+      </w:r>
+      <w:r>
+        <w:rPr>
+          <w:rtl w:val="0"/>
+          <w:lang w:val="fr-FR"/>
+        </w:rPr>
+        <w:t>è</w:t>
+      </w:r>
+      <w:r>
+        <w:rPr>
+          <w:rtl w:val="0"/>
+          <w:lang w:val="fr-FR"/>
+        </w:rPr>
+        <w:t>res salles hors d</w:t>
+      </w:r>
+      <w:r>
+        <w:rPr>
+          <w:rtl w:val="0"/>
+          <w:lang w:val="fr-FR"/>
+        </w:rPr>
+        <w:t>’</w:t>
+      </w:r>
+      <w:r>
+        <w:rPr>
+          <w:rtl w:val="0"/>
+          <w:lang w:val="fr-FR"/>
+        </w:rPr>
+        <w:t>usage</w:t>
+      </w:r>
+      <w:r>
+        <w:rPr>
+          <w:rtl w:val="0"/>
+          <w:lang w:val="fr-FR"/>
+        </w:rPr>
+        <w:t>.</w:t>
+      </w:r>
+    </w:p>
+    <w:p>
+      <w:pPr>
+        <w:pStyle w:val="Corps 2"/>
+        <w:numPr>
+          <w:ilvl w:val="2"/>
+          <w:numId w:val="2"/>
+        </w:numPr>
+        <w:spacing w:line="192" w:lineRule="auto"/>
+        <w:rPr>
+          <w:lang w:val="fr-FR"/>
+        </w:rPr>
+      </w:pPr>
+      <w:r>
+        <w:rPr>
+          <w:rtl w:val="0"/>
+          <w:lang w:val="fr-FR"/>
+        </w:rPr>
+        <w:t xml:space="preserve"> Demandes de r</w:t>
+      </w:r>
+      <w:r>
+        <w:rPr>
+          <w:rtl w:val="0"/>
+          <w:lang w:val="fr-FR"/>
+        </w:rPr>
+        <w:t>é</w:t>
+      </w:r>
+      <w:r>
+        <w:rPr>
+          <w:rtl w:val="0"/>
+          <w:lang w:val="fr-FR"/>
+        </w:rPr>
+        <w:t>servations : Lien vers toutes les demandes de r</w:t>
+      </w:r>
+      <w:r>
+        <w:rPr>
+          <w:rtl w:val="0"/>
+          <w:lang w:val="fr-FR"/>
+        </w:rPr>
+        <w:t>é</w:t>
+      </w:r>
+      <w:r>
+        <w:rPr>
+          <w:rtl w:val="0"/>
+          <w:lang w:val="fr-FR"/>
+        </w:rPr>
+        <w:t>servation ainsi que le nombre de r</w:t>
+      </w:r>
+      <w:r>
+        <w:rPr>
+          <w:rtl w:val="0"/>
+          <w:lang w:val="fr-FR"/>
+        </w:rPr>
+        <w:t>é</w:t>
+      </w:r>
+      <w:r>
+        <w:rPr>
+          <w:rtl w:val="0"/>
+          <w:lang w:val="fr-FR"/>
+        </w:rPr>
+        <w:t>servation.</w:t>
+      </w:r>
+    </w:p>
+    <w:p>
+      <w:pPr>
+        <w:pStyle w:val="Corps 2"/>
+        <w:numPr>
+          <w:ilvl w:val="2"/>
+          <w:numId w:val="2"/>
+        </w:numPr>
+        <w:spacing w:line="192" w:lineRule="auto"/>
+        <w:rPr>
+          <w:lang w:val="fr-FR"/>
+        </w:rPr>
+      </w:pPr>
+      <w:r>
+        <w:rPr>
+          <w:rtl w:val="0"/>
+          <w:lang w:val="fr-FR"/>
+        </w:rPr>
+        <w:t xml:space="preserve"> Liste des salles : Lien vers la liste des salles disponible afin de pouvoir faire un traitement sur chacune si besoin.</w:t>
+      </w:r>
+    </w:p>
+    <w:p>
+      <w:pPr>
+        <w:pStyle w:val="Corps 2"/>
+        <w:numPr>
+          <w:ilvl w:val="2"/>
+          <w:numId w:val="2"/>
+        </w:numPr>
+        <w:spacing w:line="192" w:lineRule="auto"/>
+        <w:rPr>
+          <w:lang w:val="fr-FR"/>
+        </w:rPr>
+      </w:pPr>
+      <w:r>
+        <w:rPr>
+          <w:rtl w:val="0"/>
+          <w:lang w:val="fr-FR"/>
+        </w:rPr>
+        <w:t xml:space="preserve"> Hors services : Lien vers la liste des salles indisponible.</w:t>
+      </w:r>
+    </w:p>
+    <w:p>
+      <w:pPr>
+        <w:pStyle w:val="Corps 2"/>
+        <w:numPr>
+          <w:ilvl w:val="2"/>
+          <w:numId w:val="2"/>
+        </w:numPr>
+        <w:spacing w:line="120" w:lineRule="auto"/>
       </w:pPr>
       <w:r>
         <w:rPr>
@@ -2918,6 +3328,13 @@
           <w:lang w:val="fr-FR"/>
         </w:rPr>
         <w:t>connecter</w:t>
+      </w:r>
+      <w:r>
+        <w:rPr>
+          <w:rtl w:val="0"/>
+          <w:lang w:val="fr-FR"/>
+        </w:rPr>
+        <w:t>.</w:t>
       </w:r>
     </w:p>
     <w:p>
@@ -2925,7 +3342,7 @@
         <w:pStyle w:val="Corps 2"/>
         <w:numPr>
           <w:ilvl w:val="1"/>
-          <w:numId w:val="3"/>
+          <w:numId w:val="2"/>
         </w:numPr>
         <w:spacing w:line="120" w:lineRule="auto"/>
         <w:rPr>
@@ -2945,7 +3362,7 @@
         <w:pStyle w:val="Corps 2"/>
         <w:numPr>
           <w:ilvl w:val="2"/>
-          <w:numId w:val="3"/>
+          <w:numId w:val="2"/>
         </w:numPr>
         <w:spacing w:line="120" w:lineRule="auto"/>
         <w:rPr>
@@ -2957,35 +3374,42 @@
           <w:rtl w:val="0"/>
           <w:lang w:val="fr-FR"/>
         </w:rPr>
-        <w:t xml:space="preserve"> Utilisateurs : Les 5 derniers utilisateurs inscrits (voir m</w:t>
-      </w:r>
-      <w:r>
-        <w:rPr>
-          <w:rtl w:val="0"/>
-          <w:lang w:val="fr-FR"/>
-        </w:rPr>
-        <w:t>ê</w:t>
-      </w:r>
-      <w:r>
-        <w:rPr>
-          <w:rtl w:val="0"/>
-          <w:lang w:val="fr-FR"/>
-        </w:rPr>
-        <w:t>me connect</w:t>
-      </w:r>
-      <w:r>
-        <w:rPr>
-          <w:rtl w:val="0"/>
-          <w:lang w:val="fr-FR"/>
-        </w:rPr>
-        <w:t>é</w:t>
-      </w:r>
-      <w:r>
-        <w:rPr>
-          <w:rtl w:val="0"/>
-          <w:lang w:val="fr-FR"/>
-        </w:rPr>
-        <w:t>)</w:t>
+        <w:t xml:space="preserve"> </w:t>
+      </w:r>
+      <w:r>
+        <w:rPr>
+          <w:rtl w:val="0"/>
+          <w:lang w:val="fr-FR"/>
+        </w:rPr>
+        <w:t>Derniers utilisateurs</w:t>
+      </w:r>
+      <w:r>
+        <w:rPr>
+          <w:rtl w:val="0"/>
+          <w:lang w:val="fr-FR"/>
+        </w:rPr>
+        <w:t xml:space="preserve"> : </w:t>
+      </w:r>
+      <w:r>
+        <w:rPr>
+          <w:rtl w:val="0"/>
+          <w:lang w:val="fr-FR"/>
+        </w:rPr>
+        <w:t>Liste des 5 derniers utilisateur cr</w:t>
+      </w:r>
+      <w:r>
+        <w:rPr>
+          <w:rtl w:val="0"/>
+          <w:lang w:val="fr-FR"/>
+        </w:rPr>
+        <w:t>éé</w:t>
+      </w:r>
+      <w:r>
+        <w:rPr>
+          <w:rtl w:val="0"/>
+          <w:lang w:val="fr-FR"/>
+        </w:rPr>
+        <w:t>.</w:t>
       </w:r>
     </w:p>
     <w:p>
@@ -2993,7 +3417,7 @@
         <w:pStyle w:val="Corps 2"/>
         <w:numPr>
           <w:ilvl w:val="2"/>
-          <w:numId w:val="3"/>
+          <w:numId w:val="2"/>
         </w:numPr>
         <w:spacing w:line="120" w:lineRule="auto"/>
         <w:rPr>
@@ -3005,6 +3429,108 @@
           <w:rtl w:val="0"/>
           <w:lang w:val="fr-FR"/>
         </w:rPr>
+        <w:t xml:space="preserve"> Utilisateur bloqu</w:t>
+      </w:r>
+      <w:r>
+        <w:rPr>
+          <w:rtl w:val="0"/>
+          <w:lang w:val="fr-FR"/>
+        </w:rPr>
+        <w:t>é</w:t>
+      </w:r>
+      <w:r>
+        <w:rPr>
+          <w:rtl w:val="0"/>
+          <w:lang w:val="fr-FR"/>
+        </w:rPr>
+        <w:t>s : Liste de tous les utilisateurs bloqu</w:t>
+      </w:r>
+      <w:r>
+        <w:rPr>
+          <w:rtl w:val="0"/>
+          <w:lang w:val="fr-FR"/>
+        </w:rPr>
+        <w:t xml:space="preserve">é </w:t>
+      </w:r>
+      <w:r>
+        <w:rPr>
+          <w:rtl w:val="0"/>
+          <w:lang w:val="fr-FR"/>
+        </w:rPr>
+        <w:t>par les administrateur.</w:t>
+      </w:r>
+    </w:p>
+    <w:p>
+      <w:pPr>
+        <w:pStyle w:val="Corps 2"/>
+        <w:numPr>
+          <w:ilvl w:val="2"/>
+          <w:numId w:val="2"/>
+        </w:numPr>
+        <w:spacing w:line="120" w:lineRule="auto"/>
+        <w:rPr>
+          <w:lang w:val="fr-FR"/>
+        </w:rPr>
+      </w:pPr>
+      <w:r>
+        <w:rPr>
+          <w:rtl w:val="0"/>
+          <w:lang w:val="fr-FR"/>
+        </w:rPr>
+        <w:t xml:space="preserve"> Utilisateur : Liste de tous les utilisateurs pr</w:t>
+      </w:r>
+      <w:r>
+        <w:rPr>
+          <w:rtl w:val="0"/>
+          <w:lang w:val="fr-FR"/>
+        </w:rPr>
+        <w:t>é</w:t>
+      </w:r>
+      <w:r>
+        <w:rPr>
+          <w:rtl w:val="0"/>
+          <w:lang w:val="fr-FR"/>
+        </w:rPr>
+        <w:t>sent sur le site</w:t>
+      </w:r>
+    </w:p>
+    <w:p>
+      <w:pPr>
+        <w:pStyle w:val="Corps 2"/>
+        <w:numPr>
+          <w:ilvl w:val="2"/>
+          <w:numId w:val="2"/>
+        </w:numPr>
+        <w:spacing w:line="120" w:lineRule="auto"/>
+        <w:rPr>
+          <w:lang w:val="fr-FR"/>
+        </w:rPr>
+      </w:pPr>
+      <w:r>
+        <w:rPr>
+          <w:rtl w:val="0"/>
+          <w:lang w:val="fr-FR"/>
+        </w:rPr>
+        <w:t xml:space="preserve"> Parametrage : Liste des parametrages du site.</w:t>
+      </w:r>
+    </w:p>
+    <w:p>
+      <w:pPr>
+        <w:pStyle w:val="Corps 2"/>
+        <w:numPr>
+          <w:ilvl w:val="2"/>
+          <w:numId w:val="2"/>
+        </w:numPr>
+        <w:spacing w:line="120" w:lineRule="auto"/>
+        <w:rPr>
+          <w:lang w:val="fr-FR"/>
+        </w:rPr>
+      </w:pPr>
+      <w:r>
+        <w:rPr>
+          <w:rtl w:val="0"/>
+          <w:lang w:val="fr-FR"/>
+        </w:rPr>
         <w:t xml:space="preserve"> Se d</w:t>
       </w:r>
       <w:r>
@@ -3084,41 +3610,6 @@
       <w:pPr>
         <w:pStyle w:val="Titre 2"/>
       </w:pPr>
-    </w:p>
-    <w:p>
-      <w:pPr>
-        <w:pStyle w:val="Titre 2"/>
-      </w:pPr>
-    </w:p>
-    <w:p>
-      <w:pPr>
-        <w:pStyle w:val="Titre 2"/>
-      </w:pPr>
-    </w:p>
-    <w:p>
-      <w:pPr>
-        <w:pStyle w:val="Titre 2"/>
-      </w:pPr>
-    </w:p>
-    <w:p>
-      <w:pPr>
-        <w:pStyle w:val="Titre 2"/>
-      </w:pPr>
-    </w:p>
-    <w:p>
-      <w:pPr>
-        <w:pStyle w:val="Titre 2"/>
-      </w:pPr>
-    </w:p>
-    <w:p>
-      <w:pPr>
-        <w:pStyle w:val="Titre 2"/>
-      </w:pPr>
-    </w:p>
-    <w:p>
-      <w:pPr>
-        <w:pStyle w:val="Titre 2"/>
-      </w:pPr>
       <w:r>
         <w:rPr>
           <w:rFonts w:cs="Arial Unicode MS" w:eastAsia="Arial Unicode MS"/>
@@ -3156,7 +3647,19 @@
         <w:rPr>
           <w:rtl w:val="0"/>
         </w:rPr>
-        <w:t>utilisateur ne se souvienne pas de son mot de passe, pour pouvoir le r</w:t>
+        <w:t xml:space="preserve">utilisateur ne se souvienne </w:t>
+      </w:r>
+      <w:r>
+        <w:rPr>
+          <w:rtl w:val="0"/>
+        </w:rPr>
+        <w:t>plus</w:t>
+      </w:r>
+      <w:r>
+        <w:rPr>
+          <w:rtl w:val="0"/>
+        </w:rPr>
+        <w:t xml:space="preserve"> de son mot de passe, pour pouvoir le r</w:t>
       </w:r>
       <w:r>
         <w:rPr>
@@ -3192,7 +3695,19 @@
         <w:rPr>
           <w:rtl w:val="0"/>
         </w:rPr>
-        <w:t xml:space="preserve">utilisateur a soumit </w:t>
+        <w:t>utilisateur a</w:t>
+      </w:r>
+      <w:r>
+        <w:rPr>
+          <w:rtl w:val="0"/>
+        </w:rPr>
+        <w:t>ura</w:t>
+      </w:r>
+      <w:r>
+        <w:rPr>
+          <w:rtl w:val="0"/>
+        </w:rPr>
+        <w:t xml:space="preserve"> soumit </w:t>
       </w:r>
       <w:r>
         <w:rPr>
@@ -3265,13 +3780,19 @@
           <w:rtl w:val="0"/>
         </w:rPr>
         <w:t>.</w:t>
+      </w:r>
+      <w:r>
+        <w:rPr>
+          <w:rtl w:val="0"/>
+        </w:rPr>
+        <w:t xml:space="preserve"> Cet email contiendra un liens avec un token provisoire pour changer son mot de passe.</w:t>
       </w:r>
       <w:r>
         <w:drawing>
           <wp:anchor distT="152400" distB="152400" distL="152400" distR="152400" simplePos="0" relativeHeight="251665408" behindDoc="0" locked="0" layoutInCell="1" allowOverlap="1">
             <wp:simplePos x="0" y="0"/>
-            <wp:positionH relativeFrom="margin">
-              <wp:posOffset>-6350</wp:posOffset>
+            <wp:positionH relativeFrom="page">
+              <wp:posOffset>755650</wp:posOffset>
             </wp:positionH>
             <wp:positionV relativeFrom="line">
               <wp:posOffset>269240</wp:posOffset>
@@ -3287,13 +3808,13 @@
                 <wp:lineTo x="0" y="0"/>
               </wp:wrapPolygon>
             </wp:wrapThrough>
-            <wp:docPr id="1073741833" name="officeArt object"/>
+            <wp:docPr id="1073741833" name="officeArt object" descr="fullsizeoutput_21.jpeg"/>
             <wp:cNvGraphicFramePr/>
             <a:graphic xmlns:a="http://schemas.openxmlformats.org/drawingml/2006/main">
               <a:graphicData uri="http://schemas.openxmlformats.org/drawingml/2006/picture">
                 <pic:pic xmlns:pic="http://schemas.openxmlformats.org/drawingml/2006/picture">
                   <pic:nvPicPr>
-                    <pic:cNvPr id="1073741833" name="fullsizeoutput_21.jpeg"/>
+                    <pic:cNvPr id="1073741833" name="fullsizeoutput_21.jpeg" descr="fullsizeoutput_21.jpeg"/>
                     <pic:cNvPicPr>
                       <a:picLocks noChangeAspect="1"/>
                     </pic:cNvPicPr>
@@ -3330,8 +3851,8 @@
         <w:drawing>
           <wp:anchor distT="152400" distB="152400" distL="152400" distR="152400" simplePos="0" relativeHeight="251666432" behindDoc="0" locked="0" layoutInCell="1" allowOverlap="1">
             <wp:simplePos x="0" y="0"/>
-            <wp:positionH relativeFrom="margin">
-              <wp:posOffset>3424915</wp:posOffset>
+            <wp:positionH relativeFrom="page">
+              <wp:posOffset>4186914</wp:posOffset>
             </wp:positionH>
             <wp:positionV relativeFrom="line">
               <wp:posOffset>269240</wp:posOffset>
@@ -3347,13 +3868,13 @@
                 <wp:lineTo x="0" y="0"/>
               </wp:wrapPolygon>
             </wp:wrapThrough>
-            <wp:docPr id="1073741834" name="officeArt object"/>
+            <wp:docPr id="1073741834" name="officeArt object" descr="fullsizeoutput_1f.jpeg"/>
             <wp:cNvGraphicFramePr/>
             <a:graphic xmlns:a="http://schemas.openxmlformats.org/drawingml/2006/main">
               <a:graphicData uri="http://schemas.openxmlformats.org/drawingml/2006/picture">
                 <pic:pic xmlns:pic="http://schemas.openxmlformats.org/drawingml/2006/picture">
                   <pic:nvPicPr>
-                    <pic:cNvPr id="1073741834" name="fullsizeoutput_1f.jpeg"/>
+                    <pic:cNvPr id="1073741834" name="fullsizeoutput_1f.jpeg" descr="fullsizeoutput_1f.jpeg"/>
                     <pic:cNvPicPr>
                       <a:picLocks noChangeAspect="1"/>
                     </pic:cNvPicPr>
@@ -3479,21 +4000,28 @@
           <w:rtl w:val="0"/>
           <w:lang w:val="fr-FR"/>
         </w:rPr>
-        <w:t>La pr</w:t>
-      </w:r>
-      <w:r>
-        <w:rPr>
-          <w:rtl w:val="0"/>
-          <w:lang w:val="fr-FR"/>
-        </w:rPr>
-        <w:t>é</w:t>
-      </w:r>
-      <w:r>
-        <w:rPr>
-          <w:rtl w:val="0"/>
-          <w:lang w:val="fr-FR"/>
-        </w:rPr>
-        <w:t>sentation des salles se fera comme sur le sch</w:t>
+        <w:t>La liste des salles se pr</w:t>
+      </w:r>
+      <w:r>
+        <w:rPr>
+          <w:rtl w:val="0"/>
+          <w:lang w:val="fr-FR"/>
+        </w:rPr>
+        <w:t>é</w:t>
+      </w:r>
+      <w:r>
+        <w:rPr>
+          <w:rtl w:val="0"/>
+          <w:lang w:val="fr-FR"/>
+        </w:rPr>
+        <w:t xml:space="preserve">sentera </w:t>
+      </w:r>
+      <w:r>
+        <w:rPr>
+          <w:rtl w:val="0"/>
+          <w:lang w:val="fr-FR"/>
+        </w:rPr>
+        <w:t>comme sur le sch</w:t>
       </w:r>
       <w:r>
         <w:rPr>
@@ -3549,21 +4077,63 @@
           <w:rtl w:val="0"/>
           <w:lang w:val="fr-FR"/>
         </w:rPr>
-        <w:t>tre rediriger vers le planning de cette salle. Chaque pr</w:t>
-      </w:r>
-      <w:r>
-        <w:rPr>
-          <w:rtl w:val="0"/>
-          <w:lang w:val="fr-FR"/>
-        </w:rPr>
-        <w:t>é</w:t>
-      </w:r>
-      <w:r>
-        <w:rPr>
-          <w:rtl w:val="0"/>
-          <w:lang w:val="fr-FR"/>
-        </w:rPr>
-        <w:t>sentation de salle se fera comme ceci, nom de la salle + indication permettant de savoir si la salle n</w:t>
+        <w:t xml:space="preserve">tre rediriger vers le planning de cette salle. </w:t>
+      </w:r>
+      <w:r>
+        <w:rPr>
+          <w:rtl w:val="0"/>
+          <w:lang w:val="fr-FR"/>
+        </w:rPr>
+        <w:t>Il existera deux vues de se type, une pour les salles disponible qui n</w:t>
+      </w:r>
+      <w:r>
+        <w:rPr>
+          <w:rtl w:val="0"/>
+          <w:lang w:val="fr-FR"/>
+        </w:rPr>
+        <w:t>’</w:t>
+      </w:r>
+      <w:r>
+        <w:rPr>
+          <w:rtl w:val="0"/>
+          <w:lang w:val="fr-FR"/>
+        </w:rPr>
+        <w:t xml:space="preserve">ont pas de soucis et une autre pour les salles qui sont indisponible. </w:t>
+      </w:r>
+      <w:r>
+        <w:rPr>
+          <w:rtl w:val="0"/>
+          <w:lang w:val="fr-FR"/>
+        </w:rPr>
+        <w:t>Chaque pr</w:t>
+      </w:r>
+      <w:r>
+        <w:rPr>
+          <w:rtl w:val="0"/>
+          <w:lang w:val="fr-FR"/>
+        </w:rPr>
+        <w:t>é</w:t>
+      </w:r>
+      <w:r>
+        <w:rPr>
+          <w:rtl w:val="0"/>
+          <w:lang w:val="fr-FR"/>
+        </w:rPr>
+        <w:t>sentation de salle se fera comme ceci, nom de la salle + indication</w:t>
+      </w:r>
+      <w:r>
+        <w:rPr>
+          <w:rtl w:val="0"/>
+          <w:lang w:val="fr-FR"/>
+        </w:rPr>
+        <w:t xml:space="preserve"> de couleur</w:t>
+      </w:r>
+      <w:r>
+        <w:rPr>
+          <w:rtl w:val="0"/>
+          <w:lang w:val="fr-FR"/>
+        </w:rPr>
+        <w:t xml:space="preserve"> permettant de savoir si la salle n</w:t>
       </w:r>
       <w:r>
         <w:rPr>
@@ -3597,8 +4167,8 @@
         <w:drawing>
           <wp:anchor distT="152400" distB="152400" distL="152400" distR="152400" simplePos="0" relativeHeight="251667456" behindDoc="0" locked="0" layoutInCell="1" allowOverlap="1">
             <wp:simplePos x="0" y="0"/>
-            <wp:positionH relativeFrom="margin">
-              <wp:posOffset>1695024</wp:posOffset>
+            <wp:positionH relativeFrom="page">
+              <wp:posOffset>2457024</wp:posOffset>
             </wp:positionH>
             <wp:positionV relativeFrom="line">
               <wp:posOffset>197790</wp:posOffset>
@@ -3606,13 +4176,13 @@
             <wp:extent cx="2629752" cy="2057029"/>
             <wp:effectExtent l="0" t="0" r="0" b="0"/>
             <wp:wrapTopAndBottom distT="152400" distB="152400"/>
-            <wp:docPr id="1073741835" name="officeArt object"/>
+            <wp:docPr id="1073741835" name="officeArt object" descr="fullsizeoutput_1b.jpeg"/>
             <wp:cNvGraphicFramePr/>
             <a:graphic xmlns:a="http://schemas.openxmlformats.org/drawingml/2006/main">
               <a:graphicData uri="http://schemas.openxmlformats.org/drawingml/2006/picture">
                 <pic:pic xmlns:pic="http://schemas.openxmlformats.org/drawingml/2006/picture">
                   <pic:nvPicPr>
-                    <pic:cNvPr id="1073741835" name="fullsizeoutput_1b.jpeg"/>
+                    <pic:cNvPr id="1073741835" name="fullsizeoutput_1b.jpeg" descr="fullsizeoutput_1b.jpeg"/>
                     <pic:cNvPicPr>
                       <a:picLocks noChangeAspect="1"/>
                     </pic:cNvPicPr>
@@ -3663,34 +4233,96 @@
         <w:pStyle w:val="Corps 2"/>
         <w:spacing w:line="264" w:lineRule="auto"/>
       </w:pPr>
-    </w:p>
-    <w:p>
-      <w:pPr>
-        <w:pStyle w:val="Titre 2"/>
-      </w:pPr>
-      <w:r>
-        <w:rPr>
-          <w:rFonts w:cs="Arial Unicode MS" w:eastAsia="Arial Unicode MS"/>
-          <w:rtl w:val="0"/>
-          <w:lang w:val="fr-FR"/>
-        </w:rPr>
-        <w:t>Mes r</w:t>
-      </w:r>
-      <w:r>
-        <w:rPr>
-          <w:rFonts w:cs="Arial Unicode MS" w:eastAsia="Arial Unicode MS" w:hint="default"/>
-          <w:rtl w:val="0"/>
-          <w:lang w:val="fr-FR"/>
-        </w:rPr>
-        <w:t>é</w:t>
-      </w:r>
-      <w:r>
-        <w:rPr>
-          <w:rFonts w:cs="Arial Unicode MS" w:eastAsia="Arial Unicode MS"/>
-          <w:rtl w:val="0"/>
-          <w:lang w:val="fr-FR"/>
-        </w:rPr>
-        <w:t xml:space="preserve">servations </w:t>
+      <w:r>
+        <w:rPr>
+          <w:rtl w:val="0"/>
+          <w:lang w:val="fr-FR"/>
+        </w:rPr>
+        <w:t>La secr</w:t>
+      </w:r>
+      <w:r>
+        <w:rPr>
+          <w:rtl w:val="0"/>
+          <w:lang w:val="fr-FR"/>
+        </w:rPr>
+        <w:t>é</w:t>
+      </w:r>
+      <w:r>
+        <w:rPr>
+          <w:rtl w:val="0"/>
+          <w:lang w:val="fr-FR"/>
+        </w:rPr>
+        <w:t>taire ainsi que l</w:t>
+      </w:r>
+      <w:r>
+        <w:rPr>
+          <w:rtl w:val="0"/>
+          <w:lang w:val="fr-FR"/>
+        </w:rPr>
+        <w:t>’</w:t>
+      </w:r>
+      <w:r>
+        <w:rPr>
+          <w:rtl w:val="0"/>
+          <w:lang w:val="fr-FR"/>
+        </w:rPr>
+        <w:t>administrateur poss</w:t>
+      </w:r>
+      <w:r>
+        <w:rPr>
+          <w:rtl w:val="0"/>
+          <w:lang w:val="fr-FR"/>
+        </w:rPr>
+        <w:t>é</w:t>
+      </w:r>
+      <w:r>
+        <w:rPr>
+          <w:rtl w:val="0"/>
+          <w:lang w:val="fr-FR"/>
+        </w:rPr>
+        <w:t>deront une autre vue concernant les salles, cette vue offrira la possibilit</w:t>
+      </w:r>
+      <w:r>
+        <w:rPr>
+          <w:rtl w:val="0"/>
+          <w:lang w:val="fr-FR"/>
+        </w:rPr>
+        <w:t xml:space="preserve">é </w:t>
+      </w:r>
+      <w:r>
+        <w:rPr>
+          <w:rtl w:val="0"/>
+          <w:lang w:val="fr-FR"/>
+        </w:rPr>
+        <w:t xml:space="preserve">de voir le calendrier de la salle comme un utilisateur normal, mais aussi de passer la salle </w:t>
+      </w:r>
+      <w:r>
+        <w:rPr>
+          <w:rtl w:val="0"/>
+          <w:lang w:val="fr-FR"/>
+        </w:rPr>
+        <w:t xml:space="preserve">à </w:t>
+      </w:r>
+      <w:r>
+        <w:rPr>
+          <w:rtl w:val="0"/>
+          <w:lang w:val="fr-FR"/>
+        </w:rPr>
+        <w:t>l</w:t>
+      </w:r>
+      <w:r>
+        <w:rPr>
+          <w:rtl w:val="0"/>
+          <w:lang w:val="fr-FR"/>
+        </w:rPr>
+        <w:t>’é</w:t>
+      </w:r>
+      <w:r>
+        <w:rPr>
+          <w:rtl w:val="0"/>
+          <w:lang w:val="fr-FR"/>
+        </w:rPr>
+        <w:t>tat indisponible.</w:t>
       </w:r>
     </w:p>
     <w:p>
@@ -3699,135 +4331,16 @@
         <w:spacing w:line="264" w:lineRule="auto"/>
       </w:pPr>
       <w:r>
-        <w:rPr>
-          <w:rtl w:val="0"/>
-          <w:lang w:val="fr-FR"/>
-        </w:rPr>
-        <w:t>L</w:t>
-      </w:r>
-      <w:r>
-        <w:rPr>
-          <w:rtl w:val="0"/>
-          <w:lang w:val="fr-FR"/>
-        </w:rPr>
-        <w:t>’</w:t>
-      </w:r>
-      <w:r>
-        <w:rPr>
-          <w:rtl w:val="0"/>
-          <w:lang w:val="fr-FR"/>
-        </w:rPr>
-        <w:t>utilisateur aura une interface lui permettant de savoir toutes les r</w:t>
-      </w:r>
-      <w:r>
-        <w:rPr>
-          <w:rtl w:val="0"/>
-          <w:lang w:val="fr-FR"/>
-        </w:rPr>
-        <w:t>é</w:t>
-      </w:r>
-      <w:r>
-        <w:rPr>
-          <w:rtl w:val="0"/>
-          <w:lang w:val="fr-FR"/>
-        </w:rPr>
-        <w:t>servations qu</w:t>
-      </w:r>
-      <w:r>
-        <w:rPr>
-          <w:rtl w:val="0"/>
-          <w:lang w:val="fr-FR"/>
-        </w:rPr>
-        <w:t>’</w:t>
-      </w:r>
-      <w:r>
-        <w:rPr>
-          <w:rtl w:val="0"/>
-          <w:lang w:val="fr-FR"/>
-        </w:rPr>
-        <w:t>il a pass</w:t>
-      </w:r>
-      <w:r>
-        <w:rPr>
-          <w:rtl w:val="0"/>
-          <w:lang w:val="fr-FR"/>
-        </w:rPr>
-        <w:t xml:space="preserve">é </w:t>
-      </w:r>
-      <w:r>
-        <w:rPr>
-          <w:rtl w:val="0"/>
-          <w:lang w:val="fr-FR"/>
-        </w:rPr>
-        <w:t>ainsi que l</w:t>
-      </w:r>
-      <w:r>
-        <w:rPr>
-          <w:rtl w:val="0"/>
-          <w:lang w:val="fr-FR"/>
-        </w:rPr>
-        <w:t>’é</w:t>
-      </w:r>
-      <w:r>
-        <w:rPr>
-          <w:rtl w:val="0"/>
-          <w:lang w:val="fr-FR"/>
-        </w:rPr>
-        <w:t>tat de cette r</w:t>
-      </w:r>
-      <w:r>
-        <w:rPr>
-          <w:rtl w:val="0"/>
-          <w:lang w:val="fr-FR"/>
-        </w:rPr>
-        <w:t>é</w:t>
-      </w:r>
-      <w:r>
-        <w:rPr>
-          <w:rtl w:val="0"/>
-          <w:lang w:val="fr-FR"/>
-        </w:rPr>
-        <w:t>servation, cette liste se fera par ordre d</w:t>
-      </w:r>
-      <w:r>
-        <w:rPr>
-          <w:rtl w:val="0"/>
-          <w:lang w:val="fr-FR"/>
-        </w:rPr>
-        <w:t>é</w:t>
-      </w:r>
-      <w:r>
-        <w:rPr>
-          <w:rtl w:val="0"/>
-          <w:lang w:val="fr-FR"/>
-        </w:rPr>
-        <w:t>croissant de date de r</w:t>
-      </w:r>
-      <w:r>
-        <w:rPr>
-          <w:rtl w:val="0"/>
-          <w:lang w:val="fr-FR"/>
-        </w:rPr>
-        <w:t>é</w:t>
-      </w:r>
-      <w:r>
-        <w:rPr>
-          <w:rtl w:val="0"/>
-          <w:lang w:val="fr-FR"/>
-        </w:rPr>
-        <w:t xml:space="preserve">servation. </w:t>
-      </w:r>
-      <w:r>
         <w:drawing>
-          <wp:anchor distT="152400" distB="152400" distL="152400" distR="152400" simplePos="0" relativeHeight="251668480" behindDoc="0" locked="0" layoutInCell="1" allowOverlap="1">
+          <wp:anchor distT="152400" distB="152400" distL="152400" distR="152400" simplePos="0" relativeHeight="251669504" behindDoc="0" locked="0" layoutInCell="1" allowOverlap="1">
             <wp:simplePos x="0" y="0"/>
             <wp:positionH relativeFrom="margin">
-              <wp:posOffset>-6350</wp:posOffset>
+              <wp:posOffset>447537</wp:posOffset>
             </wp:positionH>
             <wp:positionV relativeFrom="line">
-              <wp:posOffset>277228</wp:posOffset>
+              <wp:posOffset>294236</wp:posOffset>
             </wp:positionV>
-            <wp:extent cx="6032500" cy="3417731"/>
+            <wp:extent cx="5124726" cy="3070566"/>
             <wp:effectExtent l="0" t="0" r="0" b="0"/>
             <wp:wrapTopAndBottom distT="152400" distB="152400"/>
             <wp:docPr id="1073741836" name="officeArt object"/>
@@ -3836,13 +4349,225 @@
               <a:graphicData uri="http://schemas.openxmlformats.org/drawingml/2006/picture">
                 <pic:pic xmlns:pic="http://schemas.openxmlformats.org/drawingml/2006/picture">
                   <pic:nvPicPr>
-                    <pic:cNvPr id="1073741836" name="fullsizeoutput_19.jpeg"/>
+                    <pic:cNvPr id="1073741836" name="fullsizeoutput_24.jpeg"/>
                     <pic:cNvPicPr>
                       <a:picLocks noChangeAspect="1"/>
                     </pic:cNvPicPr>
                   </pic:nvPicPr>
                   <pic:blipFill>
                     <a:blip r:embed="rId10">
+                      <a:extLst/>
+                    </a:blip>
+                    <a:stretch>
+                      <a:fillRect/>
+                    </a:stretch>
+                  </pic:blipFill>
+                  <pic:spPr>
+                    <a:xfrm>
+                      <a:off x="0" y="0"/>
+                      <a:ext cx="5124726" cy="3070566"/>
+                    </a:xfrm>
+                    <a:prstGeom prst="rect">
+                      <a:avLst/>
+                    </a:prstGeom>
+                    <a:ln w="12700" cap="flat">
+                      <a:noFill/>
+                      <a:miter lim="400000"/>
+                    </a:ln>
+                    <a:effectLst/>
+                  </pic:spPr>
+                </pic:pic>
+              </a:graphicData>
+            </a:graphic>
+          </wp:anchor>
+        </w:drawing>
+      </w:r>
+    </w:p>
+    <w:p>
+      <w:pPr>
+        <w:pStyle w:val="Corps 2"/>
+        <w:spacing w:line="264" w:lineRule="auto"/>
+      </w:pPr>
+    </w:p>
+    <w:p>
+      <w:pPr>
+        <w:pStyle w:val="Titre 2"/>
+      </w:pPr>
+      <w:r>
+        <w:rPr>
+          <w:rFonts w:cs="Arial Unicode MS" w:eastAsia="Arial Unicode MS"/>
+          <w:rtl w:val="0"/>
+          <w:lang w:val="fr-FR"/>
+        </w:rPr>
+        <w:t>Mes r</w:t>
+      </w:r>
+      <w:r>
+        <w:rPr>
+          <w:rFonts w:cs="Arial Unicode MS" w:eastAsia="Arial Unicode MS" w:hint="default"/>
+          <w:rtl w:val="0"/>
+          <w:lang w:val="fr-FR"/>
+        </w:rPr>
+        <w:t>é</w:t>
+      </w:r>
+      <w:r>
+        <w:rPr>
+          <w:rFonts w:cs="Arial Unicode MS" w:eastAsia="Arial Unicode MS"/>
+          <w:rtl w:val="0"/>
+          <w:lang w:val="fr-FR"/>
+        </w:rPr>
+        <w:t xml:space="preserve">servations </w:t>
+      </w:r>
+    </w:p>
+    <w:p>
+      <w:pPr>
+        <w:pStyle w:val="Corps 2"/>
+        <w:spacing w:line="264" w:lineRule="auto"/>
+      </w:pPr>
+      <w:r>
+        <w:rPr>
+          <w:rtl w:val="0"/>
+          <w:lang w:val="fr-FR"/>
+        </w:rPr>
+        <w:t>L</w:t>
+      </w:r>
+      <w:r>
+        <w:rPr>
+          <w:rtl w:val="0"/>
+          <w:lang w:val="fr-FR"/>
+        </w:rPr>
+        <w:t>’</w:t>
+      </w:r>
+      <w:r>
+        <w:rPr>
+          <w:rtl w:val="0"/>
+          <w:lang w:val="fr-FR"/>
+        </w:rPr>
+        <w:t>utilisateur aura une interface lui permettant de savoir toutes les r</w:t>
+      </w:r>
+      <w:r>
+        <w:rPr>
+          <w:rtl w:val="0"/>
+          <w:lang w:val="fr-FR"/>
+        </w:rPr>
+        <w:t>é</w:t>
+      </w:r>
+      <w:r>
+        <w:rPr>
+          <w:rtl w:val="0"/>
+          <w:lang w:val="fr-FR"/>
+        </w:rPr>
+        <w:t>servations qu</w:t>
+      </w:r>
+      <w:r>
+        <w:rPr>
+          <w:rtl w:val="0"/>
+          <w:lang w:val="fr-FR"/>
+        </w:rPr>
+        <w:t>’</w:t>
+      </w:r>
+      <w:r>
+        <w:rPr>
+          <w:rtl w:val="0"/>
+          <w:lang w:val="fr-FR"/>
+        </w:rPr>
+        <w:t>il a pass</w:t>
+      </w:r>
+      <w:r>
+        <w:rPr>
+          <w:rtl w:val="0"/>
+          <w:lang w:val="fr-FR"/>
+        </w:rPr>
+        <w:t xml:space="preserve">é </w:t>
+      </w:r>
+      <w:r>
+        <w:rPr>
+          <w:rtl w:val="0"/>
+          <w:lang w:val="fr-FR"/>
+        </w:rPr>
+        <w:t>ainsi que l</w:t>
+      </w:r>
+      <w:r>
+        <w:rPr>
+          <w:rtl w:val="0"/>
+          <w:lang w:val="fr-FR"/>
+        </w:rPr>
+        <w:t>’é</w:t>
+      </w:r>
+      <w:r>
+        <w:rPr>
+          <w:rtl w:val="0"/>
+          <w:lang w:val="fr-FR"/>
+        </w:rPr>
+        <w:t>tat de cette r</w:t>
+      </w:r>
+      <w:r>
+        <w:rPr>
+          <w:rtl w:val="0"/>
+          <w:lang w:val="fr-FR"/>
+        </w:rPr>
+        <w:t>é</w:t>
+      </w:r>
+      <w:r>
+        <w:rPr>
+          <w:rtl w:val="0"/>
+          <w:lang w:val="fr-FR"/>
+        </w:rPr>
+        <w:t>servation, cette liste se fera par ordre d</w:t>
+      </w:r>
+      <w:r>
+        <w:rPr>
+          <w:rtl w:val="0"/>
+          <w:lang w:val="fr-FR"/>
+        </w:rPr>
+        <w:t>é</w:t>
+      </w:r>
+      <w:r>
+        <w:rPr>
+          <w:rtl w:val="0"/>
+          <w:lang w:val="fr-FR"/>
+        </w:rPr>
+        <w:t>croissant de date de r</w:t>
+      </w:r>
+      <w:r>
+        <w:rPr>
+          <w:rtl w:val="0"/>
+          <w:lang w:val="fr-FR"/>
+        </w:rPr>
+        <w:t>é</w:t>
+      </w:r>
+      <w:r>
+        <w:rPr>
+          <w:rtl w:val="0"/>
+          <w:lang w:val="fr-FR"/>
+        </w:rPr>
+        <w:t>servation.</w:t>
+      </w:r>
+      <w:r>
+        <w:drawing>
+          <wp:anchor distT="152400" distB="152400" distL="152400" distR="152400" simplePos="0" relativeHeight="251668480" behindDoc="0" locked="0" layoutInCell="1" allowOverlap="1">
+            <wp:simplePos x="0" y="0"/>
+            <wp:positionH relativeFrom="margin">
+              <wp:posOffset>-6350</wp:posOffset>
+            </wp:positionH>
+            <wp:positionV relativeFrom="line">
+              <wp:posOffset>209016</wp:posOffset>
+            </wp:positionV>
+            <wp:extent cx="6032500" cy="3417731"/>
+            <wp:effectExtent l="0" t="0" r="0" b="0"/>
+            <wp:wrapTopAndBottom distT="152400" distB="152400"/>
+            <wp:docPr id="1073741837" name="officeArt object" descr="fullsizeoutput_19.jpeg"/>
+            <wp:cNvGraphicFramePr/>
+            <a:graphic xmlns:a="http://schemas.openxmlformats.org/drawingml/2006/main">
+              <a:graphicData uri="http://schemas.openxmlformats.org/drawingml/2006/picture">
+                <pic:pic xmlns:pic="http://schemas.openxmlformats.org/drawingml/2006/picture">
+                  <pic:nvPicPr>
+                    <pic:cNvPr id="1073741837" name="fullsizeoutput_19.jpeg" descr="fullsizeoutput_19.jpeg"/>
+                    <pic:cNvPicPr>
+                      <a:picLocks noChangeAspect="1"/>
+                    </pic:cNvPicPr>
+                  </pic:nvPicPr>
+                  <pic:blipFill>
+                    <a:blip r:embed="rId11">
                       <a:extLst/>
                     </a:blip>
                     <a:stretch>
@@ -3869,11 +4594,695 @@
           </wp:anchor>
         </w:drawing>
       </w:r>
+      <w:r>
+        <w:rPr>
+          <w:rtl w:val="0"/>
+          <w:lang w:val="fr-FR"/>
+        </w:rPr>
+        <w:t xml:space="preserve"> </w:t>
+      </w:r>
+    </w:p>
+    <w:p>
+      <w:pPr>
+        <w:pStyle w:val="Titre 2"/>
+      </w:pPr>
+      <w:r>
+        <w:rPr>
+          <w:rFonts w:cs="Arial Unicode MS" w:eastAsia="Arial Unicode MS"/>
+          <w:rtl w:val="0"/>
+          <w:lang w:val="fr-FR"/>
+        </w:rPr>
+        <w:t>Administration des utilisateurs</w:t>
+      </w:r>
+    </w:p>
+    <w:p>
+      <w:pPr>
+        <w:pStyle w:val="Corps 2"/>
+      </w:pPr>
+      <w:r>
+        <w:rPr>
+          <w:rtl w:val="0"/>
+        </w:rPr>
+        <w:t>L</w:t>
+      </w:r>
+      <w:r>
+        <w:rPr>
+          <w:rtl w:val="0"/>
+        </w:rPr>
+        <w:t>’</w:t>
+      </w:r>
+      <w:r>
+        <w:rPr>
+          <w:rtl w:val="0"/>
+        </w:rPr>
+        <w:t>administrateur poss</w:t>
+      </w:r>
+      <w:r>
+        <w:rPr>
+          <w:rtl w:val="0"/>
+        </w:rPr>
+        <w:t>è</w:t>
+      </w:r>
+      <w:r>
+        <w:rPr>
+          <w:rtl w:val="0"/>
+        </w:rPr>
+        <w:t>dera une vue avec la liste de tous les utilisateurs afin de pouvoir bloquer un utilisateur qui ferait des r</w:t>
+      </w:r>
+      <w:r>
+        <w:rPr>
+          <w:rtl w:val="0"/>
+        </w:rPr>
+        <w:t>é</w:t>
+      </w:r>
+      <w:r>
+        <w:rPr>
+          <w:rtl w:val="0"/>
+        </w:rPr>
+        <w:t>servations abusive mais aussi de voir le profil de l</w:t>
+      </w:r>
+      <w:r>
+        <w:rPr>
+          <w:rtl w:val="0"/>
+        </w:rPr>
+        <w:t>’</w:t>
+      </w:r>
+      <w:r>
+        <w:rPr>
+          <w:rtl w:val="0"/>
+        </w:rPr>
+        <w:t>utilisateur.</w:t>
+      </w:r>
+      <w:r>
+        <w:drawing>
+          <wp:anchor distT="152400" distB="152400" distL="152400" distR="152400" simplePos="0" relativeHeight="251670528" behindDoc="0" locked="0" layoutInCell="1" allowOverlap="1">
+            <wp:simplePos x="0" y="0"/>
+            <wp:positionH relativeFrom="margin">
+              <wp:posOffset>-9183</wp:posOffset>
+            </wp:positionH>
+            <wp:positionV relativeFrom="line">
+              <wp:posOffset>224834</wp:posOffset>
+            </wp:positionV>
+            <wp:extent cx="6032500" cy="2742046"/>
+            <wp:effectExtent l="0" t="0" r="0" b="0"/>
+            <wp:wrapTopAndBottom distT="152400" distB="152400"/>
+            <wp:docPr id="1073741838" name="officeArt object"/>
+            <wp:cNvGraphicFramePr/>
+            <a:graphic xmlns:a="http://schemas.openxmlformats.org/drawingml/2006/main">
+              <a:graphicData uri="http://schemas.openxmlformats.org/drawingml/2006/picture">
+                <pic:pic xmlns:pic="http://schemas.openxmlformats.org/drawingml/2006/picture">
+                  <pic:nvPicPr>
+                    <pic:cNvPr id="1073741838" name="fullsizeoutput_2d.jpeg"/>
+                    <pic:cNvPicPr>
+                      <a:picLocks noChangeAspect="1"/>
+                    </pic:cNvPicPr>
+                  </pic:nvPicPr>
+                  <pic:blipFill>
+                    <a:blip r:embed="rId12">
+                      <a:extLst/>
+                    </a:blip>
+                    <a:stretch>
+                      <a:fillRect/>
+                    </a:stretch>
+                  </pic:blipFill>
+                  <pic:spPr>
+                    <a:xfrm>
+                      <a:off x="0" y="0"/>
+                      <a:ext cx="6032500" cy="2742046"/>
+                    </a:xfrm>
+                    <a:prstGeom prst="rect">
+                      <a:avLst/>
+                    </a:prstGeom>
+                    <a:ln w="12700" cap="flat">
+                      <a:noFill/>
+                      <a:miter lim="400000"/>
+                    </a:ln>
+                    <a:effectLst/>
+                  </pic:spPr>
+                </pic:pic>
+              </a:graphicData>
+            </a:graphic>
+          </wp:anchor>
+        </w:drawing>
+      </w:r>
+    </w:p>
+    <w:p>
+      <w:pPr>
+        <w:pStyle w:val="Corps 2"/>
+        <w:spacing w:line="264" w:lineRule="auto"/>
+      </w:pPr>
+    </w:p>
+    <w:p>
+      <w:pPr>
+        <w:pStyle w:val="Corps 2"/>
+        <w:spacing w:line="264" w:lineRule="auto"/>
+      </w:pPr>
+      <w:r>
+        <w:rPr>
+          <w:rtl w:val="0"/>
+          <w:lang w:val="fr-FR"/>
+        </w:rPr>
+        <w:t>Une fois que l</w:t>
+      </w:r>
+      <w:r>
+        <w:rPr>
+          <w:rtl w:val="0"/>
+          <w:lang w:val="fr-FR"/>
+        </w:rPr>
+        <w:t>’</w:t>
+      </w:r>
+      <w:r>
+        <w:rPr>
+          <w:rtl w:val="0"/>
+          <w:lang w:val="fr-FR"/>
+        </w:rPr>
+        <w:t>administrateur aura cliqu</w:t>
+      </w:r>
+      <w:r>
+        <w:rPr>
+          <w:rtl w:val="0"/>
+          <w:lang w:val="fr-FR"/>
+        </w:rPr>
+        <w:t xml:space="preserve">é </w:t>
+      </w:r>
+      <w:r>
+        <w:rPr>
+          <w:rtl w:val="0"/>
+          <w:lang w:val="fr-FR"/>
+        </w:rPr>
+        <w:t xml:space="preserve">sur </w:t>
+      </w:r>
+      <w:r>
+        <w:rPr>
+          <w:rtl w:val="0"/>
+          <w:lang w:val="fr-FR"/>
+        </w:rPr>
+        <w:t>« </w:t>
+      </w:r>
+      <w:r>
+        <w:rPr>
+          <w:rtl w:val="0"/>
+          <w:lang w:val="fr-FR"/>
+        </w:rPr>
+        <w:t>show</w:t>
+      </w:r>
+      <w:r>
+        <w:rPr>
+          <w:rtl w:val="0"/>
+          <w:lang w:val="fr-FR"/>
+        </w:rPr>
+        <w:t> »</w:t>
+      </w:r>
+      <w:r>
+        <w:rPr>
+          <w:rtl w:val="0"/>
+          <w:lang w:val="fr-FR"/>
+        </w:rPr>
+        <w:t>, le profil de l</w:t>
+      </w:r>
+      <w:r>
+        <w:rPr>
+          <w:rtl w:val="0"/>
+          <w:lang w:val="fr-FR"/>
+        </w:rPr>
+        <w:t>’</w:t>
+      </w:r>
+      <w:r>
+        <w:rPr>
+          <w:rtl w:val="0"/>
+          <w:lang w:val="fr-FR"/>
+        </w:rPr>
+        <w:t>utilisateur en question s</w:t>
+      </w:r>
+      <w:r>
+        <w:rPr>
+          <w:rtl w:val="0"/>
+          <w:lang w:val="fr-FR"/>
+        </w:rPr>
+        <w:t>’</w:t>
+      </w:r>
+      <w:r>
+        <w:rPr>
+          <w:rtl w:val="0"/>
+          <w:lang w:val="fr-FR"/>
+        </w:rPr>
+        <w:t>affiche avec les informations le concernant. Il aura aussi la possibilit</w:t>
+      </w:r>
+      <w:r>
+        <w:rPr>
+          <w:rtl w:val="0"/>
+          <w:lang w:val="fr-FR"/>
+        </w:rPr>
+        <w:t xml:space="preserve">é </w:t>
+      </w:r>
+      <w:r>
+        <w:rPr>
+          <w:rtl w:val="0"/>
+          <w:lang w:val="fr-FR"/>
+        </w:rPr>
+        <w:t>de bloquer l</w:t>
+      </w:r>
+      <w:r>
+        <w:rPr>
+          <w:rtl w:val="0"/>
+          <w:lang w:val="fr-FR"/>
+        </w:rPr>
+        <w:t>’</w:t>
+      </w:r>
+      <w:r>
+        <w:rPr>
+          <w:rtl w:val="0"/>
+          <w:lang w:val="fr-FR"/>
+        </w:rPr>
+        <w:t>utilisateur depuis le profil de celui-ci.</w:t>
+      </w:r>
+      <w:r>
+        <w:drawing>
+          <wp:anchor distT="152400" distB="152400" distL="152400" distR="152400" simplePos="0" relativeHeight="251671552" behindDoc="0" locked="0" layoutInCell="1" allowOverlap="1">
+            <wp:simplePos x="0" y="0"/>
+            <wp:positionH relativeFrom="margin">
+              <wp:posOffset>1449053</wp:posOffset>
+            </wp:positionH>
+            <wp:positionV relativeFrom="line">
+              <wp:posOffset>371576</wp:posOffset>
+            </wp:positionV>
+            <wp:extent cx="3118860" cy="2138086"/>
+            <wp:effectExtent l="0" t="0" r="0" b="0"/>
+            <wp:wrapTopAndBottom distT="152400" distB="152400"/>
+            <wp:docPr id="1073741839" name="officeArt object"/>
+            <wp:cNvGraphicFramePr/>
+            <a:graphic xmlns:a="http://schemas.openxmlformats.org/drawingml/2006/main">
+              <a:graphicData uri="http://schemas.openxmlformats.org/drawingml/2006/picture">
+                <pic:pic xmlns:pic="http://schemas.openxmlformats.org/drawingml/2006/picture">
+                  <pic:nvPicPr>
+                    <pic:cNvPr id="1073741839" name="fullsizeoutput_2c.jpeg"/>
+                    <pic:cNvPicPr>
+                      <a:picLocks noChangeAspect="1"/>
+                    </pic:cNvPicPr>
+                  </pic:nvPicPr>
+                  <pic:blipFill>
+                    <a:blip r:embed="rId13">
+                      <a:extLst/>
+                    </a:blip>
+                    <a:stretch>
+                      <a:fillRect/>
+                    </a:stretch>
+                  </pic:blipFill>
+                  <pic:spPr>
+                    <a:xfrm>
+                      <a:off x="0" y="0"/>
+                      <a:ext cx="3118860" cy="2138086"/>
+                    </a:xfrm>
+                    <a:prstGeom prst="rect">
+                      <a:avLst/>
+                    </a:prstGeom>
+                    <a:ln w="12700" cap="flat">
+                      <a:noFill/>
+                      <a:miter lim="400000"/>
+                    </a:ln>
+                    <a:effectLst/>
+                  </pic:spPr>
+                </pic:pic>
+              </a:graphicData>
+            </a:graphic>
+          </wp:anchor>
+        </w:drawing>
+      </w:r>
+    </w:p>
+    <w:p>
+      <w:pPr>
+        <w:pStyle w:val="Corps 2"/>
+        <w:spacing w:line="264" w:lineRule="auto"/>
+      </w:pPr>
+    </w:p>
+    <w:p>
+      <w:pPr>
+        <w:pStyle w:val="Corps 2"/>
+        <w:spacing w:line="264" w:lineRule="auto"/>
+      </w:pPr>
+    </w:p>
+    <w:p>
+      <w:pPr>
+        <w:pStyle w:val="Titre 2"/>
+      </w:pPr>
+    </w:p>
+    <w:p>
+      <w:pPr>
+        <w:pStyle w:val="Titre 2"/>
+      </w:pPr>
+      <w:r>
+        <w:rPr>
+          <w:rFonts w:cs="Arial Unicode MS" w:eastAsia="Arial Unicode MS"/>
+          <w:rtl w:val="0"/>
+          <w:lang w:val="fr-FR"/>
+        </w:rPr>
+        <w:t>Calendrier</w:t>
+      </w:r>
+    </w:p>
+    <w:p>
+      <w:pPr>
+        <w:pStyle w:val="Corps 2"/>
+      </w:pPr>
+      <w:r>
+        <w:rPr>
+          <w:rtl w:val="0"/>
+        </w:rPr>
+        <w:t>Quand l</w:t>
+      </w:r>
+      <w:r>
+        <w:rPr>
+          <w:rtl w:val="0"/>
+        </w:rPr>
+        <w:t>’</w:t>
+      </w:r>
+      <w:r>
+        <w:rPr>
+          <w:rtl w:val="0"/>
+        </w:rPr>
+        <w:t>utilisateur aura cliqu</w:t>
+      </w:r>
+      <w:r>
+        <w:rPr>
+          <w:rtl w:val="0"/>
+        </w:rPr>
+        <w:t xml:space="preserve">é </w:t>
+      </w:r>
+      <w:r>
+        <w:rPr>
+          <w:rtl w:val="0"/>
+        </w:rPr>
+        <w:t>sur le calendrier de la salle, il sera redirig</w:t>
+      </w:r>
+      <w:r>
+        <w:rPr>
+          <w:rtl w:val="0"/>
+        </w:rPr>
+        <w:t xml:space="preserve">é </w:t>
+      </w:r>
+      <w:r>
+        <w:rPr>
+          <w:rtl w:val="0"/>
+        </w:rPr>
+        <w:t>vers le calendrier de cette salle. La calendrier aura la liste des r</w:t>
+      </w:r>
+      <w:r>
+        <w:rPr>
+          <w:rtl w:val="0"/>
+        </w:rPr>
+        <w:t>é</w:t>
+      </w:r>
+      <w:r>
+        <w:rPr>
+          <w:rtl w:val="0"/>
+        </w:rPr>
+        <w:t>servations accept</w:t>
+      </w:r>
+      <w:r>
+        <w:rPr>
+          <w:rtl w:val="0"/>
+        </w:rPr>
+        <w:t xml:space="preserve">é </w:t>
+      </w:r>
+      <w:r>
+        <w:rPr>
+          <w:rtl w:val="0"/>
+        </w:rPr>
+        <w:t>avec les horaires. Les dates ant</w:t>
+      </w:r>
+      <w:r>
+        <w:rPr>
+          <w:rtl w:val="0"/>
+        </w:rPr>
+        <w:t>é</w:t>
+      </w:r>
+      <w:r>
+        <w:rPr>
+          <w:rtl w:val="0"/>
+        </w:rPr>
+        <w:t>rieur au date du jour ne pourront pas recevoir de r</w:t>
+      </w:r>
+      <w:r>
+        <w:rPr>
+          <w:rtl w:val="0"/>
+        </w:rPr>
+        <w:t>é</w:t>
+      </w:r>
+      <w:r>
+        <w:rPr>
+          <w:rtl w:val="0"/>
+        </w:rPr>
+        <w:t>servations.</w:t>
+      </w:r>
+      <w:r>
+        <w:drawing>
+          <wp:anchor distT="152400" distB="152400" distL="152400" distR="152400" simplePos="0" relativeHeight="251672576" behindDoc="0" locked="0" layoutInCell="1" allowOverlap="1">
+            <wp:simplePos x="0" y="0"/>
+            <wp:positionH relativeFrom="margin">
+              <wp:posOffset>1117696</wp:posOffset>
+            </wp:positionH>
+            <wp:positionV relativeFrom="line">
+              <wp:posOffset>233973</wp:posOffset>
+            </wp:positionV>
+            <wp:extent cx="3781573" cy="2281009"/>
+            <wp:effectExtent l="0" t="0" r="0" b="0"/>
+            <wp:wrapTopAndBottom distT="152400" distB="152400"/>
+            <wp:docPr id="1073741840" name="officeArt object"/>
+            <wp:cNvGraphicFramePr/>
+            <a:graphic xmlns:a="http://schemas.openxmlformats.org/drawingml/2006/main">
+              <a:graphicData uri="http://schemas.openxmlformats.org/drawingml/2006/picture">
+                <pic:pic xmlns:pic="http://schemas.openxmlformats.org/drawingml/2006/picture">
+                  <pic:nvPicPr>
+                    <pic:cNvPr id="1073741840" name="fullsizeoutput_27.jpeg"/>
+                    <pic:cNvPicPr>
+                      <a:picLocks noChangeAspect="1"/>
+                    </pic:cNvPicPr>
+                  </pic:nvPicPr>
+                  <pic:blipFill>
+                    <a:blip r:embed="rId14">
+                      <a:extLst/>
+                    </a:blip>
+                    <a:stretch>
+                      <a:fillRect/>
+                    </a:stretch>
+                  </pic:blipFill>
+                  <pic:spPr>
+                    <a:xfrm>
+                      <a:off x="0" y="0"/>
+                      <a:ext cx="3781573" cy="2281009"/>
+                    </a:xfrm>
+                    <a:prstGeom prst="rect">
+                      <a:avLst/>
+                    </a:prstGeom>
+                    <a:ln w="12700" cap="flat">
+                      <a:noFill/>
+                      <a:miter lim="400000"/>
+                    </a:ln>
+                    <a:effectLst/>
+                  </pic:spPr>
+                </pic:pic>
+              </a:graphicData>
+            </a:graphic>
+          </wp:anchor>
+        </w:drawing>
+      </w:r>
+      <w:r>
+        <w:rPr>
+          <w:rtl w:val="0"/>
+        </w:rPr>
+        <w:t xml:space="preserve"> </w:t>
+      </w:r>
+    </w:p>
+    <w:p>
+      <w:pPr>
+        <w:pStyle w:val="Corps 2"/>
+      </w:pPr>
+    </w:p>
+    <w:p>
+      <w:pPr>
+        <w:pStyle w:val="Corps 2"/>
+      </w:pPr>
+    </w:p>
+    <w:p>
+      <w:pPr>
+        <w:pStyle w:val="Titre 2"/>
+      </w:pPr>
+      <w:r>
+        <w:rPr>
+          <w:rFonts w:cs="Arial Unicode MS" w:eastAsia="Arial Unicode MS"/>
+          <w:rtl w:val="0"/>
+          <w:lang w:val="fr-FR"/>
+        </w:rPr>
+        <w:t>Reservations</w:t>
+      </w:r>
+    </w:p>
+    <w:p>
+      <w:pPr>
+        <w:pStyle w:val="Corps 2"/>
+      </w:pPr>
+      <w:r>
+        <w:rPr>
+          <w:rtl w:val="0"/>
+        </w:rPr>
+        <w:t>L</w:t>
+      </w:r>
+      <w:r>
+        <w:rPr>
+          <w:rtl w:val="0"/>
+        </w:rPr>
+        <w:t>’</w:t>
+      </w:r>
+      <w:r>
+        <w:rPr>
+          <w:rtl w:val="0"/>
+        </w:rPr>
+        <w:t>utilisateur pourra cr</w:t>
+      </w:r>
+      <w:r>
+        <w:rPr>
+          <w:rtl w:val="0"/>
+        </w:rPr>
+        <w:t>é</w:t>
+      </w:r>
+      <w:r>
+        <w:rPr>
+          <w:rtl w:val="0"/>
+        </w:rPr>
+        <w:t>er des r</w:t>
+      </w:r>
+      <w:r>
+        <w:rPr>
+          <w:rtl w:val="0"/>
+        </w:rPr>
+        <w:t>é</w:t>
+      </w:r>
+      <w:r>
+        <w:rPr>
+          <w:rtl w:val="0"/>
+        </w:rPr>
+        <w:t>servations en fonction de l</w:t>
+      </w:r>
+      <w:r>
+        <w:rPr>
+          <w:rtl w:val="0"/>
+        </w:rPr>
+        <w:t>’é</w:t>
+      </w:r>
+      <w:r>
+        <w:rPr>
+          <w:rtl w:val="0"/>
+        </w:rPr>
+        <w:t>tat de la salle. Une fois la date choisi dans le calendrier, il n</w:t>
+      </w:r>
+      <w:r>
+        <w:rPr>
+          <w:rtl w:val="0"/>
+        </w:rPr>
+        <w:t>’</w:t>
+      </w:r>
+      <w:r>
+        <w:rPr>
+          <w:rtl w:val="0"/>
+        </w:rPr>
+        <w:t>aura plus qu</w:t>
+      </w:r>
+      <w:r>
+        <w:rPr>
+          <w:rtl w:val="0"/>
+        </w:rPr>
+        <w:t>’</w:t>
+      </w:r>
+      <w:r>
+        <w:rPr>
+          <w:rtl w:val="0"/>
+        </w:rPr>
+        <w:t>a indiqu</w:t>
+      </w:r>
+      <w:r>
+        <w:rPr>
+          <w:rtl w:val="0"/>
+        </w:rPr>
+        <w:t xml:space="preserve">é </w:t>
+      </w:r>
+      <w:r>
+        <w:rPr>
+          <w:rtl w:val="0"/>
+        </w:rPr>
+        <w:t>la date de cette r</w:t>
+      </w:r>
+      <w:r>
+        <w:rPr>
+          <w:rtl w:val="0"/>
+        </w:rPr>
+        <w:t>é</w:t>
+      </w:r>
+      <w:r>
+        <w:rPr>
+          <w:rtl w:val="0"/>
+        </w:rPr>
+        <w:t>union.</w:t>
+      </w:r>
+      <w:r>
+        <w:drawing>
+          <wp:anchor distT="152400" distB="152400" distL="152400" distR="152400" simplePos="0" relativeHeight="251673600" behindDoc="0" locked="0" layoutInCell="1" allowOverlap="1">
+            <wp:simplePos x="0" y="0"/>
+            <wp:positionH relativeFrom="margin">
+              <wp:posOffset>1117696</wp:posOffset>
+            </wp:positionH>
+            <wp:positionV relativeFrom="line">
+              <wp:posOffset>264160</wp:posOffset>
+            </wp:positionV>
+            <wp:extent cx="3781573" cy="2225574"/>
+            <wp:effectExtent l="0" t="0" r="0" b="0"/>
+            <wp:wrapTopAndBottom distT="152400" distB="152400"/>
+            <wp:docPr id="1073741841" name="officeArt object"/>
+            <wp:cNvGraphicFramePr/>
+            <a:graphic xmlns:a="http://schemas.openxmlformats.org/drawingml/2006/main">
+              <a:graphicData uri="http://schemas.openxmlformats.org/drawingml/2006/picture">
+                <pic:pic xmlns:pic="http://schemas.openxmlformats.org/drawingml/2006/picture">
+                  <pic:nvPicPr>
+                    <pic:cNvPr id="1073741841" name="fullsizeoutput_25.jpeg"/>
+                    <pic:cNvPicPr>
+                      <a:picLocks noChangeAspect="1"/>
+                    </pic:cNvPicPr>
+                  </pic:nvPicPr>
+                  <pic:blipFill>
+                    <a:blip r:embed="rId15">
+                      <a:extLst/>
+                    </a:blip>
+                    <a:stretch>
+                      <a:fillRect/>
+                    </a:stretch>
+                  </pic:blipFill>
+                  <pic:spPr>
+                    <a:xfrm>
+                      <a:off x="0" y="0"/>
+                      <a:ext cx="3781573" cy="2225574"/>
+                    </a:xfrm>
+                    <a:prstGeom prst="rect">
+                      <a:avLst/>
+                    </a:prstGeom>
+                    <a:ln w="12700" cap="flat">
+                      <a:noFill/>
+                      <a:miter lim="400000"/>
+                    </a:ln>
+                    <a:effectLst/>
+                  </pic:spPr>
+                </pic:pic>
+              </a:graphicData>
+            </a:graphic>
+          </wp:anchor>
+        </w:drawing>
+      </w:r>
+    </w:p>
+    <w:p>
+      <w:pPr>
+        <w:pStyle w:val="Corps 2"/>
+      </w:pPr>
       <w:r/>
     </w:p>
     <w:sectPr>
-      <w:headerReference w:type="default" r:id="rId11"/>
-      <w:footerReference w:type="default" r:id="rId12"/>
+      <w:headerReference w:type="default" r:id="rId16"/>
+      <w:footerReference w:type="default" r:id="rId17"/>
       <w:pgSz w:w="11900" w:h="16840" w:orient="portrait"/>
       <w:pgMar w:top="2520" w:right="1200" w:bottom="1800" w:left="1200" w:header="720" w:footer="1040"/>
       <w:bidi w:val="0"/>
@@ -3898,7 +5307,7 @@
 <w:hdr xmlns:r="http://schemas.openxmlformats.org/officeDocument/2006/relationships" xmlns:wp="http://schemas.openxmlformats.org/drawingml/2006/wordprocessingDrawing" xmlns:w="http://schemas.openxmlformats.org/wordprocessingml/2006/main" xmlns:w10="urn:schemas-microsoft-com:office:word" xmlns:w14="http://schemas.microsoft.com/office/word/2010/wordml" xmlns:wps="http://schemas.microsoft.com/office/word/2010/wordprocessingShape" xmlns:wpg="http://schemas.microsoft.com/office/word/2010/wordprocessingGroup" xmlns:mc="http://schemas.openxmlformats.org/markup-compatibility/2006" xmlns:v="urn:schemas-microsoft-com:vml" xmlns:o="urn:schemas-microsoft-com:office:office" xmlns:m="http://schemas.openxmlformats.org/officeDocument/2006/math" mc:Ignorable="w14">
   <w:p>
     <w:pPr>
-      <w:pStyle w:val="Corps"/>
+      <w:pStyle w:val="Corps B"/>
     </w:pPr>
     <w:r>
       <mc:AlternateContent>
@@ -3907,12 +5316,12 @@
             <wp:anchor distT="152400" distB="152400" distL="152400" distR="152400" simplePos="0" relativeHeight="251658240" behindDoc="1" locked="0" layoutInCell="1" allowOverlap="1">
               <wp:simplePos x="0" y="0"/>
               <wp:positionH relativeFrom="page">
-                <wp:posOffset>762000</wp:posOffset>
+                <wp:posOffset>761999</wp:posOffset>
               </wp:positionH>
               <wp:positionV relativeFrom="page">
-                <wp:posOffset>723890</wp:posOffset>
+                <wp:posOffset>723900</wp:posOffset>
               </wp:positionV>
-              <wp:extent cx="6029666" cy="20"/>
+              <wp:extent cx="6029667" cy="21"/>
               <wp:effectExtent l="0" t="0" r="0" b="0"/>
               <wp:wrapNone/>
               <wp:docPr id="1073741825" name="officeArt object" descr="officeArt object"/>
@@ -3924,7 +5333,7 @@
                     <wps:spPr>
                       <a:xfrm flipV="1">
                         <a:off x="0" y="0"/>
-                        <a:ext cx="6029666" cy="20"/>
+                        <a:ext cx="6029667" cy="21"/>
                       </a:xfrm>
                       <a:prstGeom prst="line">
                         <a:avLst/>
@@ -3969,7 +5378,7 @@
               <wp:positionV relativeFrom="page">
                 <wp:posOffset>9804400</wp:posOffset>
               </wp:positionV>
-              <wp:extent cx="6030791" cy="3"/>
+              <wp:extent cx="6030791" cy="4"/>
               <wp:effectExtent l="0" t="0" r="0" b="0"/>
               <wp:wrapNone/>
               <wp:docPr id="1073741826" name="officeArt object" descr="officeArt object"/>
@@ -3981,7 +5390,7 @@
                     <wps:spPr>
                       <a:xfrm>
                         <a:off x="0" y="0"/>
-                        <a:ext cx="6030791" cy="3"/>
+                        <a:ext cx="6030791" cy="4"/>
                       </a:xfrm>
                       <a:prstGeom prst="line">
                         <a:avLst/>
@@ -4035,10 +5444,14 @@
       <w:lvlText w:val="•"/>
       <w:lvlJc w:val="left"/>
       <w:pPr>
-        <w:ind w:left="158" w:hanging="158"/>
+        <w:ind w:left="132" w:hanging="132"/>
       </w:pPr>
       <w:rPr>
-        <w:rFonts w:hAnsi="Arial Unicode MS"/>
+        <w:rFonts w:ascii="Times New Roman" w:cs="Times New Roman" w:hAnsi="Times New Roman" w:eastAsia="Times New Roman"/>
+        <w:b w:val="0"/>
+        <w:bCs w:val="0"/>
+        <w:i w:val="0"/>
+        <w:iCs w:val="0"/>
         <w:caps w:val="0"/>
         <w:smallCaps w:val="0"/>
         <w:strike w:val="0"/>
@@ -4064,7 +5477,11 @@
         <w:ind w:left="758" w:hanging="158"/>
       </w:pPr>
       <w:rPr>
-        <w:rFonts w:hAnsi="Arial Unicode MS"/>
+        <w:rFonts w:ascii="Helvetica Neue Light" w:cs="Helvetica Neue Light" w:hAnsi="Helvetica Neue Light" w:eastAsia="Helvetica Neue Light"/>
+        <w:b w:val="0"/>
+        <w:bCs w:val="0"/>
+        <w:i w:val="0"/>
+        <w:iCs w:val="0"/>
         <w:caps w:val="0"/>
         <w:smallCaps w:val="0"/>
         <w:strike w:val="0"/>
@@ -4090,7 +5507,11 @@
         <w:ind w:left="1358" w:hanging="158"/>
       </w:pPr>
       <w:rPr>
-        <w:rFonts w:hAnsi="Arial Unicode MS"/>
+        <w:rFonts w:ascii="Arial Unicode MS" w:cs="Arial Unicode MS" w:hAnsi="Arial Unicode MS" w:eastAsia="Arial Unicode MS"/>
+        <w:b w:val="0"/>
+        <w:bCs w:val="0"/>
+        <w:i w:val="0"/>
+        <w:iCs w:val="0"/>
         <w:caps w:val="0"/>
         <w:smallCaps w:val="0"/>
         <w:strike w:val="0"/>
@@ -4116,7 +5537,11 @@
         <w:ind w:left="1958" w:hanging="158"/>
       </w:pPr>
       <w:rPr>
-        <w:rFonts w:hAnsi="Arial Unicode MS"/>
+        <w:rFonts w:ascii="Helvetica Neue Light" w:cs="Helvetica Neue Light" w:hAnsi="Helvetica Neue Light" w:eastAsia="Helvetica Neue Light"/>
+        <w:b w:val="0"/>
+        <w:bCs w:val="0"/>
+        <w:i w:val="0"/>
+        <w:iCs w:val="0"/>
         <w:caps w:val="0"/>
         <w:smallCaps w:val="0"/>
         <w:strike w:val="0"/>
@@ -4142,7 +5567,11 @@
         <w:ind w:left="2558" w:hanging="158"/>
       </w:pPr>
       <w:rPr>
-        <w:rFonts w:hAnsi="Arial Unicode MS"/>
+        <w:rFonts w:ascii="Helvetica Neue Light" w:cs="Helvetica Neue Light" w:hAnsi="Helvetica Neue Light" w:eastAsia="Helvetica Neue Light"/>
+        <w:b w:val="0"/>
+        <w:bCs w:val="0"/>
+        <w:i w:val="0"/>
+        <w:iCs w:val="0"/>
         <w:caps w:val="0"/>
         <w:smallCaps w:val="0"/>
         <w:strike w:val="0"/>
@@ -4168,7 +5597,11 @@
         <w:ind w:left="3158" w:hanging="158"/>
       </w:pPr>
       <w:rPr>
-        <w:rFonts w:hAnsi="Arial Unicode MS"/>
+        <w:rFonts w:ascii="Helvetica Neue Light" w:cs="Helvetica Neue Light" w:hAnsi="Helvetica Neue Light" w:eastAsia="Helvetica Neue Light"/>
+        <w:b w:val="0"/>
+        <w:bCs w:val="0"/>
+        <w:i w:val="0"/>
+        <w:iCs w:val="0"/>
         <w:caps w:val="0"/>
         <w:smallCaps w:val="0"/>
         <w:strike w:val="0"/>
@@ -4194,7 +5627,11 @@
         <w:ind w:left="3758" w:hanging="158"/>
       </w:pPr>
       <w:rPr>
-        <w:rFonts w:hAnsi="Arial Unicode MS"/>
+        <w:rFonts w:ascii="Helvetica Neue Light" w:cs="Helvetica Neue Light" w:hAnsi="Helvetica Neue Light" w:eastAsia="Helvetica Neue Light"/>
+        <w:b w:val="0"/>
+        <w:bCs w:val="0"/>
+        <w:i w:val="0"/>
+        <w:iCs w:val="0"/>
         <w:caps w:val="0"/>
         <w:smallCaps w:val="0"/>
         <w:strike w:val="0"/>
@@ -4220,7 +5657,11 @@
         <w:ind w:left="4358" w:hanging="158"/>
       </w:pPr>
       <w:rPr>
-        <w:rFonts w:hAnsi="Arial Unicode MS"/>
+        <w:rFonts w:ascii="Helvetica Neue Light" w:cs="Helvetica Neue Light" w:hAnsi="Helvetica Neue Light" w:eastAsia="Helvetica Neue Light"/>
+        <w:b w:val="0"/>
+        <w:bCs w:val="0"/>
+        <w:i w:val="0"/>
+        <w:iCs w:val="0"/>
         <w:caps w:val="0"/>
         <w:smallCaps w:val="0"/>
         <w:strike w:val="0"/>
@@ -4246,7 +5687,11 @@
         <w:ind w:left="4958" w:hanging="158"/>
       </w:pPr>
       <w:rPr>
-        <w:rFonts w:hAnsi="Arial Unicode MS"/>
+        <w:rFonts w:ascii="Helvetica Neue Light" w:cs="Helvetica Neue Light" w:hAnsi="Helvetica Neue Light" w:eastAsia="Helvetica Neue Light"/>
+        <w:b w:val="0"/>
+        <w:bCs w:val="0"/>
+        <w:i w:val="0"/>
+        <w:iCs w:val="0"/>
         <w:caps w:val="0"/>
         <w:smallCaps w:val="0"/>
         <w:strike w:val="0"/>
@@ -4268,261 +5713,6 @@
   </w:num>
   <w:num w:numId="2">
     <w:abstractNumId w:val="0"/>
-  </w:num>
-  <w:num w:numId="3">
-    <w:abstractNumId w:val="0"/>
-    <w:lvlOverride w:ilvl="0">
-      <w:lvl w:ilvl="0">
-        <w:start w:val="1"/>
-        <w:numFmt w:val="bullet"/>
-        <w:suff w:val="tab"/>
-        <w:lvlText w:val="•"/>
-        <w:lvlJc w:val="left"/>
-        <w:pPr>
-          <w:ind w:left="158" w:hanging="158"/>
-        </w:pPr>
-        <w:rPr>
-          <w:rFonts w:hAnsi="Arial Unicode MS"/>
-          <w:caps w:val="0"/>
-          <w:smallCaps w:val="0"/>
-          <w:strike w:val="0"/>
-          <w:dstrike w:val="0"/>
-          <w:outline w:val="0"/>
-          <w:emboss w:val="0"/>
-          <w:imprint w:val="0"/>
-          <w:spacing w:val="0"/>
-          <w:w w:val="100"/>
-          <w:kern w:val="0"/>
-          <w:position w:val="0"/>
-          <w:highlight w:val="none"/>
-          <w:vertAlign w:val="baseline"/>
-        </w:rPr>
-      </w:lvl>
-    </w:lvlOverride>
-    <w:lvlOverride w:ilvl="1">
-      <w:lvl w:ilvl="1">
-        <w:start w:val="1"/>
-        <w:numFmt w:val="bullet"/>
-        <w:suff w:val="tab"/>
-        <w:lvlText w:val="•"/>
-        <w:lvlJc w:val="left"/>
-        <w:pPr>
-          <w:ind w:left="758" w:hanging="158"/>
-        </w:pPr>
-        <w:rPr>
-          <w:rFonts w:hAnsi="Arial Unicode MS"/>
-          <w:caps w:val="0"/>
-          <w:smallCaps w:val="0"/>
-          <w:strike w:val="0"/>
-          <w:dstrike w:val="0"/>
-          <w:outline w:val="0"/>
-          <w:emboss w:val="0"/>
-          <w:imprint w:val="0"/>
-          <w:spacing w:val="0"/>
-          <w:w w:val="100"/>
-          <w:kern w:val="0"/>
-          <w:position w:val="0"/>
-          <w:highlight w:val="none"/>
-          <w:vertAlign w:val="baseline"/>
-        </w:rPr>
-      </w:lvl>
-    </w:lvlOverride>
-    <w:lvlOverride w:ilvl="2">
-      <w:lvl w:ilvl="2">
-        <w:start w:val="1"/>
-        <w:numFmt w:val="bullet"/>
-        <w:suff w:val="tab"/>
-        <w:lvlText w:val="✴"/>
-        <w:lvlJc w:val="left"/>
-        <w:pPr>
-          <w:ind w:left="1358" w:hanging="158"/>
-        </w:pPr>
-        <w:rPr>
-          <w:rFonts w:hAnsi="Arial Unicode MS"/>
-          <w:caps w:val="0"/>
-          <w:smallCaps w:val="0"/>
-          <w:strike w:val="0"/>
-          <w:dstrike w:val="0"/>
-          <w:outline w:val="0"/>
-          <w:emboss w:val="0"/>
-          <w:imprint w:val="0"/>
-          <w:spacing w:val="0"/>
-          <w:w w:val="100"/>
-          <w:kern w:val="0"/>
-          <w:position w:val="0"/>
-          <w:highlight w:val="none"/>
-          <w:vertAlign w:val="baseline"/>
-        </w:rPr>
-      </w:lvl>
-    </w:lvlOverride>
-    <w:lvlOverride w:ilvl="3">
-      <w:lvl w:ilvl="3">
-        <w:start w:val="1"/>
-        <w:numFmt w:val="bullet"/>
-        <w:suff w:val="tab"/>
-        <w:lvlText w:val="•"/>
-        <w:lvlJc w:val="left"/>
-        <w:pPr>
-          <w:ind w:left="1958" w:hanging="158"/>
-        </w:pPr>
-        <w:rPr>
-          <w:rFonts w:hAnsi="Arial Unicode MS"/>
-          <w:caps w:val="0"/>
-          <w:smallCaps w:val="0"/>
-          <w:strike w:val="0"/>
-          <w:dstrike w:val="0"/>
-          <w:outline w:val="0"/>
-          <w:emboss w:val="0"/>
-          <w:imprint w:val="0"/>
-          <w:spacing w:val="0"/>
-          <w:w w:val="100"/>
-          <w:kern w:val="0"/>
-          <w:position w:val="0"/>
-          <w:highlight w:val="none"/>
-          <w:vertAlign w:val="baseline"/>
-        </w:rPr>
-      </w:lvl>
-    </w:lvlOverride>
-    <w:lvlOverride w:ilvl="4">
-      <w:lvl w:ilvl="4">
-        <w:start w:val="1"/>
-        <w:numFmt w:val="bullet"/>
-        <w:suff w:val="tab"/>
-        <w:lvlText w:val="•"/>
-        <w:lvlJc w:val="left"/>
-        <w:pPr>
-          <w:ind w:left="2558" w:hanging="158"/>
-        </w:pPr>
-        <w:rPr>
-          <w:rFonts w:hAnsi="Arial Unicode MS"/>
-          <w:caps w:val="0"/>
-          <w:smallCaps w:val="0"/>
-          <w:strike w:val="0"/>
-          <w:dstrike w:val="0"/>
-          <w:outline w:val="0"/>
-          <w:emboss w:val="0"/>
-          <w:imprint w:val="0"/>
-          <w:spacing w:val="0"/>
-          <w:w w:val="100"/>
-          <w:kern w:val="0"/>
-          <w:position w:val="0"/>
-          <w:highlight w:val="none"/>
-          <w:vertAlign w:val="baseline"/>
-        </w:rPr>
-      </w:lvl>
-    </w:lvlOverride>
-    <w:lvlOverride w:ilvl="5">
-      <w:lvl w:ilvl="5">
-        <w:start w:val="1"/>
-        <w:numFmt w:val="bullet"/>
-        <w:suff w:val="tab"/>
-        <w:lvlText w:val="•"/>
-        <w:lvlJc w:val="left"/>
-        <w:pPr>
-          <w:ind w:left="3158" w:hanging="158"/>
-        </w:pPr>
-        <w:rPr>
-          <w:rFonts w:hAnsi="Arial Unicode MS"/>
-          <w:caps w:val="0"/>
-          <w:smallCaps w:val="0"/>
-          <w:strike w:val="0"/>
-          <w:dstrike w:val="0"/>
-          <w:outline w:val="0"/>
-          <w:emboss w:val="0"/>
-          <w:imprint w:val="0"/>
-          <w:spacing w:val="0"/>
-          <w:w w:val="100"/>
-          <w:kern w:val="0"/>
-          <w:position w:val="0"/>
-          <w:highlight w:val="none"/>
-          <w:vertAlign w:val="baseline"/>
-        </w:rPr>
-      </w:lvl>
-    </w:lvlOverride>
-    <w:lvlOverride w:ilvl="6">
-      <w:lvl w:ilvl="6">
-        <w:start w:val="1"/>
-        <w:numFmt w:val="bullet"/>
-        <w:suff w:val="tab"/>
-        <w:lvlText w:val="•"/>
-        <w:lvlJc w:val="left"/>
-        <w:pPr>
-          <w:ind w:left="3758" w:hanging="158"/>
-        </w:pPr>
-        <w:rPr>
-          <w:rFonts w:hAnsi="Arial Unicode MS"/>
-          <w:caps w:val="0"/>
-          <w:smallCaps w:val="0"/>
-          <w:strike w:val="0"/>
-          <w:dstrike w:val="0"/>
-          <w:outline w:val="0"/>
-          <w:emboss w:val="0"/>
-          <w:imprint w:val="0"/>
-          <w:spacing w:val="0"/>
-          <w:w w:val="100"/>
-          <w:kern w:val="0"/>
-          <w:position w:val="0"/>
-          <w:highlight w:val="none"/>
-          <w:vertAlign w:val="baseline"/>
-        </w:rPr>
-      </w:lvl>
-    </w:lvlOverride>
-    <w:lvlOverride w:ilvl="7">
-      <w:lvl w:ilvl="7">
-        <w:start w:val="1"/>
-        <w:numFmt w:val="bullet"/>
-        <w:suff w:val="tab"/>
-        <w:lvlText w:val="•"/>
-        <w:lvlJc w:val="left"/>
-        <w:pPr>
-          <w:ind w:left="4358" w:hanging="158"/>
-        </w:pPr>
-        <w:rPr>
-          <w:rFonts w:hAnsi="Arial Unicode MS"/>
-          <w:caps w:val="0"/>
-          <w:smallCaps w:val="0"/>
-          <w:strike w:val="0"/>
-          <w:dstrike w:val="0"/>
-          <w:outline w:val="0"/>
-          <w:emboss w:val="0"/>
-          <w:imprint w:val="0"/>
-          <w:spacing w:val="0"/>
-          <w:w w:val="100"/>
-          <w:kern w:val="0"/>
-          <w:position w:val="0"/>
-          <w:highlight w:val="none"/>
-          <w:vertAlign w:val="baseline"/>
-        </w:rPr>
-      </w:lvl>
-    </w:lvlOverride>
-    <w:lvlOverride w:ilvl="8">
-      <w:lvl w:ilvl="8">
-        <w:start w:val="1"/>
-        <w:numFmt w:val="bullet"/>
-        <w:suff w:val="tab"/>
-        <w:lvlText w:val="•"/>
-        <w:lvlJc w:val="left"/>
-        <w:pPr>
-          <w:ind w:left="4958" w:hanging="158"/>
-        </w:pPr>
-        <w:rPr>
-          <w:rFonts w:hAnsi="Arial Unicode MS"/>
-          <w:caps w:val="0"/>
-          <w:smallCaps w:val="0"/>
-          <w:strike w:val="0"/>
-          <w:dstrike w:val="0"/>
-          <w:outline w:val="0"/>
-          <w:emboss w:val="0"/>
-          <w:imprint w:val="0"/>
-          <w:spacing w:val="0"/>
-          <w:w w:val="100"/>
-          <w:kern w:val="0"/>
-          <w:position w:val="0"/>
-          <w:highlight w:val="none"/>
-          <w:vertAlign w:val="baseline"/>
-        </w:rPr>
-      </w:lvl>
-    </w:lvlOverride>
   </w:num>
 </w:numbering>
 </file>
@@ -4634,9 +5824,9 @@
     <w:next w:val="No List"/>
     <w:pPr/>
   </w:style>
-  <w:style w:type="paragraph" w:styleId="Corps">
-    <w:name w:val="Corps"/>
-    <w:next w:val="Corps"/>
+  <w:style w:type="paragraph" w:styleId="Corps B">
+    <w:name w:val="Corps B"/>
+    <w:next w:val="Corps B"/>
     <w:pPr>
       <w:keepNext w:val="0"/>
       <w:keepLines w:val="0"/>
@@ -4989,9 +6179,9 @@
     </a:clrScheme>
     <a:fontScheme name="02_Modern_Business_Project_Proposal">
       <a:majorFont>
-        <a:latin typeface="Helvetica Neue UltraLight"/>
-        <a:ea typeface="Helvetica Neue UltraLight"/>
-        <a:cs typeface="Helvetica Neue UltraLight"/>
+        <a:latin typeface="Helvetica Neue"/>
+        <a:ea typeface="Helvetica Neue"/>
+        <a:cs typeface="Helvetica Neue"/>
       </a:majorFont>
       <a:minorFont>
         <a:latin typeface="Helvetica Neue"/>
@@ -5177,10 +6367,10 @@
             </a:solidFill>
             <a:effectLst/>
             <a:uFillTx/>
-            <a:latin typeface="+mj-lt"/>
-            <a:ea typeface="+mj-ea"/>
-            <a:cs typeface="+mj-cs"/>
-            <a:sym typeface="Helvetica Neue UltraLight"/>
+            <a:latin typeface="+mn-lt"/>
+            <a:ea typeface="+mn-ea"/>
+            <a:cs typeface="+mn-cs"/>
+            <a:sym typeface="Helvetica Neue"/>
           </a:defRPr>
         </a:defPPr>
         <a:lvl1pPr marL="0" marR="0" indent="0" algn="l" defTabSz="914400" rtl="0" fontAlgn="auto" latinLnBrk="1" hangingPunct="0">
@@ -5748,10 +6938,10 @@
             </a:solidFill>
             <a:effectLst/>
             <a:uFillTx/>
-            <a:latin typeface="+mj-lt"/>
-            <a:ea typeface="+mj-ea"/>
-            <a:cs typeface="+mj-cs"/>
-            <a:sym typeface="Helvetica Neue UltraLight"/>
+            <a:latin typeface="+mn-lt"/>
+            <a:ea typeface="+mn-ea"/>
+            <a:cs typeface="+mn-cs"/>
+            <a:sym typeface="Helvetica Neue"/>
           </a:defRPr>
         </a:defPPr>
         <a:lvl1pPr marL="0" marR="0" indent="0" algn="l" defTabSz="914400" rtl="0" fontAlgn="auto" latinLnBrk="1" hangingPunct="0">

</xml_diff>